<commit_message>
Samuel’s Imajinary Theorym || (14:23 (W . I . B[Waktu Indonesia bagian Barat]), 07/12/2025), Batam, Kepulauan Riau, Indonesia #PANJANGUMURPERJUANGANRAKYATINDONESIA #JANGANMAUDIADUDOMBAOLEHINTEL #INDONESIABERTOLERANSI #LAWANPEMERINTAHINDONESIAKORUPPENINDASRAKYATINDONESIADENGANPENGETAHUAN
Samuel’s Imajinary Theorym || (14:23 (W . I . B[Waktu Indonesia bagian Barat]), 07/12/2025), Batam, Kepulauan Riau, Indonesia #PANJANGUMURPERJUANGANRAKYATINDONESIA #JANGANMAUDIADUDOMBAOLEHINTEL #INDONESIABERTOLERANSI #LAWANPEMERINTAHINDONESIAKORUPPENINDASRAKYATINDONESIADENGANPENGETAHUAN
</commit_message>
<xml_diff>
--- a/Samuel’s Imaginary Theorym.docx
+++ b/Samuel’s Imaginary Theorym.docx
@@ -18,69 +18,28 @@
           <w:sz w:val="24"/>
           <w:szCs w:val="24"/>
         </w:rPr>
-        <w:t xml:space="preserve">Samuel’s Imaginary </w:t>
+        <w:t>Samuel’s Imaginary Theorym</w:t>
       </w:r>
-      <w:proofErr w:type="spellStart"/>
+    </w:p>
+    <w:p>
+      <w:pPr>
+        <w:spacing w:line="360" w:lineRule="auto"/>
+        <w:jc w:val="center"/>
+        <w:rPr>
+          <w:rFonts w:ascii="Times New Roman" w:eastAsiaTheme="minorEastAsia" w:hAnsi="Times New Roman" w:cs="Times New Roman"/>
+          <w:sz w:val="24"/>
+          <w:szCs w:val="24"/>
+          <w:lang w:val="id-ID"/>
+        </w:rPr>
+      </w:pPr>
       <w:r>
         <w:rPr>
           <w:rFonts w:ascii="Times New Roman" w:eastAsiaTheme="minorEastAsia" w:hAnsi="Times New Roman" w:cs="Times New Roman"/>
           <w:sz w:val="24"/>
           <w:szCs w:val="24"/>
-        </w:rPr>
-        <w:t>Theorym</w:t>
-      </w:r>
-      <w:proofErr w:type="spellEnd"/>
-    </w:p>
-    <w:p>
-      <w:pPr>
-        <w:spacing w:line="360" w:lineRule="auto"/>
-        <w:jc w:val="center"/>
-        <w:rPr>
-          <w:rFonts w:ascii="Times New Roman" w:eastAsiaTheme="minorEastAsia" w:hAnsi="Times New Roman" w:cs="Times New Roman"/>
-          <w:sz w:val="24"/>
-          <w:szCs w:val="24"/>
           <w:lang w:val="id-ID"/>
         </w:rPr>
-      </w:pPr>
-      <w:proofErr w:type="spellStart"/>
-      <w:r>
-        <w:rPr>
-          <w:rFonts w:ascii="Times New Roman" w:eastAsiaTheme="minorEastAsia" w:hAnsi="Times New Roman" w:cs="Times New Roman"/>
-          <w:sz w:val="24"/>
-          <w:szCs w:val="24"/>
-          <w:lang w:val="id-ID"/>
-        </w:rPr>
-        <w:t>by</w:t>
-      </w:r>
-      <w:proofErr w:type="spellEnd"/>
-      <w:r>
-        <w:rPr>
-          <w:rFonts w:ascii="Times New Roman" w:eastAsiaTheme="minorEastAsia" w:hAnsi="Times New Roman" w:cs="Times New Roman"/>
-          <w:sz w:val="24"/>
-          <w:szCs w:val="24"/>
-          <w:lang w:val="id-ID"/>
-        </w:rPr>
-        <w:t xml:space="preserve"> : Samuel Hasiholan Omega Purba, S. </w:t>
-      </w:r>
-      <w:proofErr w:type="spellStart"/>
-      <w:r>
-        <w:rPr>
-          <w:rFonts w:ascii="Times New Roman" w:eastAsiaTheme="minorEastAsia" w:hAnsi="Times New Roman" w:cs="Times New Roman"/>
-          <w:sz w:val="24"/>
-          <w:szCs w:val="24"/>
-          <w:lang w:val="id-ID"/>
-        </w:rPr>
-        <w:t>Tr</w:t>
-      </w:r>
-      <w:proofErr w:type="spellEnd"/>
-      <w:r>
-        <w:rPr>
-          <w:rFonts w:ascii="Times New Roman" w:eastAsiaTheme="minorEastAsia" w:hAnsi="Times New Roman" w:cs="Times New Roman"/>
-          <w:sz w:val="24"/>
-          <w:szCs w:val="24"/>
-          <w:lang w:val="id-ID"/>
-        </w:rPr>
-        <w:t>. T.</w:t>
+        <w:t>by : Samuel Hasiholan Omega Purba, S. Tr. T.</w:t>
       </w:r>
     </w:p>
     <w:p>
@@ -115,7 +74,6 @@
           <w:lang w:val="id-ID"/>
         </w:rPr>
       </w:pPr>
-      <w:proofErr w:type="spellStart"/>
       <w:r>
         <w:rPr>
           <w:rFonts w:ascii="Times New Roman" w:eastAsiaTheme="minorEastAsia" w:hAnsi="Times New Roman" w:cs="Times New Roman"/>
@@ -123,17 +81,7 @@
           <w:szCs w:val="24"/>
           <w:lang w:val="id-ID"/>
         </w:rPr>
-        <w:t>Prodi</w:t>
-      </w:r>
-      <w:proofErr w:type="spellEnd"/>
-      <w:r>
-        <w:rPr>
-          <w:rFonts w:ascii="Times New Roman" w:eastAsiaTheme="minorEastAsia" w:hAnsi="Times New Roman" w:cs="Times New Roman"/>
-          <w:sz w:val="24"/>
-          <w:szCs w:val="24"/>
-          <w:lang w:val="id-ID"/>
-        </w:rPr>
-        <w:t xml:space="preserve"> Teknik Robotika dan Kecerdasan buatan</w:t>
+        <w:t>Prodi Teknik Robotika dan Kecerdasan buatan</w:t>
       </w:r>
     </w:p>
     <w:p>
@@ -2268,14 +2216,6 @@
       </w:pPr>
       <m:oMathPara>
         <m:oMath>
-          <m:r>
-            <w:rPr>
-              <w:rFonts w:ascii="Cambria Math" w:hAnsi="Cambria Math" w:cs="Times New Roman"/>
-              <w:sz w:val="24"/>
-              <w:szCs w:val="24"/>
-            </w:rPr>
-            <m:t>e =</m:t>
-          </m:r>
           <m:d>
             <m:dPr>
               <m:ctrlPr>
@@ -2294,32 +2234,56 @@
                   <w:sz w:val="24"/>
                   <w:szCs w:val="24"/>
                 </w:rPr>
-                <m:t>-</m:t>
+                <m:t>-e</m:t>
               </m:r>
-              <m:d>
-                <m:dPr>
-                  <m:begChr m:val="|"/>
-                  <m:endChr m:val="|"/>
-                  <m:ctrlPr>
-                    <w:rPr>
-                      <w:rFonts w:ascii="Cambria Math" w:hAnsi="Cambria Math" w:cs="Times New Roman"/>
-                      <w:i/>
-                      <w:sz w:val="24"/>
-                      <w:szCs w:val="24"/>
-                    </w:rPr>
-                  </m:ctrlPr>
-                </m:dPr>
-                <m:e>
-                  <m:r>
-                    <w:rPr>
-                      <w:rFonts w:ascii="Cambria Math" w:hAnsi="Cambria Math" w:cs="Times New Roman"/>
-                      <w:sz w:val="24"/>
-                      <w:szCs w:val="24"/>
-                    </w:rPr>
-                    <m:t>0,34740416688982559338631922050232</m:t>
-                  </m:r>
-                </m:e>
-              </m:d>
+            </m:e>
+          </m:d>
+          <m:r>
+            <w:rPr>
+              <w:rFonts w:ascii="Cambria Math" w:hAnsi="Cambria Math" w:cs="Times New Roman"/>
+              <w:sz w:val="24"/>
+              <w:szCs w:val="24"/>
+            </w:rPr>
+            <m:t xml:space="preserve"> </m:t>
+          </m:r>
+          <m:r>
+            <w:rPr>
+              <w:rFonts w:ascii="Cambria Math" w:hAnsi="Cambria Math" w:cs="Times New Roman"/>
+              <w:sz w:val="24"/>
+              <w:szCs w:val="24"/>
+            </w:rPr>
+            <m:t>=</m:t>
+          </m:r>
+          <m:r>
+            <w:rPr>
+              <w:rFonts w:ascii="Cambria Math" w:hAnsi="Cambria Math" w:cs="Times New Roman"/>
+              <w:sz w:val="24"/>
+              <w:szCs w:val="24"/>
+            </w:rPr>
+            <m:t xml:space="preserve"> </m:t>
+          </m:r>
+          <m:d>
+            <m:dPr>
+              <m:begChr m:val="|"/>
+              <m:endChr m:val="|"/>
+              <m:ctrlPr>
+                <w:rPr>
+                  <w:rFonts w:ascii="Cambria Math" w:hAnsi="Cambria Math" w:cs="Times New Roman"/>
+                  <w:i/>
+                  <w:sz w:val="24"/>
+                  <w:szCs w:val="24"/>
+                </w:rPr>
+              </m:ctrlPr>
+            </m:dPr>
+            <m:e>
+              <m:r>
+                <w:rPr>
+                  <w:rFonts w:ascii="Cambria Math" w:hAnsi="Cambria Math" w:cs="Times New Roman"/>
+                  <w:sz w:val="24"/>
+                  <w:szCs w:val="24"/>
+                </w:rPr>
+                <m:t>0,34740416688982559338631922050232</m:t>
+              </m:r>
             </m:e>
           </m:d>
         </m:oMath>
@@ -2346,38 +2310,25 @@
           <w:szCs w:val="24"/>
         </w:rPr>
       </w:pPr>
-      <w:proofErr w:type="spellStart"/>
-      <w:proofErr w:type="gramStart"/>
       <w:r>
         <w:rPr>
           <w:rFonts w:ascii="Times New Roman" w:eastAsiaTheme="minorEastAsia" w:hAnsi="Times New Roman" w:cs="Times New Roman"/>
           <w:sz w:val="24"/>
           <w:szCs w:val="24"/>
         </w:rPr>
-        <w:t>Conclution</w:t>
+        <w:t>Conclution :</w:t>
       </w:r>
-      <w:proofErr w:type="spellEnd"/>
-      <w:r>
-        <w:rPr>
-          <w:rFonts w:ascii="Times New Roman" w:eastAsiaTheme="minorEastAsia" w:hAnsi="Times New Roman" w:cs="Times New Roman"/>
-          <w:sz w:val="24"/>
-          <w:szCs w:val="24"/>
-        </w:rPr>
-        <w:t xml:space="preserve"> :</w:t>
-      </w:r>
-      <w:proofErr w:type="gramEnd"/>
-    </w:p>
-    <w:p>
-      <w:pPr>
-        <w:spacing w:line="360" w:lineRule="auto"/>
-        <w:jc w:val="center"/>
-        <w:rPr>
-          <w:rFonts w:ascii="Times New Roman" w:eastAsiaTheme="minorEastAsia" w:hAnsi="Times New Roman" w:cs="Times New Roman"/>
-          <w:sz w:val="24"/>
-          <w:szCs w:val="24"/>
-        </w:rPr>
-      </w:pPr>
-      <w:proofErr w:type="gramStart"/>
+    </w:p>
+    <w:p>
+      <w:pPr>
+        <w:spacing w:line="360" w:lineRule="auto"/>
+        <w:jc w:val="center"/>
+        <w:rPr>
+          <w:rFonts w:ascii="Times New Roman" w:eastAsiaTheme="minorEastAsia" w:hAnsi="Times New Roman" w:cs="Times New Roman"/>
+          <w:sz w:val="24"/>
+          <w:szCs w:val="24"/>
+        </w:rPr>
+      </w:pPr>
       <w:r>
         <w:rPr>
           <w:rFonts w:ascii="Times New Roman" w:eastAsiaTheme="minorEastAsia" w:hAnsi="Times New Roman" w:cs="Times New Roman"/>
@@ -2401,6 +2352,14 @@
           <w:sz w:val="24"/>
           <w:szCs w:val="24"/>
         </w:rPr>
+        <w:t xml:space="preserve">Minus </w:t>
+      </w:r>
+      <w:r>
+        <w:rPr>
+          <w:rFonts w:ascii="Times New Roman" w:eastAsiaTheme="minorEastAsia" w:hAnsi="Times New Roman" w:cs="Times New Roman"/>
+          <w:sz w:val="24"/>
+          <w:szCs w:val="24"/>
+        </w:rPr>
         <w:t>I</w:t>
       </w:r>
       <w:r>
@@ -2417,16 +2376,7 @@
           <w:sz w:val="24"/>
           <w:szCs w:val="24"/>
         </w:rPr>
-        <w:t>’s</w:t>
-      </w:r>
-      <w:proofErr w:type="gramEnd"/>
-      <w:r>
-        <w:rPr>
-          <w:rFonts w:ascii="Times New Roman" w:eastAsiaTheme="minorEastAsia" w:hAnsi="Times New Roman" w:cs="Times New Roman"/>
-          <w:sz w:val="24"/>
-          <w:szCs w:val="24"/>
-        </w:rPr>
-        <w:t xml:space="preserve"> Variable values </w:t>
+        <w:t xml:space="preserve">’s Variable values </w:t>
       </w:r>
       <m:oMath>
         <m:d>
@@ -2520,25 +2470,45 @@
           <w:sz w:val="24"/>
           <w:szCs w:val="24"/>
         </w:rPr>
-        <w:t xml:space="preserve">~ Samuel </w:t>
+        <w:t>~ Samuel Hasiholan Omega Purba, S. Tr. T. ~</w:t>
       </w:r>
-      <w:proofErr w:type="spellStart"/>
+    </w:p>
+    <w:p>
+      <w:pPr>
+        <w:spacing w:line="360" w:lineRule="auto"/>
+        <w:jc w:val="center"/>
+        <w:rPr>
+          <w:rFonts w:ascii="Times New Roman" w:eastAsiaTheme="minorEastAsia" w:hAnsi="Times New Roman" w:cs="Times New Roman"/>
+          <w:sz w:val="24"/>
+          <w:szCs w:val="24"/>
+        </w:rPr>
+      </w:pPr>
       <w:r>
         <w:rPr>
           <w:rFonts w:ascii="Times New Roman" w:eastAsiaTheme="minorEastAsia" w:hAnsi="Times New Roman" w:cs="Times New Roman"/>
           <w:sz w:val="24"/>
           <w:szCs w:val="24"/>
         </w:rPr>
-        <w:t>Hasiholan</w:t>
+        <w:t>Bachelor of Robotic’s Technology and Artificial’s Intelligent</w:t>
       </w:r>
-      <w:proofErr w:type="spellEnd"/>
+    </w:p>
+    <w:p>
+      <w:pPr>
+        <w:spacing w:line="360" w:lineRule="auto"/>
+        <w:jc w:val="center"/>
+        <w:rPr>
+          <w:rFonts w:ascii="Times New Roman" w:eastAsiaTheme="minorEastAsia" w:hAnsi="Times New Roman" w:cs="Times New Roman"/>
+          <w:sz w:val="24"/>
+          <w:szCs w:val="24"/>
+        </w:rPr>
+      </w:pPr>
       <w:r>
         <w:rPr>
           <w:rFonts w:ascii="Times New Roman" w:eastAsiaTheme="minorEastAsia" w:hAnsi="Times New Roman" w:cs="Times New Roman"/>
           <w:sz w:val="24"/>
           <w:szCs w:val="24"/>
         </w:rPr>
-        <w:t xml:space="preserve"> Omega Purba, S. Tr. T. ~</w:t>
+        <w:t>[“ Politeknik Negeri Batam for International Future ”]</w:t>
       </w:r>
     </w:p>
     <w:p>
@@ -2557,43 +2527,83 @@
           <w:sz w:val="24"/>
           <w:szCs w:val="24"/>
         </w:rPr>
-        <w:t xml:space="preserve">Bachelor of </w:t>
+        <w:t>#SAVEACEH</w:t>
       </w:r>
-      <w:proofErr w:type="spellStart"/>
+    </w:p>
+    <w:p>
+      <w:pPr>
+        <w:spacing w:line="360" w:lineRule="auto"/>
+        <w:jc w:val="center"/>
+        <w:rPr>
+          <w:rFonts w:ascii="Times New Roman" w:eastAsiaTheme="minorEastAsia" w:hAnsi="Times New Roman" w:cs="Times New Roman"/>
+          <w:sz w:val="24"/>
+          <w:szCs w:val="24"/>
+        </w:rPr>
+      </w:pPr>
       <w:r>
         <w:rPr>
           <w:rFonts w:ascii="Times New Roman" w:eastAsiaTheme="minorEastAsia" w:hAnsi="Times New Roman" w:cs="Times New Roman"/>
           <w:sz w:val="24"/>
           <w:szCs w:val="24"/>
         </w:rPr>
-        <w:t>Robotic’s</w:t>
+        <w:t>#SAVEMEDAN</w:t>
       </w:r>
-      <w:proofErr w:type="spellEnd"/>
+    </w:p>
+    <w:p>
+      <w:pPr>
+        <w:spacing w:line="360" w:lineRule="auto"/>
+        <w:jc w:val="center"/>
+        <w:rPr>
+          <w:rFonts w:ascii="Times New Roman" w:eastAsiaTheme="minorEastAsia" w:hAnsi="Times New Roman" w:cs="Times New Roman"/>
+          <w:sz w:val="24"/>
+          <w:szCs w:val="24"/>
+        </w:rPr>
+      </w:pPr>
       <w:r>
         <w:rPr>
           <w:rFonts w:ascii="Times New Roman" w:eastAsiaTheme="minorEastAsia" w:hAnsi="Times New Roman" w:cs="Times New Roman"/>
           <w:sz w:val="24"/>
           <w:szCs w:val="24"/>
         </w:rPr>
-        <w:t xml:space="preserve"> Technology and </w:t>
+        <w:t>#SAVEPADANG</w:t>
       </w:r>
-      <w:proofErr w:type="spellStart"/>
+    </w:p>
+    <w:p>
+      <w:pPr>
+        <w:spacing w:line="360" w:lineRule="auto"/>
+        <w:jc w:val="center"/>
+        <w:rPr>
+          <w:rFonts w:ascii="Times New Roman" w:eastAsiaTheme="minorEastAsia" w:hAnsi="Times New Roman" w:cs="Times New Roman"/>
+          <w:sz w:val="24"/>
+          <w:szCs w:val="24"/>
+        </w:rPr>
+      </w:pPr>
       <w:r>
         <w:rPr>
           <w:rFonts w:ascii="Times New Roman" w:eastAsiaTheme="minorEastAsia" w:hAnsi="Times New Roman" w:cs="Times New Roman"/>
           <w:sz w:val="24"/>
           <w:szCs w:val="24"/>
         </w:rPr>
-        <w:t>Artificial’s</w:t>
+        <w:t>#SAVEINDONESIA</w:t>
       </w:r>
-      <w:proofErr w:type="spellEnd"/>
+    </w:p>
+    <w:p>
+      <w:pPr>
+        <w:spacing w:line="360" w:lineRule="auto"/>
+        <w:jc w:val="center"/>
+        <w:rPr>
+          <w:rFonts w:ascii="Times New Roman" w:eastAsiaTheme="minorEastAsia" w:hAnsi="Times New Roman" w:cs="Times New Roman"/>
+          <w:sz w:val="24"/>
+          <w:szCs w:val="24"/>
+        </w:rPr>
+      </w:pPr>
       <w:r>
         <w:rPr>
           <w:rFonts w:ascii="Times New Roman" w:eastAsiaTheme="minorEastAsia" w:hAnsi="Times New Roman" w:cs="Times New Roman"/>
           <w:sz w:val="24"/>
           <w:szCs w:val="24"/>
         </w:rPr>
-        <w:t xml:space="preserve"> Intelligent</w:t>
+        <w:t>#NOBLESNOINDONESIANYES</w:t>
       </w:r>
     </w:p>
     <w:p>
@@ -2601,56 +2611,75 @@
         <w:spacing w:line="360" w:lineRule="auto"/>
         <w:jc w:val="center"/>
         <w:rPr>
+          <w:rFonts w:ascii="Times New Roman" w:eastAsiaTheme="minorEastAsia" w:hAnsi="Times New Roman" w:cs="Times New Roman"/>
+          <w:sz w:val="24"/>
+          <w:szCs w:val="24"/>
+        </w:rPr>
+      </w:pPr>
+      <w:r>
+        <w:rPr>
+          <w:rFonts w:ascii="Times New Roman" w:eastAsiaTheme="minorEastAsia" w:hAnsi="Times New Roman" w:cs="Times New Roman"/>
+          <w:sz w:val="24"/>
+          <w:szCs w:val="24"/>
+        </w:rPr>
+        <w:t>#HIDUPMAHASISWA</w:t>
+      </w:r>
+    </w:p>
+    <w:p>
+      <w:pPr>
+        <w:spacing w:line="360" w:lineRule="auto"/>
+        <w:jc w:val="center"/>
+        <w:rPr>
+          <w:rFonts w:ascii="Times New Roman" w:eastAsiaTheme="minorEastAsia" w:hAnsi="Times New Roman" w:cs="Times New Roman"/>
+          <w:sz w:val="24"/>
+          <w:szCs w:val="24"/>
+        </w:rPr>
+      </w:pPr>
+      <w:r>
+        <w:rPr>
+          <w:rFonts w:ascii="Times New Roman" w:eastAsiaTheme="minorEastAsia" w:hAnsi="Times New Roman" w:cs="Times New Roman"/>
+          <w:sz w:val="24"/>
+          <w:szCs w:val="24"/>
+        </w:rPr>
+        <w:t>#HIDUPRAKYATINDONESIA</w:t>
+      </w:r>
+    </w:p>
+    <w:p>
+      <w:pPr>
+        <w:spacing w:line="360" w:lineRule="auto"/>
+        <w:jc w:val="center"/>
+        <w:rPr>
+          <w:rFonts w:ascii="Times New Roman" w:eastAsiaTheme="minorEastAsia" w:hAnsi="Times New Roman" w:cs="Times New Roman"/>
+          <w:sz w:val="24"/>
+          <w:szCs w:val="24"/>
+        </w:rPr>
+      </w:pPr>
+      <w:r>
+        <w:rPr>
+          <w:rFonts w:ascii="Times New Roman" w:eastAsiaTheme="minorEastAsia" w:hAnsi="Times New Roman" w:cs="Times New Roman"/>
+          <w:sz w:val="24"/>
+          <w:szCs w:val="24"/>
+        </w:rPr>
+        <w:t>#HIDUPWANGSANUSANTARA</w:t>
+      </w:r>
+    </w:p>
+    <w:p>
+      <w:pPr>
+        <w:spacing w:line="360" w:lineRule="auto"/>
+        <w:jc w:val="center"/>
+        <w:rPr>
           <w:rFonts w:ascii="Times New Roman" w:hAnsi="Times New Roman" w:cs="Times New Roman"/>
           <w:sz w:val="24"/>
           <w:szCs w:val="24"/>
         </w:rPr>
       </w:pPr>
-      <w:proofErr w:type="gramStart"/>
       <w:r>
         <w:rPr>
           <w:rFonts w:ascii="Times New Roman" w:eastAsiaTheme="minorEastAsia" w:hAnsi="Times New Roman" w:cs="Times New Roman"/>
           <w:sz w:val="24"/>
           <w:szCs w:val="24"/>
         </w:rPr>
-        <w:t xml:space="preserve">[“ </w:t>
-      </w:r>
-      <w:proofErr w:type="spellStart"/>
-      <w:r>
-        <w:rPr>
-          <w:rFonts w:ascii="Times New Roman" w:eastAsiaTheme="minorEastAsia" w:hAnsi="Times New Roman" w:cs="Times New Roman"/>
-          <w:sz w:val="24"/>
-          <w:szCs w:val="24"/>
-        </w:rPr>
-        <w:t>Politeknik</w:t>
-      </w:r>
-      <w:proofErr w:type="spellEnd"/>
-      <w:proofErr w:type="gramEnd"/>
-      <w:r>
-        <w:rPr>
-          <w:rFonts w:ascii="Times New Roman" w:eastAsiaTheme="minorEastAsia" w:hAnsi="Times New Roman" w:cs="Times New Roman"/>
-          <w:sz w:val="24"/>
-          <w:szCs w:val="24"/>
-        </w:rPr>
-        <w:t xml:space="preserve"> Negeri </w:t>
-      </w:r>
-      <w:proofErr w:type="spellStart"/>
-      <w:r>
-        <w:rPr>
-          <w:rFonts w:ascii="Times New Roman" w:eastAsiaTheme="minorEastAsia" w:hAnsi="Times New Roman" w:cs="Times New Roman"/>
-          <w:sz w:val="24"/>
-          <w:szCs w:val="24"/>
-        </w:rPr>
-        <w:t>Batam</w:t>
-      </w:r>
-      <w:proofErr w:type="spellEnd"/>
-      <w:r>
-        <w:rPr>
-          <w:rFonts w:ascii="Times New Roman" w:eastAsiaTheme="minorEastAsia" w:hAnsi="Times New Roman" w:cs="Times New Roman"/>
-          <w:sz w:val="24"/>
-          <w:szCs w:val="24"/>
-        </w:rPr>
-        <w:t xml:space="preserve"> for International Future ”]</w:t>
+        <w:t>#BHINEKATUNGGALIKA</w:t>
       </w:r>
     </w:p>
     <w:sectPr>

</xml_diff>

<commit_message>
Samuel’s Imajinary Theorym || (14:25 (W . I . B[Waktu Indonesia bagian Barat]), 07/12/2025), Batam, Kepulauan Riau, Indonesia #PANJANGUMURPERJUANGANRAKYATINDONESIA #JANGANMAUDIADUDOMBAOLEHINTEL #INDONESIABERTOLERANSI #LAWANPEMERINTAHINDONESIAKORUPPENINDASRAKYATINDONESIADENGANPENGETAHUAN
Samuel’s Imajinary Theorym || (14:25 (W . I . B[Waktu Indonesia bagian Barat]), 07/12/2025), Batam, Kepulauan Riau, Indonesia #PANJANGUMURPERJUANGANRAKYATINDONESIA #JANGANMAUDIADUDOMBAOLEHINTEL #INDONESIABERTOLERANSI #LAWANPEMERINTAHINDONESIAKORUPPENINDASRAKYATINDONESIADENGANPENGETAHUAN
</commit_message>
<xml_diff>
--- a/Samuel’s Imaginary Theorym.docx
+++ b/Samuel’s Imaginary Theorym.docx
@@ -18,8 +18,18 @@
           <w:sz w:val="24"/>
           <w:szCs w:val="24"/>
         </w:rPr>
-        <w:t>Samuel’s Imaginary Theorym</w:t>
-      </w:r>
+        <w:t xml:space="preserve">Samuel’s Imaginary </w:t>
+      </w:r>
+      <w:proofErr w:type="spellStart"/>
+      <w:r>
+        <w:rPr>
+          <w:rFonts w:ascii="Times New Roman" w:eastAsiaTheme="minorEastAsia" w:hAnsi="Times New Roman" w:cs="Times New Roman"/>
+          <w:sz w:val="24"/>
+          <w:szCs w:val="24"/>
+        </w:rPr>
+        <w:t>Theorym</w:t>
+      </w:r>
+      <w:proofErr w:type="spellEnd"/>
     </w:p>
     <w:p>
       <w:pPr>
@@ -32,6 +42,7 @@
           <w:lang w:val="id-ID"/>
         </w:rPr>
       </w:pPr>
+      <w:proofErr w:type="spellStart"/>
       <w:r>
         <w:rPr>
           <w:rFonts w:ascii="Times New Roman" w:eastAsiaTheme="minorEastAsia" w:hAnsi="Times New Roman" w:cs="Times New Roman"/>
@@ -39,20 +50,19 @@
           <w:szCs w:val="24"/>
           <w:lang w:val="id-ID"/>
         </w:rPr>
-        <w:t>by : Samuel Hasiholan Omega Purba, S. Tr. T.</w:t>
-      </w:r>
-    </w:p>
-    <w:p>
-      <w:pPr>
-        <w:spacing w:line="360" w:lineRule="auto"/>
-        <w:jc w:val="center"/>
+        <w:t>by</w:t>
+      </w:r>
+      <w:proofErr w:type="spellEnd"/>
+      <w:r>
         <w:rPr>
           <w:rFonts w:ascii="Times New Roman" w:eastAsiaTheme="minorEastAsia" w:hAnsi="Times New Roman" w:cs="Times New Roman"/>
           <w:sz w:val="24"/>
           <w:szCs w:val="24"/>
           <w:lang w:val="id-ID"/>
         </w:rPr>
-      </w:pPr>
+        <w:t xml:space="preserve"> : Samuel Hasiholan Omega Purba, S. </w:t>
+      </w:r>
+      <w:proofErr w:type="spellStart"/>
       <w:r>
         <w:rPr>
           <w:rFonts w:ascii="Times New Roman" w:eastAsiaTheme="minorEastAsia" w:hAnsi="Times New Roman" w:cs="Times New Roman"/>
@@ -60,6 +70,37 @@
           <w:szCs w:val="24"/>
           <w:lang w:val="id-ID"/>
         </w:rPr>
+        <w:t>Tr</w:t>
+      </w:r>
+      <w:proofErr w:type="spellEnd"/>
+      <w:r>
+        <w:rPr>
+          <w:rFonts w:ascii="Times New Roman" w:eastAsiaTheme="minorEastAsia" w:hAnsi="Times New Roman" w:cs="Times New Roman"/>
+          <w:sz w:val="24"/>
+          <w:szCs w:val="24"/>
+          <w:lang w:val="id-ID"/>
+        </w:rPr>
+        <w:t>. T.</w:t>
+      </w:r>
+    </w:p>
+    <w:p>
+      <w:pPr>
+        <w:spacing w:line="360" w:lineRule="auto"/>
+        <w:jc w:val="center"/>
+        <w:rPr>
+          <w:rFonts w:ascii="Times New Roman" w:eastAsiaTheme="minorEastAsia" w:hAnsi="Times New Roman" w:cs="Times New Roman"/>
+          <w:sz w:val="24"/>
+          <w:szCs w:val="24"/>
+          <w:lang w:val="id-ID"/>
+        </w:rPr>
+      </w:pPr>
+      <w:r>
+        <w:rPr>
+          <w:rFonts w:ascii="Times New Roman" w:eastAsiaTheme="minorEastAsia" w:hAnsi="Times New Roman" w:cs="Times New Roman"/>
+          <w:sz w:val="24"/>
+          <w:szCs w:val="24"/>
+          <w:lang w:val="id-ID"/>
+        </w:rPr>
         <w:t>Teknik Elektro</w:t>
       </w:r>
     </w:p>
@@ -74,6 +115,7 @@
           <w:lang w:val="id-ID"/>
         </w:rPr>
       </w:pPr>
+      <w:proofErr w:type="spellStart"/>
       <w:r>
         <w:rPr>
           <w:rFonts w:ascii="Times New Roman" w:eastAsiaTheme="minorEastAsia" w:hAnsi="Times New Roman" w:cs="Times New Roman"/>
@@ -81,7 +123,17 @@
           <w:szCs w:val="24"/>
           <w:lang w:val="id-ID"/>
         </w:rPr>
-        <w:t>Prodi Teknik Robotika dan Kecerdasan buatan</w:t>
+        <w:t>Prodi</w:t>
+      </w:r>
+      <w:proofErr w:type="spellEnd"/>
+      <w:r>
+        <w:rPr>
+          <w:rFonts w:ascii="Times New Roman" w:eastAsiaTheme="minorEastAsia" w:hAnsi="Times New Roman" w:cs="Times New Roman"/>
+          <w:sz w:val="24"/>
+          <w:szCs w:val="24"/>
+          <w:lang w:val="id-ID"/>
+        </w:rPr>
+        <w:t xml:space="preserve"> Teknik Robotika dan Kecerdasan buatan</w:t>
       </w:r>
     </w:p>
     <w:p>
@@ -2310,25 +2362,38 @@
           <w:szCs w:val="24"/>
         </w:rPr>
       </w:pPr>
-      <w:r>
-        <w:rPr>
-          <w:rFonts w:ascii="Times New Roman" w:eastAsiaTheme="minorEastAsia" w:hAnsi="Times New Roman" w:cs="Times New Roman"/>
-          <w:sz w:val="24"/>
-          <w:szCs w:val="24"/>
-        </w:rPr>
-        <w:t>Conclution :</w:t>
-      </w:r>
-    </w:p>
-    <w:p>
-      <w:pPr>
-        <w:spacing w:line="360" w:lineRule="auto"/>
-        <w:jc w:val="center"/>
-        <w:rPr>
-          <w:rFonts w:ascii="Times New Roman" w:eastAsiaTheme="minorEastAsia" w:hAnsi="Times New Roman" w:cs="Times New Roman"/>
-          <w:sz w:val="24"/>
-          <w:szCs w:val="24"/>
-        </w:rPr>
-      </w:pPr>
+      <w:proofErr w:type="spellStart"/>
+      <w:proofErr w:type="gramStart"/>
+      <w:r>
+        <w:rPr>
+          <w:rFonts w:ascii="Times New Roman" w:eastAsiaTheme="minorEastAsia" w:hAnsi="Times New Roman" w:cs="Times New Roman"/>
+          <w:sz w:val="24"/>
+          <w:szCs w:val="24"/>
+        </w:rPr>
+        <w:t>Conclution</w:t>
+      </w:r>
+      <w:proofErr w:type="spellEnd"/>
+      <w:r>
+        <w:rPr>
+          <w:rFonts w:ascii="Times New Roman" w:eastAsiaTheme="minorEastAsia" w:hAnsi="Times New Roman" w:cs="Times New Roman"/>
+          <w:sz w:val="24"/>
+          <w:szCs w:val="24"/>
+        </w:rPr>
+        <w:t xml:space="preserve"> :</w:t>
+      </w:r>
+      <w:proofErr w:type="gramEnd"/>
+    </w:p>
+    <w:p>
+      <w:pPr>
+        <w:spacing w:line="360" w:lineRule="auto"/>
+        <w:jc w:val="center"/>
+        <w:rPr>
+          <w:rFonts w:ascii="Times New Roman" w:eastAsiaTheme="minorEastAsia" w:hAnsi="Times New Roman" w:cs="Times New Roman"/>
+          <w:sz w:val="24"/>
+          <w:szCs w:val="24"/>
+        </w:rPr>
+      </w:pPr>
+      <w:proofErr w:type="gramStart"/>
       <w:r>
         <w:rPr>
           <w:rFonts w:ascii="Times New Roman" w:eastAsiaTheme="minorEastAsia" w:hAnsi="Times New Roman" w:cs="Times New Roman"/>
@@ -2352,7 +2417,16 @@
           <w:sz w:val="24"/>
           <w:szCs w:val="24"/>
         </w:rPr>
-        <w:t xml:space="preserve">Minus </w:t>
+        <w:t>Minus</w:t>
+      </w:r>
+      <w:proofErr w:type="gramEnd"/>
+      <w:r>
+        <w:rPr>
+          <w:rFonts w:ascii="Times New Roman" w:eastAsiaTheme="minorEastAsia" w:hAnsi="Times New Roman" w:cs="Times New Roman"/>
+          <w:sz w:val="24"/>
+          <w:szCs w:val="24"/>
+        </w:rPr>
+        <w:t xml:space="preserve"> </w:t>
       </w:r>
       <w:r>
         <w:rPr>
@@ -2376,11 +2450,21 @@
           <w:sz w:val="24"/>
           <w:szCs w:val="24"/>
         </w:rPr>
-        <w:t xml:space="preserve">’s Variable values </w:t>
+        <w:t>’s Variable values</w:t>
+      </w:r>
+      <w:r>
+        <w:rPr>
+          <w:rFonts w:ascii="Times New Roman" w:eastAsiaTheme="minorEastAsia" w:hAnsi="Times New Roman" w:cs="Times New Roman"/>
+          <w:sz w:val="24"/>
+          <w:szCs w:val="24"/>
+        </w:rPr>
+        <w:t xml:space="preserve"> </w:t>
       </w:r>
       <m:oMath>
         <m:d>
           <m:dPr>
+            <m:begChr m:val="|"/>
+            <m:endChr m:val="|"/>
             <m:ctrlPr>
               <w:rPr>
                 <w:rFonts w:ascii="Cambria Math" w:hAnsi="Cambria Math" w:cs="Times New Roman"/>
@@ -2397,32 +2481,8 @@
                 <w:sz w:val="24"/>
                 <w:szCs w:val="24"/>
               </w:rPr>
-              <m:t>-</m:t>
+              <m:t>0,34740416688982559338631922050232</m:t>
             </m:r>
-            <m:d>
-              <m:dPr>
-                <m:begChr m:val="|"/>
-                <m:endChr m:val="|"/>
-                <m:ctrlPr>
-                  <w:rPr>
-                    <w:rFonts w:ascii="Cambria Math" w:hAnsi="Cambria Math" w:cs="Times New Roman"/>
-                    <w:i/>
-                    <w:sz w:val="24"/>
-                    <w:szCs w:val="24"/>
-                  </w:rPr>
-                </m:ctrlPr>
-              </m:dPr>
-              <m:e>
-                <m:r>
-                  <w:rPr>
-                    <w:rFonts w:ascii="Cambria Math" w:hAnsi="Cambria Math" w:cs="Times New Roman"/>
-                    <w:sz w:val="24"/>
-                    <w:szCs w:val="24"/>
-                  </w:rPr>
-                  <m:t>0,34740416688982559338631922050232</m:t>
-                </m:r>
-              </m:e>
-            </m:d>
           </m:e>
         </m:d>
       </m:oMath>
@@ -2470,45 +2530,137 @@
           <w:sz w:val="24"/>
           <w:szCs w:val="24"/>
         </w:rPr>
-        <w:t>~ Samuel Hasiholan Omega Purba, S. Tr. T. ~</w:t>
-      </w:r>
-    </w:p>
-    <w:p>
-      <w:pPr>
-        <w:spacing w:line="360" w:lineRule="auto"/>
-        <w:jc w:val="center"/>
-        <w:rPr>
-          <w:rFonts w:ascii="Times New Roman" w:eastAsiaTheme="minorEastAsia" w:hAnsi="Times New Roman" w:cs="Times New Roman"/>
-          <w:sz w:val="24"/>
-          <w:szCs w:val="24"/>
-        </w:rPr>
-      </w:pPr>
-      <w:r>
-        <w:rPr>
-          <w:rFonts w:ascii="Times New Roman" w:eastAsiaTheme="minorEastAsia" w:hAnsi="Times New Roman" w:cs="Times New Roman"/>
-          <w:sz w:val="24"/>
-          <w:szCs w:val="24"/>
-        </w:rPr>
-        <w:t>Bachelor of Robotic’s Technology and Artificial’s Intelligent</w:t>
-      </w:r>
-    </w:p>
-    <w:p>
-      <w:pPr>
-        <w:spacing w:line="360" w:lineRule="auto"/>
-        <w:jc w:val="center"/>
-        <w:rPr>
-          <w:rFonts w:ascii="Times New Roman" w:eastAsiaTheme="minorEastAsia" w:hAnsi="Times New Roman" w:cs="Times New Roman"/>
-          <w:sz w:val="24"/>
-          <w:szCs w:val="24"/>
-        </w:rPr>
-      </w:pPr>
-      <w:r>
-        <w:rPr>
-          <w:rFonts w:ascii="Times New Roman" w:eastAsiaTheme="minorEastAsia" w:hAnsi="Times New Roman" w:cs="Times New Roman"/>
-          <w:sz w:val="24"/>
-          <w:szCs w:val="24"/>
-        </w:rPr>
-        <w:t>[“ Politeknik Negeri Batam for International Future ”]</w:t>
+        <w:t xml:space="preserve">~ Samuel </w:t>
+      </w:r>
+      <w:proofErr w:type="spellStart"/>
+      <w:r>
+        <w:rPr>
+          <w:rFonts w:ascii="Times New Roman" w:eastAsiaTheme="minorEastAsia" w:hAnsi="Times New Roman" w:cs="Times New Roman"/>
+          <w:sz w:val="24"/>
+          <w:szCs w:val="24"/>
+        </w:rPr>
+        <w:t>Hasiholan</w:t>
+      </w:r>
+      <w:proofErr w:type="spellEnd"/>
+      <w:r>
+        <w:rPr>
+          <w:rFonts w:ascii="Times New Roman" w:eastAsiaTheme="minorEastAsia" w:hAnsi="Times New Roman" w:cs="Times New Roman"/>
+          <w:sz w:val="24"/>
+          <w:szCs w:val="24"/>
+        </w:rPr>
+        <w:t xml:space="preserve"> Omega Purba, S. Tr. T. ~</w:t>
+      </w:r>
+    </w:p>
+    <w:p>
+      <w:pPr>
+        <w:spacing w:line="360" w:lineRule="auto"/>
+        <w:jc w:val="center"/>
+        <w:rPr>
+          <w:rFonts w:ascii="Times New Roman" w:eastAsiaTheme="minorEastAsia" w:hAnsi="Times New Roman" w:cs="Times New Roman"/>
+          <w:sz w:val="24"/>
+          <w:szCs w:val="24"/>
+        </w:rPr>
+      </w:pPr>
+      <w:r>
+        <w:rPr>
+          <w:rFonts w:ascii="Times New Roman" w:eastAsiaTheme="minorEastAsia" w:hAnsi="Times New Roman" w:cs="Times New Roman"/>
+          <w:sz w:val="24"/>
+          <w:szCs w:val="24"/>
+        </w:rPr>
+        <w:t xml:space="preserve">Bachelor of </w:t>
+      </w:r>
+      <w:proofErr w:type="spellStart"/>
+      <w:r>
+        <w:rPr>
+          <w:rFonts w:ascii="Times New Roman" w:eastAsiaTheme="minorEastAsia" w:hAnsi="Times New Roman" w:cs="Times New Roman"/>
+          <w:sz w:val="24"/>
+          <w:szCs w:val="24"/>
+        </w:rPr>
+        <w:t>Robotic’s</w:t>
+      </w:r>
+      <w:proofErr w:type="spellEnd"/>
+      <w:r>
+        <w:rPr>
+          <w:rFonts w:ascii="Times New Roman" w:eastAsiaTheme="minorEastAsia" w:hAnsi="Times New Roman" w:cs="Times New Roman"/>
+          <w:sz w:val="24"/>
+          <w:szCs w:val="24"/>
+        </w:rPr>
+        <w:t xml:space="preserve"> Technology and </w:t>
+      </w:r>
+      <w:proofErr w:type="spellStart"/>
+      <w:r>
+        <w:rPr>
+          <w:rFonts w:ascii="Times New Roman" w:eastAsiaTheme="minorEastAsia" w:hAnsi="Times New Roman" w:cs="Times New Roman"/>
+          <w:sz w:val="24"/>
+          <w:szCs w:val="24"/>
+        </w:rPr>
+        <w:t>Artificial’s</w:t>
+      </w:r>
+      <w:proofErr w:type="spellEnd"/>
+      <w:r>
+        <w:rPr>
+          <w:rFonts w:ascii="Times New Roman" w:eastAsiaTheme="minorEastAsia" w:hAnsi="Times New Roman" w:cs="Times New Roman"/>
+          <w:sz w:val="24"/>
+          <w:szCs w:val="24"/>
+        </w:rPr>
+        <w:t xml:space="preserve"> Intelligent</w:t>
+      </w:r>
+    </w:p>
+    <w:p>
+      <w:pPr>
+        <w:spacing w:line="360" w:lineRule="auto"/>
+        <w:jc w:val="center"/>
+        <w:rPr>
+          <w:rFonts w:ascii="Times New Roman" w:eastAsiaTheme="minorEastAsia" w:hAnsi="Times New Roman" w:cs="Times New Roman"/>
+          <w:sz w:val="24"/>
+          <w:szCs w:val="24"/>
+        </w:rPr>
+      </w:pPr>
+      <w:proofErr w:type="gramStart"/>
+      <w:r>
+        <w:rPr>
+          <w:rFonts w:ascii="Times New Roman" w:eastAsiaTheme="minorEastAsia" w:hAnsi="Times New Roman" w:cs="Times New Roman"/>
+          <w:sz w:val="24"/>
+          <w:szCs w:val="24"/>
+        </w:rPr>
+        <w:t xml:space="preserve">[“ </w:t>
+      </w:r>
+      <w:proofErr w:type="spellStart"/>
+      <w:r>
+        <w:rPr>
+          <w:rFonts w:ascii="Times New Roman" w:eastAsiaTheme="minorEastAsia" w:hAnsi="Times New Roman" w:cs="Times New Roman"/>
+          <w:sz w:val="24"/>
+          <w:szCs w:val="24"/>
+        </w:rPr>
+        <w:t>Politeknik</w:t>
+      </w:r>
+      <w:proofErr w:type="spellEnd"/>
+      <w:proofErr w:type="gramEnd"/>
+      <w:r>
+        <w:rPr>
+          <w:rFonts w:ascii="Times New Roman" w:eastAsiaTheme="minorEastAsia" w:hAnsi="Times New Roman" w:cs="Times New Roman"/>
+          <w:sz w:val="24"/>
+          <w:szCs w:val="24"/>
+        </w:rPr>
+        <w:t xml:space="preserve"> Negeri </w:t>
+      </w:r>
+      <w:proofErr w:type="spellStart"/>
+      <w:r>
+        <w:rPr>
+          <w:rFonts w:ascii="Times New Roman" w:eastAsiaTheme="minorEastAsia" w:hAnsi="Times New Roman" w:cs="Times New Roman"/>
+          <w:sz w:val="24"/>
+          <w:szCs w:val="24"/>
+        </w:rPr>
+        <w:t>Batam</w:t>
+      </w:r>
+      <w:proofErr w:type="spellEnd"/>
+      <w:r>
+        <w:rPr>
+          <w:rFonts w:ascii="Times New Roman" w:eastAsiaTheme="minorEastAsia" w:hAnsi="Times New Roman" w:cs="Times New Roman"/>
+          <w:sz w:val="24"/>
+          <w:szCs w:val="24"/>
+        </w:rPr>
+        <w:t xml:space="preserve"> for International Future ”]</w:t>
       </w:r>
     </w:p>
     <w:p>

</xml_diff>

<commit_message>
Samuel’s Imajinary Theorym || (14:44 (W . I . B[Waktu Indonesia bagian Barat]), 07/12/2025), Batam, Kepulauan Riau, Indonesia #PANJANGUMURPERJUANGANRAKYATINDONESIA #JANGANMAUDIADUDOMBAOLEHINTEL #INDONESIABERTOLERANSI #LAWANPEMERINTAHINDONESIAKORUPPENINDASRAKYATINDONESIADENGANPENGETAHUAN
Samuel’s Imajinary Theorym || (14:44 (W . I . B[Waktu Indonesia bagian Barat]), 07/12/2025), Batam, Kepulauan Riau, Indonesia #PANJANGUMURPERJUANGANRAKYATINDONESIA #JANGANMAUDIADUDOMBAOLEHINTEL #INDONESIABERTOLERANSI #LAWANPEMERINTAHINDONESIAKORUPPENINDASRAKYATINDONESIADENGANPENGETAHUAN
</commit_message>
<xml_diff>
--- a/Samuel’s Imaginary Theorym.docx
+++ b/Samuel’s Imaginary Theorym.docx
@@ -18,69 +18,28 @@
           <w:sz w:val="24"/>
           <w:szCs w:val="24"/>
         </w:rPr>
-        <w:t xml:space="preserve">Samuel’s Imaginary </w:t>
+        <w:t>Samuel’s Imaginary Theorym</w:t>
       </w:r>
-      <w:proofErr w:type="spellStart"/>
+    </w:p>
+    <w:p>
+      <w:pPr>
+        <w:spacing w:line="360" w:lineRule="auto"/>
+        <w:jc w:val="center"/>
+        <w:rPr>
+          <w:rFonts w:ascii="Times New Roman" w:eastAsiaTheme="minorEastAsia" w:hAnsi="Times New Roman" w:cs="Times New Roman"/>
+          <w:sz w:val="24"/>
+          <w:szCs w:val="24"/>
+          <w:lang w:val="id-ID"/>
+        </w:rPr>
+      </w:pPr>
       <w:r>
         <w:rPr>
           <w:rFonts w:ascii="Times New Roman" w:eastAsiaTheme="minorEastAsia" w:hAnsi="Times New Roman" w:cs="Times New Roman"/>
           <w:sz w:val="24"/>
           <w:szCs w:val="24"/>
-        </w:rPr>
-        <w:t>Theorym</w:t>
-      </w:r>
-      <w:proofErr w:type="spellEnd"/>
-    </w:p>
-    <w:p>
-      <w:pPr>
-        <w:spacing w:line="360" w:lineRule="auto"/>
-        <w:jc w:val="center"/>
-        <w:rPr>
-          <w:rFonts w:ascii="Times New Roman" w:eastAsiaTheme="minorEastAsia" w:hAnsi="Times New Roman" w:cs="Times New Roman"/>
-          <w:sz w:val="24"/>
-          <w:szCs w:val="24"/>
           <w:lang w:val="id-ID"/>
         </w:rPr>
-      </w:pPr>
-      <w:proofErr w:type="spellStart"/>
-      <w:r>
-        <w:rPr>
-          <w:rFonts w:ascii="Times New Roman" w:eastAsiaTheme="minorEastAsia" w:hAnsi="Times New Roman" w:cs="Times New Roman"/>
-          <w:sz w:val="24"/>
-          <w:szCs w:val="24"/>
-          <w:lang w:val="id-ID"/>
-        </w:rPr>
-        <w:t>by</w:t>
-      </w:r>
-      <w:proofErr w:type="spellEnd"/>
-      <w:r>
-        <w:rPr>
-          <w:rFonts w:ascii="Times New Roman" w:eastAsiaTheme="minorEastAsia" w:hAnsi="Times New Roman" w:cs="Times New Roman"/>
-          <w:sz w:val="24"/>
-          <w:szCs w:val="24"/>
-          <w:lang w:val="id-ID"/>
-        </w:rPr>
-        <w:t xml:space="preserve"> : Samuel Hasiholan Omega Purba, S. </w:t>
-      </w:r>
-      <w:proofErr w:type="spellStart"/>
-      <w:r>
-        <w:rPr>
-          <w:rFonts w:ascii="Times New Roman" w:eastAsiaTheme="minorEastAsia" w:hAnsi="Times New Roman" w:cs="Times New Roman"/>
-          <w:sz w:val="24"/>
-          <w:szCs w:val="24"/>
-          <w:lang w:val="id-ID"/>
-        </w:rPr>
-        <w:t>Tr</w:t>
-      </w:r>
-      <w:proofErr w:type="spellEnd"/>
-      <w:r>
-        <w:rPr>
-          <w:rFonts w:ascii="Times New Roman" w:eastAsiaTheme="minorEastAsia" w:hAnsi="Times New Roman" w:cs="Times New Roman"/>
-          <w:sz w:val="24"/>
-          <w:szCs w:val="24"/>
-          <w:lang w:val="id-ID"/>
-        </w:rPr>
-        <w:t>. T.</w:t>
+        <w:t>by : Samuel Hasiholan Omega Purba, S. Tr. T.</w:t>
       </w:r>
     </w:p>
     <w:p>
@@ -115,7 +74,6 @@
           <w:lang w:val="id-ID"/>
         </w:rPr>
       </w:pPr>
-      <w:proofErr w:type="spellStart"/>
       <w:r>
         <w:rPr>
           <w:rFonts w:ascii="Times New Roman" w:eastAsiaTheme="minorEastAsia" w:hAnsi="Times New Roman" w:cs="Times New Roman"/>
@@ -123,17 +81,7 @@
           <w:szCs w:val="24"/>
           <w:lang w:val="id-ID"/>
         </w:rPr>
-        <w:t>Prodi</w:t>
-      </w:r>
-      <w:proofErr w:type="spellEnd"/>
-      <w:r>
-        <w:rPr>
-          <w:rFonts w:ascii="Times New Roman" w:eastAsiaTheme="minorEastAsia" w:hAnsi="Times New Roman" w:cs="Times New Roman"/>
-          <w:sz w:val="24"/>
-          <w:szCs w:val="24"/>
-          <w:lang w:val="id-ID"/>
-        </w:rPr>
-        <w:t xml:space="preserve"> Teknik Robotika dan Kecerdasan buatan</w:t>
+        <w:t>Prodi Teknik Robotika dan Kecerdasan buatan</w:t>
       </w:r>
     </w:p>
     <w:p>
@@ -2362,38 +2310,25 @@
           <w:szCs w:val="24"/>
         </w:rPr>
       </w:pPr>
-      <w:proofErr w:type="spellStart"/>
-      <w:proofErr w:type="gramStart"/>
       <w:r>
         <w:rPr>
           <w:rFonts w:ascii="Times New Roman" w:eastAsiaTheme="minorEastAsia" w:hAnsi="Times New Roman" w:cs="Times New Roman"/>
           <w:sz w:val="24"/>
           <w:szCs w:val="24"/>
         </w:rPr>
-        <w:t>Conclution</w:t>
+        <w:t>Conclution :</w:t>
       </w:r>
-      <w:proofErr w:type="spellEnd"/>
-      <w:r>
-        <w:rPr>
-          <w:rFonts w:ascii="Times New Roman" w:eastAsiaTheme="minorEastAsia" w:hAnsi="Times New Roman" w:cs="Times New Roman"/>
-          <w:sz w:val="24"/>
-          <w:szCs w:val="24"/>
-        </w:rPr>
-        <w:t xml:space="preserve"> :</w:t>
-      </w:r>
-      <w:proofErr w:type="gramEnd"/>
-    </w:p>
-    <w:p>
-      <w:pPr>
-        <w:spacing w:line="360" w:lineRule="auto"/>
-        <w:jc w:val="center"/>
-        <w:rPr>
-          <w:rFonts w:ascii="Times New Roman" w:eastAsiaTheme="minorEastAsia" w:hAnsi="Times New Roman" w:cs="Times New Roman"/>
-          <w:sz w:val="24"/>
-          <w:szCs w:val="24"/>
-        </w:rPr>
-      </w:pPr>
-      <w:proofErr w:type="gramStart"/>
+    </w:p>
+    <w:p>
+      <w:pPr>
+        <w:spacing w:line="360" w:lineRule="auto"/>
+        <w:jc w:val="center"/>
+        <w:rPr>
+          <w:rFonts w:ascii="Times New Roman" w:eastAsiaTheme="minorEastAsia" w:hAnsi="Times New Roman" w:cs="Times New Roman"/>
+          <w:sz w:val="24"/>
+          <w:szCs w:val="24"/>
+        </w:rPr>
+      </w:pPr>
       <w:r>
         <w:rPr>
           <w:rFonts w:ascii="Times New Roman" w:eastAsiaTheme="minorEastAsia" w:hAnsi="Times New Roman" w:cs="Times New Roman"/>
@@ -2419,7 +2354,14 @@
         </w:rPr>
         <w:t>Minus</w:t>
       </w:r>
-      <w:proofErr w:type="gramEnd"/>
+      <w:r>
+        <w:rPr>
+          <w:rFonts w:ascii="Times New Roman" w:eastAsiaTheme="minorEastAsia" w:hAnsi="Times New Roman" w:cs="Times New Roman"/>
+          <w:sz w:val="24"/>
+          <w:szCs w:val="24"/>
+        </w:rPr>
+        <w:t xml:space="preserve"> of</w:t>
+      </w:r>
       <w:r>
         <w:rPr>
           <w:rFonts w:ascii="Times New Roman" w:eastAsiaTheme="minorEastAsia" w:hAnsi="Times New Roman" w:cs="Times New Roman"/>
@@ -2530,137 +2472,45 @@
           <w:sz w:val="24"/>
           <w:szCs w:val="24"/>
         </w:rPr>
-        <w:t xml:space="preserve">~ Samuel </w:t>
+        <w:t>~ Samuel Hasiholan Omega Purba, S. Tr. T. ~</w:t>
       </w:r>
-      <w:proofErr w:type="spellStart"/>
+    </w:p>
+    <w:p>
+      <w:pPr>
+        <w:spacing w:line="360" w:lineRule="auto"/>
+        <w:jc w:val="center"/>
+        <w:rPr>
+          <w:rFonts w:ascii="Times New Roman" w:eastAsiaTheme="minorEastAsia" w:hAnsi="Times New Roman" w:cs="Times New Roman"/>
+          <w:sz w:val="24"/>
+          <w:szCs w:val="24"/>
+        </w:rPr>
+      </w:pPr>
       <w:r>
         <w:rPr>
           <w:rFonts w:ascii="Times New Roman" w:eastAsiaTheme="minorEastAsia" w:hAnsi="Times New Roman" w:cs="Times New Roman"/>
           <w:sz w:val="24"/>
           <w:szCs w:val="24"/>
         </w:rPr>
-        <w:t>Hasiholan</w:t>
+        <w:t>Bachelor of Robotic’s Technology and Artificial’s Intelligent</w:t>
       </w:r>
-      <w:proofErr w:type="spellEnd"/>
+    </w:p>
+    <w:p>
+      <w:pPr>
+        <w:spacing w:line="360" w:lineRule="auto"/>
+        <w:jc w:val="center"/>
+        <w:rPr>
+          <w:rFonts w:ascii="Times New Roman" w:eastAsiaTheme="minorEastAsia" w:hAnsi="Times New Roman" w:cs="Times New Roman"/>
+          <w:sz w:val="24"/>
+          <w:szCs w:val="24"/>
+        </w:rPr>
+      </w:pPr>
       <w:r>
         <w:rPr>
           <w:rFonts w:ascii="Times New Roman" w:eastAsiaTheme="minorEastAsia" w:hAnsi="Times New Roman" w:cs="Times New Roman"/>
           <w:sz w:val="24"/>
           <w:szCs w:val="24"/>
         </w:rPr>
-        <w:t xml:space="preserve"> Omega Purba, S. Tr. T. ~</w:t>
-      </w:r>
-    </w:p>
-    <w:p>
-      <w:pPr>
-        <w:spacing w:line="360" w:lineRule="auto"/>
-        <w:jc w:val="center"/>
-        <w:rPr>
-          <w:rFonts w:ascii="Times New Roman" w:eastAsiaTheme="minorEastAsia" w:hAnsi="Times New Roman" w:cs="Times New Roman"/>
-          <w:sz w:val="24"/>
-          <w:szCs w:val="24"/>
-        </w:rPr>
-      </w:pPr>
-      <w:r>
-        <w:rPr>
-          <w:rFonts w:ascii="Times New Roman" w:eastAsiaTheme="minorEastAsia" w:hAnsi="Times New Roman" w:cs="Times New Roman"/>
-          <w:sz w:val="24"/>
-          <w:szCs w:val="24"/>
-        </w:rPr>
-        <w:t xml:space="preserve">Bachelor of </w:t>
-      </w:r>
-      <w:proofErr w:type="spellStart"/>
-      <w:r>
-        <w:rPr>
-          <w:rFonts w:ascii="Times New Roman" w:eastAsiaTheme="minorEastAsia" w:hAnsi="Times New Roman" w:cs="Times New Roman"/>
-          <w:sz w:val="24"/>
-          <w:szCs w:val="24"/>
-        </w:rPr>
-        <w:t>Robotic’s</w:t>
-      </w:r>
-      <w:proofErr w:type="spellEnd"/>
-      <w:r>
-        <w:rPr>
-          <w:rFonts w:ascii="Times New Roman" w:eastAsiaTheme="minorEastAsia" w:hAnsi="Times New Roman" w:cs="Times New Roman"/>
-          <w:sz w:val="24"/>
-          <w:szCs w:val="24"/>
-        </w:rPr>
-        <w:t xml:space="preserve"> Technology and </w:t>
-      </w:r>
-      <w:proofErr w:type="spellStart"/>
-      <w:r>
-        <w:rPr>
-          <w:rFonts w:ascii="Times New Roman" w:eastAsiaTheme="minorEastAsia" w:hAnsi="Times New Roman" w:cs="Times New Roman"/>
-          <w:sz w:val="24"/>
-          <w:szCs w:val="24"/>
-        </w:rPr>
-        <w:t>Artificial’s</w:t>
-      </w:r>
-      <w:proofErr w:type="spellEnd"/>
-      <w:r>
-        <w:rPr>
-          <w:rFonts w:ascii="Times New Roman" w:eastAsiaTheme="minorEastAsia" w:hAnsi="Times New Roman" w:cs="Times New Roman"/>
-          <w:sz w:val="24"/>
-          <w:szCs w:val="24"/>
-        </w:rPr>
-        <w:t xml:space="preserve"> Intelligent</w:t>
-      </w:r>
-    </w:p>
-    <w:p>
-      <w:pPr>
-        <w:spacing w:line="360" w:lineRule="auto"/>
-        <w:jc w:val="center"/>
-        <w:rPr>
-          <w:rFonts w:ascii="Times New Roman" w:eastAsiaTheme="minorEastAsia" w:hAnsi="Times New Roman" w:cs="Times New Roman"/>
-          <w:sz w:val="24"/>
-          <w:szCs w:val="24"/>
-        </w:rPr>
-      </w:pPr>
-      <w:proofErr w:type="gramStart"/>
-      <w:r>
-        <w:rPr>
-          <w:rFonts w:ascii="Times New Roman" w:eastAsiaTheme="minorEastAsia" w:hAnsi="Times New Roman" w:cs="Times New Roman"/>
-          <w:sz w:val="24"/>
-          <w:szCs w:val="24"/>
-        </w:rPr>
-        <w:t xml:space="preserve">[“ </w:t>
-      </w:r>
-      <w:proofErr w:type="spellStart"/>
-      <w:r>
-        <w:rPr>
-          <w:rFonts w:ascii="Times New Roman" w:eastAsiaTheme="minorEastAsia" w:hAnsi="Times New Roman" w:cs="Times New Roman"/>
-          <w:sz w:val="24"/>
-          <w:szCs w:val="24"/>
-        </w:rPr>
-        <w:t>Politeknik</w:t>
-      </w:r>
-      <w:proofErr w:type="spellEnd"/>
-      <w:proofErr w:type="gramEnd"/>
-      <w:r>
-        <w:rPr>
-          <w:rFonts w:ascii="Times New Roman" w:eastAsiaTheme="minorEastAsia" w:hAnsi="Times New Roman" w:cs="Times New Roman"/>
-          <w:sz w:val="24"/>
-          <w:szCs w:val="24"/>
-        </w:rPr>
-        <w:t xml:space="preserve"> Negeri </w:t>
-      </w:r>
-      <w:proofErr w:type="spellStart"/>
-      <w:r>
-        <w:rPr>
-          <w:rFonts w:ascii="Times New Roman" w:eastAsiaTheme="minorEastAsia" w:hAnsi="Times New Roman" w:cs="Times New Roman"/>
-          <w:sz w:val="24"/>
-          <w:szCs w:val="24"/>
-        </w:rPr>
-        <w:t>Batam</w:t>
-      </w:r>
-      <w:proofErr w:type="spellEnd"/>
-      <w:r>
-        <w:rPr>
-          <w:rFonts w:ascii="Times New Roman" w:eastAsiaTheme="minorEastAsia" w:hAnsi="Times New Roman" w:cs="Times New Roman"/>
-          <w:sz w:val="24"/>
-          <w:szCs w:val="24"/>
-        </w:rPr>
-        <w:t xml:space="preserve"> for International Future ”]</w:t>
+        <w:t>[“ Politeknik Negeri Batam for International Future ”]</w:t>
       </w:r>
     </w:p>
     <w:p>
@@ -2820,6 +2670,71 @@
         <w:spacing w:line="360" w:lineRule="auto"/>
         <w:jc w:val="center"/>
         <w:rPr>
+          <w:rFonts w:ascii="Times New Roman" w:eastAsiaTheme="minorEastAsia" w:hAnsi="Times New Roman" w:cs="Times New Roman"/>
+          <w:sz w:val="24"/>
+          <w:szCs w:val="24"/>
+        </w:rPr>
+      </w:pPr>
+      <w:r>
+        <w:rPr>
+          <w:rFonts w:ascii="Times New Roman" w:eastAsiaTheme="minorEastAsia" w:hAnsi="Times New Roman" w:cs="Times New Roman"/>
+          <w:sz w:val="24"/>
+          <w:szCs w:val="24"/>
+        </w:rPr>
+        <w:t>#BHINEKATUNGGALIKA</w:t>
+      </w:r>
+    </w:p>
+    <w:p>
+      <w:pPr>
+        <w:spacing w:line="360" w:lineRule="auto"/>
+        <w:jc w:val="center"/>
+        <w:rPr>
+          <w:rFonts w:ascii="Times New Roman" w:eastAsiaTheme="minorEastAsia" w:hAnsi="Times New Roman" w:cs="Times New Roman"/>
+          <w:sz w:val="24"/>
+          <w:szCs w:val="24"/>
+        </w:rPr>
+      </w:pPr>
+    </w:p>
+    <w:p>
+      <w:pPr>
+        <w:spacing w:line="360" w:lineRule="auto"/>
+        <w:jc w:val="center"/>
+        <w:rPr>
+          <w:rFonts w:ascii="Times New Roman" w:eastAsiaTheme="minorEastAsia" w:hAnsi="Times New Roman" w:cs="Times New Roman"/>
+          <w:sz w:val="24"/>
+          <w:szCs w:val="24"/>
+        </w:rPr>
+      </w:pPr>
+      <w:r>
+        <w:rPr>
+          <w:rFonts w:ascii="Times New Roman" w:eastAsiaTheme="minorEastAsia" w:hAnsi="Times New Roman" w:cs="Times New Roman"/>
+          <w:sz w:val="24"/>
+          <w:szCs w:val="24"/>
+        </w:rPr>
+        <w:t>~ Kalau jadi orang Islam, jangan jadi orang Arab. Kalau jadi orang Kristen, jangan jadi orang Yahudi.</w:t>
+      </w:r>
+      <w:r>
+        <w:rPr>
+          <w:rFonts w:ascii="Times New Roman" w:eastAsiaTheme="minorEastAsia" w:hAnsi="Times New Roman" w:cs="Times New Roman"/>
+          <w:sz w:val="24"/>
+          <w:szCs w:val="24"/>
+        </w:rPr>
+        <w:t xml:space="preserve"> Kalau jadi orang Buddha, jangan jadi orang China. Kalau jadi orang Hindu, jangan jadi orang India. Jadilah orang Nusantara yang Ber-ke-Bhinekka-an</w:t>
+      </w:r>
+      <w:r>
+        <w:rPr>
+          <w:rFonts w:ascii="Times New Roman" w:eastAsiaTheme="minorEastAsia" w:hAnsi="Times New Roman" w:cs="Times New Roman"/>
+          <w:sz w:val="24"/>
+          <w:szCs w:val="24"/>
+        </w:rPr>
+        <w:t xml:space="preserve"> ~</w:t>
+      </w:r>
+    </w:p>
+    <w:p>
+      <w:pPr>
+        <w:spacing w:line="360" w:lineRule="auto"/>
+        <w:jc w:val="center"/>
+        <w:rPr>
           <w:rFonts w:ascii="Times New Roman" w:hAnsi="Times New Roman" w:cs="Times New Roman"/>
           <w:sz w:val="24"/>
           <w:szCs w:val="24"/>
@@ -2831,7 +2746,7 @@
           <w:sz w:val="24"/>
           <w:szCs w:val="24"/>
         </w:rPr>
-        <w:t>#BHINEKATUNGGALIKA</w:t>
+        <w:t>- Soekarno -</w:t>
       </w:r>
     </w:p>
     <w:sectPr>
@@ -2981,7 +2896,7 @@
               </v:handles>
               <o:lock v:ext="edit" text="t" shapetype="t"/>
             </v:shapetype>
-            <v:shape id="PowerPlusWaterMarkObject9168455" o:spid="_x0000_s1025" type="#_x0000_t136" style="position:absolute;margin-left:0;margin-top:0;width:544.4pt;height:14.9pt;rotation:315;z-index:-251658752;mso-position-horizontal:center;mso-position-horizontal-relative:margin;mso-position-vertical:center;mso-position-vertical-relative:margin" o:allowincell="f" fillcolor="#c1e4f5 [660]" stroked="f">
+            <v:shape id="PowerPlusWaterMarkObject1992236" o:spid="_x0000_s1025" type="#_x0000_t136" style="position:absolute;margin-left:0;margin-top:0;width:544.4pt;height:14.9pt;rotation:315;z-index:-251658752;mso-position-horizontal:center;mso-position-horizontal-relative:margin;mso-position-vertical:center;mso-position-vertical-relative:margin" o:allowincell="f" fillcolor="#0a2f40 [1604]" stroked="f">
               <v:fill opacity=".5"/>
               <v:textpath style="font-family:&quot;Times New Roman&quot;;font-size:1pt" string="#LAWANPEMERINTAHINDONESIAKORUPPENDINDASRAKYATINDONESIADENGANPENGETAHUAN"/>
               <w10:wrap anchorx="margin" anchory="margin"/>

</xml_diff>

<commit_message>
Samuel’s Imajinary Theorym || (06:56 (W . I . B[Waktu Indonesia bagian Barat]), 08/12/2025), Batam, Kepulauan Riau, Indonesia #PANJANGUMURPERJUANGANRAKYATINDONESIA #JANGANMAUDIADUDOMBAOLEHINTEL #INDONESIABERTOLERANSI #LAWANPEMERINTAHINDONESIAKORUPPENINDASRAKYATINDONESIADENGANPENGETAHUAN
Samuel’s Imajinary Theorym || (06:56 (W . I . B[Waktu Indonesia bagian Barat]), 05/12/2025), Batam, Kepulauan Riau, Indonesia #PANJANGUMURPERJUANGANRAKYATINDONESIA #JANGANMAUDIADUDOMBAOLEHINTEL #INDONESIABERTOLERANSI #LAWANPEMERINTAHINDONESIAKORUPPENINDASRAKYATINDONESIADENGANPENGETAHUAN
</commit_message>
<xml_diff>
--- a/Samuel’s Imaginary Theorym.docx
+++ b/Samuel’s Imaginary Theorym.docx
@@ -18,8 +18,18 @@
           <w:sz w:val="24"/>
           <w:szCs w:val="24"/>
         </w:rPr>
-        <w:t>Samuel’s Imaginary Theorym</w:t>
-      </w:r>
+        <w:t xml:space="preserve">Samuel’s Imaginary </w:t>
+      </w:r>
+      <w:proofErr w:type="spellStart"/>
+      <w:r>
+        <w:rPr>
+          <w:rFonts w:ascii="Times New Roman" w:eastAsiaTheme="minorEastAsia" w:hAnsi="Times New Roman" w:cs="Times New Roman"/>
+          <w:sz w:val="24"/>
+          <w:szCs w:val="24"/>
+        </w:rPr>
+        <w:t>Theorym</w:t>
+      </w:r>
+      <w:proofErr w:type="spellEnd"/>
     </w:p>
     <w:p>
       <w:pPr>
@@ -32,6 +42,7 @@
           <w:lang w:val="id-ID"/>
         </w:rPr>
       </w:pPr>
+      <w:proofErr w:type="spellStart"/>
       <w:r>
         <w:rPr>
           <w:rFonts w:ascii="Times New Roman" w:eastAsiaTheme="minorEastAsia" w:hAnsi="Times New Roman" w:cs="Times New Roman"/>
@@ -39,20 +50,19 @@
           <w:szCs w:val="24"/>
           <w:lang w:val="id-ID"/>
         </w:rPr>
-        <w:t>by : Samuel Hasiholan Omega Purba, S. Tr. T.</w:t>
-      </w:r>
-    </w:p>
-    <w:p>
-      <w:pPr>
-        <w:spacing w:line="360" w:lineRule="auto"/>
-        <w:jc w:val="center"/>
+        <w:t>by</w:t>
+      </w:r>
+      <w:proofErr w:type="spellEnd"/>
+      <w:r>
         <w:rPr>
           <w:rFonts w:ascii="Times New Roman" w:eastAsiaTheme="minorEastAsia" w:hAnsi="Times New Roman" w:cs="Times New Roman"/>
           <w:sz w:val="24"/>
           <w:szCs w:val="24"/>
           <w:lang w:val="id-ID"/>
         </w:rPr>
-      </w:pPr>
+        <w:t xml:space="preserve"> : Samuel Hasiholan Omega Purba, S. </w:t>
+      </w:r>
+      <w:proofErr w:type="spellStart"/>
       <w:r>
         <w:rPr>
           <w:rFonts w:ascii="Times New Roman" w:eastAsiaTheme="minorEastAsia" w:hAnsi="Times New Roman" w:cs="Times New Roman"/>
@@ -60,6 +70,37 @@
           <w:szCs w:val="24"/>
           <w:lang w:val="id-ID"/>
         </w:rPr>
+        <w:t>Tr</w:t>
+      </w:r>
+      <w:proofErr w:type="spellEnd"/>
+      <w:r>
+        <w:rPr>
+          <w:rFonts w:ascii="Times New Roman" w:eastAsiaTheme="minorEastAsia" w:hAnsi="Times New Roman" w:cs="Times New Roman"/>
+          <w:sz w:val="24"/>
+          <w:szCs w:val="24"/>
+          <w:lang w:val="id-ID"/>
+        </w:rPr>
+        <w:t>. T.</w:t>
+      </w:r>
+    </w:p>
+    <w:p>
+      <w:pPr>
+        <w:spacing w:line="360" w:lineRule="auto"/>
+        <w:jc w:val="center"/>
+        <w:rPr>
+          <w:rFonts w:ascii="Times New Roman" w:eastAsiaTheme="minorEastAsia" w:hAnsi="Times New Roman" w:cs="Times New Roman"/>
+          <w:sz w:val="24"/>
+          <w:szCs w:val="24"/>
+          <w:lang w:val="id-ID"/>
+        </w:rPr>
+      </w:pPr>
+      <w:r>
+        <w:rPr>
+          <w:rFonts w:ascii="Times New Roman" w:eastAsiaTheme="minorEastAsia" w:hAnsi="Times New Roman" w:cs="Times New Roman"/>
+          <w:sz w:val="24"/>
+          <w:szCs w:val="24"/>
+          <w:lang w:val="id-ID"/>
+        </w:rPr>
         <w:t>Teknik Elektro</w:t>
       </w:r>
     </w:p>
@@ -74,6 +115,7 @@
           <w:lang w:val="id-ID"/>
         </w:rPr>
       </w:pPr>
+      <w:proofErr w:type="spellStart"/>
       <w:r>
         <w:rPr>
           <w:rFonts w:ascii="Times New Roman" w:eastAsiaTheme="minorEastAsia" w:hAnsi="Times New Roman" w:cs="Times New Roman"/>
@@ -81,7 +123,17 @@
           <w:szCs w:val="24"/>
           <w:lang w:val="id-ID"/>
         </w:rPr>
-        <w:t>Prodi Teknik Robotika dan Kecerdasan buatan</w:t>
+        <w:t>Prodi</w:t>
+      </w:r>
+      <w:proofErr w:type="spellEnd"/>
+      <w:r>
+        <w:rPr>
+          <w:rFonts w:ascii="Times New Roman" w:eastAsiaTheme="minorEastAsia" w:hAnsi="Times New Roman" w:cs="Times New Roman"/>
+          <w:sz w:val="24"/>
+          <w:szCs w:val="24"/>
+          <w:lang w:val="id-ID"/>
+        </w:rPr>
+        <w:t xml:space="preserve"> Teknik Robotika dan Kecerdasan buatan</w:t>
       </w:r>
     </w:p>
     <w:p>
@@ -2216,35 +2268,13 @@
       </w:pPr>
       <m:oMathPara>
         <m:oMath>
-          <m:d>
-            <m:dPr>
-              <m:ctrlPr>
-                <w:rPr>
-                  <w:rFonts w:ascii="Cambria Math" w:hAnsi="Cambria Math" w:cs="Times New Roman"/>
-                  <w:i/>
-                  <w:sz w:val="24"/>
-                  <w:szCs w:val="24"/>
-                </w:rPr>
-              </m:ctrlPr>
-            </m:dPr>
-            <m:e>
-              <m:r>
-                <w:rPr>
-                  <w:rFonts w:ascii="Cambria Math" w:hAnsi="Cambria Math" w:cs="Times New Roman"/>
-                  <w:sz w:val="24"/>
-                  <w:szCs w:val="24"/>
-                </w:rPr>
-                <m:t>-e</m:t>
-              </m:r>
-            </m:e>
-          </m:d>
           <m:r>
             <w:rPr>
               <w:rFonts w:ascii="Cambria Math" w:hAnsi="Cambria Math" w:cs="Times New Roman"/>
               <w:sz w:val="24"/>
               <w:szCs w:val="24"/>
             </w:rPr>
-            <m:t xml:space="preserve"> </m:t>
+            <m:t>e</m:t>
           </m:r>
           <m:r>
             <w:rPr>
@@ -2252,15 +2282,7 @@
               <w:sz w:val="24"/>
               <w:szCs w:val="24"/>
             </w:rPr>
-            <m:t>=</m:t>
-          </m:r>
-          <m:r>
-            <w:rPr>
-              <w:rFonts w:ascii="Cambria Math" w:hAnsi="Cambria Math" w:cs="Times New Roman"/>
-              <w:sz w:val="24"/>
-              <w:szCs w:val="24"/>
-            </w:rPr>
-            <m:t xml:space="preserve"> </m:t>
+            <m:t xml:space="preserve"> = </m:t>
           </m:r>
           <m:d>
             <m:dPr>
@@ -2276,14 +2298,28 @@
               </m:ctrlPr>
             </m:dPr>
             <m:e>
-              <m:r>
-                <w:rPr>
-                  <w:rFonts w:ascii="Cambria Math" w:hAnsi="Cambria Math" w:cs="Times New Roman"/>
-                  <w:sz w:val="24"/>
-                  <w:szCs w:val="24"/>
-                </w:rPr>
-                <m:t>0,34740416688982559338631922050232</m:t>
-              </m:r>
+              <m:d>
+                <m:dPr>
+                  <m:ctrlPr>
+                    <w:rPr>
+                      <w:rFonts w:ascii="Cambria Math" w:hAnsi="Cambria Math" w:cs="Times New Roman"/>
+                      <w:i/>
+                      <w:sz w:val="24"/>
+                      <w:szCs w:val="24"/>
+                    </w:rPr>
+                  </m:ctrlPr>
+                </m:dPr>
+                <m:e>
+                  <m:r>
+                    <w:rPr>
+                      <w:rFonts w:ascii="Cambria Math" w:hAnsi="Cambria Math" w:cs="Times New Roman"/>
+                      <w:sz w:val="24"/>
+                      <w:szCs w:val="24"/>
+                    </w:rPr>
+                    <m:t>-0,34740416688982559338631922050232</m:t>
+                  </m:r>
+                </m:e>
+              </m:d>
             </m:e>
           </m:d>
         </m:oMath>
@@ -2310,13 +2346,23 @@
           <w:szCs w:val="24"/>
         </w:rPr>
       </w:pPr>
-      <w:r>
-        <w:rPr>
-          <w:rFonts w:ascii="Times New Roman" w:eastAsiaTheme="minorEastAsia" w:hAnsi="Times New Roman" w:cs="Times New Roman"/>
-          <w:sz w:val="24"/>
-          <w:szCs w:val="24"/>
-        </w:rPr>
-        <w:t>Conclution :</w:t>
+      <w:proofErr w:type="spellStart"/>
+      <w:r>
+        <w:rPr>
+          <w:rFonts w:ascii="Times New Roman" w:eastAsiaTheme="minorEastAsia" w:hAnsi="Times New Roman" w:cs="Times New Roman"/>
+          <w:sz w:val="24"/>
+          <w:szCs w:val="24"/>
+        </w:rPr>
+        <w:t>Conclution</w:t>
+      </w:r>
+      <w:proofErr w:type="spellEnd"/>
+      <w:r>
+        <w:rPr>
+          <w:rFonts w:ascii="Times New Roman" w:eastAsiaTheme="minorEastAsia" w:hAnsi="Times New Roman" w:cs="Times New Roman"/>
+          <w:sz w:val="24"/>
+          <w:szCs w:val="24"/>
+        </w:rPr>
+        <w:t xml:space="preserve"> :</w:t>
       </w:r>
     </w:p>
     <w:p>
@@ -2337,30 +2383,6 @@
         </w:rPr>
         <w:lastRenderedPageBreak/>
         <w:t>“</w:t>
-      </w:r>
-      <w:r>
-        <w:rPr>
-          <w:rFonts w:ascii="Times New Roman" w:eastAsiaTheme="minorEastAsia" w:hAnsi="Times New Roman" w:cs="Times New Roman"/>
-          <w:sz w:val="24"/>
-          <w:szCs w:val="24"/>
-        </w:rPr>
-        <w:t xml:space="preserve"> </w:t>
-      </w:r>
-      <w:r>
-        <w:rPr>
-          <w:rFonts w:ascii="Times New Roman" w:eastAsiaTheme="minorEastAsia" w:hAnsi="Times New Roman" w:cs="Times New Roman"/>
-          <w:sz w:val="24"/>
-          <w:szCs w:val="24"/>
-        </w:rPr>
-        <w:t>Minus</w:t>
-      </w:r>
-      <w:r>
-        <w:rPr>
-          <w:rFonts w:ascii="Times New Roman" w:eastAsiaTheme="minorEastAsia" w:hAnsi="Times New Roman" w:cs="Times New Roman"/>
-          <w:sz w:val="24"/>
-          <w:szCs w:val="24"/>
-        </w:rPr>
-        <w:t xml:space="preserve"> of</w:t>
       </w:r>
       <w:r>
         <w:rPr>
@@ -2417,14 +2439,28 @@
             </m:ctrlPr>
           </m:dPr>
           <m:e>
-            <m:r>
-              <w:rPr>
-                <w:rFonts w:ascii="Cambria Math" w:hAnsi="Cambria Math" w:cs="Times New Roman"/>
-                <w:sz w:val="24"/>
-                <w:szCs w:val="24"/>
-              </w:rPr>
-              <m:t>0,34740416688982559338631922050232</m:t>
-            </m:r>
+            <m:d>
+              <m:dPr>
+                <m:ctrlPr>
+                  <w:rPr>
+                    <w:rFonts w:ascii="Cambria Math" w:hAnsi="Cambria Math" w:cs="Times New Roman"/>
+                    <w:i/>
+                    <w:sz w:val="24"/>
+                    <w:szCs w:val="24"/>
+                  </w:rPr>
+                </m:ctrlPr>
+              </m:dPr>
+              <m:e>
+                <m:r>
+                  <w:rPr>
+                    <w:rFonts w:ascii="Cambria Math" w:hAnsi="Cambria Math" w:cs="Times New Roman"/>
+                    <w:sz w:val="24"/>
+                    <w:szCs w:val="24"/>
+                  </w:rPr>
+                  <m:t>-0,34740416688982559338631922050232</m:t>
+                </m:r>
+              </m:e>
+            </m:d>
           </m:e>
         </m:d>
       </m:oMath>
@@ -2472,45 +2508,135 @@
           <w:sz w:val="24"/>
           <w:szCs w:val="24"/>
         </w:rPr>
-        <w:t>~ Samuel Hasiholan Omega Purba, S. Tr. T. ~</w:t>
-      </w:r>
-    </w:p>
-    <w:p>
-      <w:pPr>
-        <w:spacing w:line="360" w:lineRule="auto"/>
-        <w:jc w:val="center"/>
-        <w:rPr>
-          <w:rFonts w:ascii="Times New Roman" w:eastAsiaTheme="minorEastAsia" w:hAnsi="Times New Roman" w:cs="Times New Roman"/>
-          <w:sz w:val="24"/>
-          <w:szCs w:val="24"/>
-        </w:rPr>
-      </w:pPr>
-      <w:r>
-        <w:rPr>
-          <w:rFonts w:ascii="Times New Roman" w:eastAsiaTheme="minorEastAsia" w:hAnsi="Times New Roman" w:cs="Times New Roman"/>
-          <w:sz w:val="24"/>
-          <w:szCs w:val="24"/>
-        </w:rPr>
-        <w:t>Bachelor of Robotic’s Technology and Artificial’s Intelligent</w:t>
-      </w:r>
-    </w:p>
-    <w:p>
-      <w:pPr>
-        <w:spacing w:line="360" w:lineRule="auto"/>
-        <w:jc w:val="center"/>
-        <w:rPr>
-          <w:rFonts w:ascii="Times New Roman" w:eastAsiaTheme="minorEastAsia" w:hAnsi="Times New Roman" w:cs="Times New Roman"/>
-          <w:sz w:val="24"/>
-          <w:szCs w:val="24"/>
-        </w:rPr>
-      </w:pPr>
-      <w:r>
-        <w:rPr>
-          <w:rFonts w:ascii="Times New Roman" w:eastAsiaTheme="minorEastAsia" w:hAnsi="Times New Roman" w:cs="Times New Roman"/>
-          <w:sz w:val="24"/>
-          <w:szCs w:val="24"/>
-        </w:rPr>
-        <w:t>[“ Politeknik Negeri Batam for International Future ”]</w:t>
+        <w:t xml:space="preserve">~ Samuel </w:t>
+      </w:r>
+      <w:proofErr w:type="spellStart"/>
+      <w:r>
+        <w:rPr>
+          <w:rFonts w:ascii="Times New Roman" w:eastAsiaTheme="minorEastAsia" w:hAnsi="Times New Roman" w:cs="Times New Roman"/>
+          <w:sz w:val="24"/>
+          <w:szCs w:val="24"/>
+        </w:rPr>
+        <w:t>Hasiholan</w:t>
+      </w:r>
+      <w:proofErr w:type="spellEnd"/>
+      <w:r>
+        <w:rPr>
+          <w:rFonts w:ascii="Times New Roman" w:eastAsiaTheme="minorEastAsia" w:hAnsi="Times New Roman" w:cs="Times New Roman"/>
+          <w:sz w:val="24"/>
+          <w:szCs w:val="24"/>
+        </w:rPr>
+        <w:t xml:space="preserve"> Omega Purba, S. Tr. T. ~</w:t>
+      </w:r>
+    </w:p>
+    <w:p>
+      <w:pPr>
+        <w:spacing w:line="360" w:lineRule="auto"/>
+        <w:jc w:val="center"/>
+        <w:rPr>
+          <w:rFonts w:ascii="Times New Roman" w:eastAsiaTheme="minorEastAsia" w:hAnsi="Times New Roman" w:cs="Times New Roman"/>
+          <w:sz w:val="24"/>
+          <w:szCs w:val="24"/>
+        </w:rPr>
+      </w:pPr>
+      <w:r>
+        <w:rPr>
+          <w:rFonts w:ascii="Times New Roman" w:eastAsiaTheme="minorEastAsia" w:hAnsi="Times New Roman" w:cs="Times New Roman"/>
+          <w:sz w:val="24"/>
+          <w:szCs w:val="24"/>
+        </w:rPr>
+        <w:t xml:space="preserve">Bachelor of </w:t>
+      </w:r>
+      <w:proofErr w:type="spellStart"/>
+      <w:r>
+        <w:rPr>
+          <w:rFonts w:ascii="Times New Roman" w:eastAsiaTheme="minorEastAsia" w:hAnsi="Times New Roman" w:cs="Times New Roman"/>
+          <w:sz w:val="24"/>
+          <w:szCs w:val="24"/>
+        </w:rPr>
+        <w:t>Robotic’s</w:t>
+      </w:r>
+      <w:proofErr w:type="spellEnd"/>
+      <w:r>
+        <w:rPr>
+          <w:rFonts w:ascii="Times New Roman" w:eastAsiaTheme="minorEastAsia" w:hAnsi="Times New Roman" w:cs="Times New Roman"/>
+          <w:sz w:val="24"/>
+          <w:szCs w:val="24"/>
+        </w:rPr>
+        <w:t xml:space="preserve"> Technology and </w:t>
+      </w:r>
+      <w:proofErr w:type="spellStart"/>
+      <w:r>
+        <w:rPr>
+          <w:rFonts w:ascii="Times New Roman" w:eastAsiaTheme="minorEastAsia" w:hAnsi="Times New Roman" w:cs="Times New Roman"/>
+          <w:sz w:val="24"/>
+          <w:szCs w:val="24"/>
+        </w:rPr>
+        <w:t>Artificial’s</w:t>
+      </w:r>
+      <w:proofErr w:type="spellEnd"/>
+      <w:r>
+        <w:rPr>
+          <w:rFonts w:ascii="Times New Roman" w:eastAsiaTheme="minorEastAsia" w:hAnsi="Times New Roman" w:cs="Times New Roman"/>
+          <w:sz w:val="24"/>
+          <w:szCs w:val="24"/>
+        </w:rPr>
+        <w:t xml:space="preserve"> Intelligent</w:t>
+      </w:r>
+    </w:p>
+    <w:p>
+      <w:pPr>
+        <w:spacing w:line="360" w:lineRule="auto"/>
+        <w:jc w:val="center"/>
+        <w:rPr>
+          <w:rFonts w:ascii="Times New Roman" w:eastAsiaTheme="minorEastAsia" w:hAnsi="Times New Roman" w:cs="Times New Roman"/>
+          <w:sz w:val="24"/>
+          <w:szCs w:val="24"/>
+        </w:rPr>
+      </w:pPr>
+      <w:r>
+        <w:rPr>
+          <w:rFonts w:ascii="Times New Roman" w:eastAsiaTheme="minorEastAsia" w:hAnsi="Times New Roman" w:cs="Times New Roman"/>
+          <w:sz w:val="24"/>
+          <w:szCs w:val="24"/>
+        </w:rPr>
+        <w:t xml:space="preserve">[“ </w:t>
+      </w:r>
+      <w:proofErr w:type="spellStart"/>
+      <w:r>
+        <w:rPr>
+          <w:rFonts w:ascii="Times New Roman" w:eastAsiaTheme="minorEastAsia" w:hAnsi="Times New Roman" w:cs="Times New Roman"/>
+          <w:sz w:val="24"/>
+          <w:szCs w:val="24"/>
+        </w:rPr>
+        <w:t>Politeknik</w:t>
+      </w:r>
+      <w:proofErr w:type="spellEnd"/>
+      <w:r>
+        <w:rPr>
+          <w:rFonts w:ascii="Times New Roman" w:eastAsiaTheme="minorEastAsia" w:hAnsi="Times New Roman" w:cs="Times New Roman"/>
+          <w:sz w:val="24"/>
+          <w:szCs w:val="24"/>
+        </w:rPr>
+        <w:t xml:space="preserve"> Negeri </w:t>
+      </w:r>
+      <w:proofErr w:type="spellStart"/>
+      <w:r>
+        <w:rPr>
+          <w:rFonts w:ascii="Times New Roman" w:eastAsiaTheme="minorEastAsia" w:hAnsi="Times New Roman" w:cs="Times New Roman"/>
+          <w:sz w:val="24"/>
+          <w:szCs w:val="24"/>
+        </w:rPr>
+        <w:t>Batam</w:t>
+      </w:r>
+      <w:proofErr w:type="spellEnd"/>
+      <w:r>
+        <w:rPr>
+          <w:rFonts w:ascii="Times New Roman" w:eastAsiaTheme="minorEastAsia" w:hAnsi="Times New Roman" w:cs="Times New Roman"/>
+          <w:sz w:val="24"/>
+          <w:szCs w:val="24"/>
+        </w:rPr>
+        <w:t xml:space="preserve"> for International Future ”]</w:t>
       </w:r>
     </w:p>
     <w:p>
@@ -2711,15 +2837,375 @@
           <w:sz w:val="24"/>
           <w:szCs w:val="24"/>
         </w:rPr>
-        <w:t>~ Kalau jadi orang Islam, jangan jadi orang Arab. Kalau jadi orang Kristen, jangan jadi orang Yahudi.</w:t>
-      </w:r>
-      <w:r>
-        <w:rPr>
-          <w:rFonts w:ascii="Times New Roman" w:eastAsiaTheme="minorEastAsia" w:hAnsi="Times New Roman" w:cs="Times New Roman"/>
-          <w:sz w:val="24"/>
-          <w:szCs w:val="24"/>
-        </w:rPr>
-        <w:t xml:space="preserve"> Kalau jadi orang Buddha, jangan jadi orang China. Kalau jadi orang Hindu, jangan jadi orang India. Jadilah orang Nusantara yang Ber-ke-Bhinekka-an</w:t>
+        <w:t xml:space="preserve">~ </w:t>
+      </w:r>
+      <w:proofErr w:type="spellStart"/>
+      <w:r>
+        <w:rPr>
+          <w:rFonts w:ascii="Times New Roman" w:eastAsiaTheme="minorEastAsia" w:hAnsi="Times New Roman" w:cs="Times New Roman"/>
+          <w:sz w:val="24"/>
+          <w:szCs w:val="24"/>
+        </w:rPr>
+        <w:t>Kalau</w:t>
+      </w:r>
+      <w:proofErr w:type="spellEnd"/>
+      <w:r>
+        <w:rPr>
+          <w:rFonts w:ascii="Times New Roman" w:eastAsiaTheme="minorEastAsia" w:hAnsi="Times New Roman" w:cs="Times New Roman"/>
+          <w:sz w:val="24"/>
+          <w:szCs w:val="24"/>
+        </w:rPr>
+        <w:t xml:space="preserve"> </w:t>
+      </w:r>
+      <w:proofErr w:type="spellStart"/>
+      <w:r>
+        <w:rPr>
+          <w:rFonts w:ascii="Times New Roman" w:eastAsiaTheme="minorEastAsia" w:hAnsi="Times New Roman" w:cs="Times New Roman"/>
+          <w:sz w:val="24"/>
+          <w:szCs w:val="24"/>
+        </w:rPr>
+        <w:t>jadi</w:t>
+      </w:r>
+      <w:proofErr w:type="spellEnd"/>
+      <w:r>
+        <w:rPr>
+          <w:rFonts w:ascii="Times New Roman" w:eastAsiaTheme="minorEastAsia" w:hAnsi="Times New Roman" w:cs="Times New Roman"/>
+          <w:sz w:val="24"/>
+          <w:szCs w:val="24"/>
+        </w:rPr>
+        <w:t xml:space="preserve"> orang Islam, </w:t>
+      </w:r>
+      <w:proofErr w:type="spellStart"/>
+      <w:r>
+        <w:rPr>
+          <w:rFonts w:ascii="Times New Roman" w:eastAsiaTheme="minorEastAsia" w:hAnsi="Times New Roman" w:cs="Times New Roman"/>
+          <w:sz w:val="24"/>
+          <w:szCs w:val="24"/>
+        </w:rPr>
+        <w:t>jangan</w:t>
+      </w:r>
+      <w:proofErr w:type="spellEnd"/>
+      <w:r>
+        <w:rPr>
+          <w:rFonts w:ascii="Times New Roman" w:eastAsiaTheme="minorEastAsia" w:hAnsi="Times New Roman" w:cs="Times New Roman"/>
+          <w:sz w:val="24"/>
+          <w:szCs w:val="24"/>
+        </w:rPr>
+        <w:t xml:space="preserve"> </w:t>
+      </w:r>
+      <w:proofErr w:type="spellStart"/>
+      <w:r>
+        <w:rPr>
+          <w:rFonts w:ascii="Times New Roman" w:eastAsiaTheme="minorEastAsia" w:hAnsi="Times New Roman" w:cs="Times New Roman"/>
+          <w:sz w:val="24"/>
+          <w:szCs w:val="24"/>
+        </w:rPr>
+        <w:t>jadi</w:t>
+      </w:r>
+      <w:proofErr w:type="spellEnd"/>
+      <w:r>
+        <w:rPr>
+          <w:rFonts w:ascii="Times New Roman" w:eastAsiaTheme="minorEastAsia" w:hAnsi="Times New Roman" w:cs="Times New Roman"/>
+          <w:sz w:val="24"/>
+          <w:szCs w:val="24"/>
+        </w:rPr>
+        <w:t xml:space="preserve"> orang Arab. </w:t>
+      </w:r>
+      <w:proofErr w:type="spellStart"/>
+      <w:r>
+        <w:rPr>
+          <w:rFonts w:ascii="Times New Roman" w:eastAsiaTheme="minorEastAsia" w:hAnsi="Times New Roman" w:cs="Times New Roman"/>
+          <w:sz w:val="24"/>
+          <w:szCs w:val="24"/>
+        </w:rPr>
+        <w:t>Kalau</w:t>
+      </w:r>
+      <w:proofErr w:type="spellEnd"/>
+      <w:r>
+        <w:rPr>
+          <w:rFonts w:ascii="Times New Roman" w:eastAsiaTheme="minorEastAsia" w:hAnsi="Times New Roman" w:cs="Times New Roman"/>
+          <w:sz w:val="24"/>
+          <w:szCs w:val="24"/>
+        </w:rPr>
+        <w:t xml:space="preserve"> </w:t>
+      </w:r>
+      <w:proofErr w:type="spellStart"/>
+      <w:r>
+        <w:rPr>
+          <w:rFonts w:ascii="Times New Roman" w:eastAsiaTheme="minorEastAsia" w:hAnsi="Times New Roman" w:cs="Times New Roman"/>
+          <w:sz w:val="24"/>
+          <w:szCs w:val="24"/>
+        </w:rPr>
+        <w:t>jadi</w:t>
+      </w:r>
+      <w:proofErr w:type="spellEnd"/>
+      <w:r>
+        <w:rPr>
+          <w:rFonts w:ascii="Times New Roman" w:eastAsiaTheme="minorEastAsia" w:hAnsi="Times New Roman" w:cs="Times New Roman"/>
+          <w:sz w:val="24"/>
+          <w:szCs w:val="24"/>
+        </w:rPr>
+        <w:t xml:space="preserve"> orang Kristen, </w:t>
+      </w:r>
+      <w:proofErr w:type="spellStart"/>
+      <w:r>
+        <w:rPr>
+          <w:rFonts w:ascii="Times New Roman" w:eastAsiaTheme="minorEastAsia" w:hAnsi="Times New Roman" w:cs="Times New Roman"/>
+          <w:sz w:val="24"/>
+          <w:szCs w:val="24"/>
+        </w:rPr>
+        <w:t>jangan</w:t>
+      </w:r>
+      <w:proofErr w:type="spellEnd"/>
+      <w:r>
+        <w:rPr>
+          <w:rFonts w:ascii="Times New Roman" w:eastAsiaTheme="minorEastAsia" w:hAnsi="Times New Roman" w:cs="Times New Roman"/>
+          <w:sz w:val="24"/>
+          <w:szCs w:val="24"/>
+        </w:rPr>
+        <w:t xml:space="preserve"> </w:t>
+      </w:r>
+      <w:proofErr w:type="spellStart"/>
+      <w:r>
+        <w:rPr>
+          <w:rFonts w:ascii="Times New Roman" w:eastAsiaTheme="minorEastAsia" w:hAnsi="Times New Roman" w:cs="Times New Roman"/>
+          <w:sz w:val="24"/>
+          <w:szCs w:val="24"/>
+        </w:rPr>
+        <w:t>jadi</w:t>
+      </w:r>
+      <w:proofErr w:type="spellEnd"/>
+      <w:r>
+        <w:rPr>
+          <w:rFonts w:ascii="Times New Roman" w:eastAsiaTheme="minorEastAsia" w:hAnsi="Times New Roman" w:cs="Times New Roman"/>
+          <w:sz w:val="24"/>
+          <w:szCs w:val="24"/>
+        </w:rPr>
+        <w:t xml:space="preserve"> orang </w:t>
+      </w:r>
+      <w:proofErr w:type="spellStart"/>
+      <w:r>
+        <w:rPr>
+          <w:rFonts w:ascii="Times New Roman" w:eastAsiaTheme="minorEastAsia" w:hAnsi="Times New Roman" w:cs="Times New Roman"/>
+          <w:sz w:val="24"/>
+          <w:szCs w:val="24"/>
+        </w:rPr>
+        <w:t>Yahudi</w:t>
+      </w:r>
+      <w:proofErr w:type="spellEnd"/>
+      <w:r>
+        <w:rPr>
+          <w:rFonts w:ascii="Times New Roman" w:eastAsiaTheme="minorEastAsia" w:hAnsi="Times New Roman" w:cs="Times New Roman"/>
+          <w:sz w:val="24"/>
+          <w:szCs w:val="24"/>
+        </w:rPr>
+        <w:t>.</w:t>
+      </w:r>
+      <w:r>
+        <w:rPr>
+          <w:rFonts w:ascii="Times New Roman" w:eastAsiaTheme="minorEastAsia" w:hAnsi="Times New Roman" w:cs="Times New Roman"/>
+          <w:sz w:val="24"/>
+          <w:szCs w:val="24"/>
+        </w:rPr>
+        <w:t xml:space="preserve"> </w:t>
+      </w:r>
+      <w:proofErr w:type="spellStart"/>
+      <w:r>
+        <w:rPr>
+          <w:rFonts w:ascii="Times New Roman" w:eastAsiaTheme="minorEastAsia" w:hAnsi="Times New Roman" w:cs="Times New Roman"/>
+          <w:sz w:val="24"/>
+          <w:szCs w:val="24"/>
+        </w:rPr>
+        <w:t>Kalau</w:t>
+      </w:r>
+      <w:proofErr w:type="spellEnd"/>
+      <w:r>
+        <w:rPr>
+          <w:rFonts w:ascii="Times New Roman" w:eastAsiaTheme="minorEastAsia" w:hAnsi="Times New Roman" w:cs="Times New Roman"/>
+          <w:sz w:val="24"/>
+          <w:szCs w:val="24"/>
+        </w:rPr>
+        <w:t xml:space="preserve"> </w:t>
+      </w:r>
+      <w:proofErr w:type="spellStart"/>
+      <w:r>
+        <w:rPr>
+          <w:rFonts w:ascii="Times New Roman" w:eastAsiaTheme="minorEastAsia" w:hAnsi="Times New Roman" w:cs="Times New Roman"/>
+          <w:sz w:val="24"/>
+          <w:szCs w:val="24"/>
+        </w:rPr>
+        <w:t>jadi</w:t>
+      </w:r>
+      <w:proofErr w:type="spellEnd"/>
+      <w:r>
+        <w:rPr>
+          <w:rFonts w:ascii="Times New Roman" w:eastAsiaTheme="minorEastAsia" w:hAnsi="Times New Roman" w:cs="Times New Roman"/>
+          <w:sz w:val="24"/>
+          <w:szCs w:val="24"/>
+        </w:rPr>
+        <w:t xml:space="preserve"> orang Buddha, </w:t>
+      </w:r>
+      <w:proofErr w:type="spellStart"/>
+      <w:r>
+        <w:rPr>
+          <w:rFonts w:ascii="Times New Roman" w:eastAsiaTheme="minorEastAsia" w:hAnsi="Times New Roman" w:cs="Times New Roman"/>
+          <w:sz w:val="24"/>
+          <w:szCs w:val="24"/>
+        </w:rPr>
+        <w:t>jangan</w:t>
+      </w:r>
+      <w:proofErr w:type="spellEnd"/>
+      <w:r>
+        <w:rPr>
+          <w:rFonts w:ascii="Times New Roman" w:eastAsiaTheme="minorEastAsia" w:hAnsi="Times New Roman" w:cs="Times New Roman"/>
+          <w:sz w:val="24"/>
+          <w:szCs w:val="24"/>
+        </w:rPr>
+        <w:t xml:space="preserve"> </w:t>
+      </w:r>
+      <w:proofErr w:type="spellStart"/>
+      <w:r>
+        <w:rPr>
+          <w:rFonts w:ascii="Times New Roman" w:eastAsiaTheme="minorEastAsia" w:hAnsi="Times New Roman" w:cs="Times New Roman"/>
+          <w:sz w:val="24"/>
+          <w:szCs w:val="24"/>
+        </w:rPr>
+        <w:t>jadi</w:t>
+      </w:r>
+      <w:proofErr w:type="spellEnd"/>
+      <w:r>
+        <w:rPr>
+          <w:rFonts w:ascii="Times New Roman" w:eastAsiaTheme="minorEastAsia" w:hAnsi="Times New Roman" w:cs="Times New Roman"/>
+          <w:sz w:val="24"/>
+          <w:szCs w:val="24"/>
+        </w:rPr>
+        <w:t xml:space="preserve"> orang China. </w:t>
+      </w:r>
+      <w:proofErr w:type="spellStart"/>
+      <w:r>
+        <w:rPr>
+          <w:rFonts w:ascii="Times New Roman" w:eastAsiaTheme="minorEastAsia" w:hAnsi="Times New Roman" w:cs="Times New Roman"/>
+          <w:sz w:val="24"/>
+          <w:szCs w:val="24"/>
+        </w:rPr>
+        <w:t>Kalau</w:t>
+      </w:r>
+      <w:proofErr w:type="spellEnd"/>
+      <w:r>
+        <w:rPr>
+          <w:rFonts w:ascii="Times New Roman" w:eastAsiaTheme="minorEastAsia" w:hAnsi="Times New Roman" w:cs="Times New Roman"/>
+          <w:sz w:val="24"/>
+          <w:szCs w:val="24"/>
+        </w:rPr>
+        <w:t xml:space="preserve"> </w:t>
+      </w:r>
+      <w:proofErr w:type="spellStart"/>
+      <w:r>
+        <w:rPr>
+          <w:rFonts w:ascii="Times New Roman" w:eastAsiaTheme="minorEastAsia" w:hAnsi="Times New Roman" w:cs="Times New Roman"/>
+          <w:sz w:val="24"/>
+          <w:szCs w:val="24"/>
+        </w:rPr>
+        <w:t>jadi</w:t>
+      </w:r>
+      <w:proofErr w:type="spellEnd"/>
+      <w:r>
+        <w:rPr>
+          <w:rFonts w:ascii="Times New Roman" w:eastAsiaTheme="minorEastAsia" w:hAnsi="Times New Roman" w:cs="Times New Roman"/>
+          <w:sz w:val="24"/>
+          <w:szCs w:val="24"/>
+        </w:rPr>
+        <w:t xml:space="preserve"> orang Hindu, </w:t>
+      </w:r>
+      <w:proofErr w:type="spellStart"/>
+      <w:r>
+        <w:rPr>
+          <w:rFonts w:ascii="Times New Roman" w:eastAsiaTheme="minorEastAsia" w:hAnsi="Times New Roman" w:cs="Times New Roman"/>
+          <w:sz w:val="24"/>
+          <w:szCs w:val="24"/>
+        </w:rPr>
+        <w:t>jangan</w:t>
+      </w:r>
+      <w:proofErr w:type="spellEnd"/>
+      <w:r>
+        <w:rPr>
+          <w:rFonts w:ascii="Times New Roman" w:eastAsiaTheme="minorEastAsia" w:hAnsi="Times New Roman" w:cs="Times New Roman"/>
+          <w:sz w:val="24"/>
+          <w:szCs w:val="24"/>
+        </w:rPr>
+        <w:t xml:space="preserve"> </w:t>
+      </w:r>
+      <w:proofErr w:type="spellStart"/>
+      <w:r>
+        <w:rPr>
+          <w:rFonts w:ascii="Times New Roman" w:eastAsiaTheme="minorEastAsia" w:hAnsi="Times New Roman" w:cs="Times New Roman"/>
+          <w:sz w:val="24"/>
+          <w:szCs w:val="24"/>
+        </w:rPr>
+        <w:t>jadi</w:t>
+      </w:r>
+      <w:proofErr w:type="spellEnd"/>
+      <w:r>
+        <w:rPr>
+          <w:rFonts w:ascii="Times New Roman" w:eastAsiaTheme="minorEastAsia" w:hAnsi="Times New Roman" w:cs="Times New Roman"/>
+          <w:sz w:val="24"/>
+          <w:szCs w:val="24"/>
+        </w:rPr>
+        <w:t xml:space="preserve"> orang India. </w:t>
+      </w:r>
+      <w:proofErr w:type="spellStart"/>
+      <w:r>
+        <w:rPr>
+          <w:rFonts w:ascii="Times New Roman" w:eastAsiaTheme="minorEastAsia" w:hAnsi="Times New Roman" w:cs="Times New Roman"/>
+          <w:sz w:val="24"/>
+          <w:szCs w:val="24"/>
+        </w:rPr>
+        <w:t>Jadilah</w:t>
+      </w:r>
+      <w:proofErr w:type="spellEnd"/>
+      <w:r>
+        <w:rPr>
+          <w:rFonts w:ascii="Times New Roman" w:eastAsiaTheme="minorEastAsia" w:hAnsi="Times New Roman" w:cs="Times New Roman"/>
+          <w:sz w:val="24"/>
+          <w:szCs w:val="24"/>
+        </w:rPr>
+        <w:t xml:space="preserve"> orang Nusantara yang Ber-</w:t>
+      </w:r>
+      <w:proofErr w:type="spellStart"/>
+      <w:r>
+        <w:rPr>
+          <w:rFonts w:ascii="Times New Roman" w:eastAsiaTheme="minorEastAsia" w:hAnsi="Times New Roman" w:cs="Times New Roman"/>
+          <w:sz w:val="24"/>
+          <w:szCs w:val="24"/>
+        </w:rPr>
+        <w:t>ke</w:t>
+      </w:r>
+      <w:proofErr w:type="spellEnd"/>
+      <w:r>
+        <w:rPr>
+          <w:rFonts w:ascii="Times New Roman" w:eastAsiaTheme="minorEastAsia" w:hAnsi="Times New Roman" w:cs="Times New Roman"/>
+          <w:sz w:val="24"/>
+          <w:szCs w:val="24"/>
+        </w:rPr>
+        <w:t>-</w:t>
+      </w:r>
+      <w:proofErr w:type="spellStart"/>
+      <w:r>
+        <w:rPr>
+          <w:rFonts w:ascii="Times New Roman" w:eastAsiaTheme="minorEastAsia" w:hAnsi="Times New Roman" w:cs="Times New Roman"/>
+          <w:sz w:val="24"/>
+          <w:szCs w:val="24"/>
+        </w:rPr>
+        <w:t>Bhinekka</w:t>
+      </w:r>
+      <w:proofErr w:type="spellEnd"/>
+      <w:r>
+        <w:rPr>
+          <w:rFonts w:ascii="Times New Roman" w:eastAsiaTheme="minorEastAsia" w:hAnsi="Times New Roman" w:cs="Times New Roman"/>
+          <w:sz w:val="24"/>
+          <w:szCs w:val="24"/>
+        </w:rPr>
+        <w:t>-an</w:t>
       </w:r>
       <w:r>
         <w:rPr>

</xml_diff>

<commit_message>
Samuel’s Imginary Theorym || (16:17 (W . I . B[Waktu Indonesia bagian Barat]), 10/12/2025), Batam, Kepulauan Riau, Indonesia #PANJANGUMURPERJUANGANRAKYATINDONESIA #JANGANMAUDIADUDOMBAOLEHINTEL #INDONESIABERTOLERANSI #LAWANPEMERINTAHINDONESIAKORUPPENINDASRAKYATINDONESIADENGANPENGETAHUAN
Samuel’s Imginary Theorym || (16:17 (W . I . B[Waktu Indonesia bagian Barat]), 10/12/2025), Batam, Kepulauan Riau, Indonesia #PANJANGUMURPERJUANGANRAKYATINDONESIA #JANGANMAUDIADUDOMBAOLEHINTEL #INDONESIABERTOLERANSI #LAWANPEMERINTAHINDONESIAKORUPPENINDASRAKYATINDONESIADENGANPENGETAHUAN
</commit_message>
<xml_diff>
--- a/Samuel’s Imaginary Theorym.docx
+++ b/Samuel’s Imaginary Theorym.docx
@@ -2274,15 +2274,7 @@
               <w:sz w:val="24"/>
               <w:szCs w:val="24"/>
             </w:rPr>
-            <m:t>e</m:t>
-          </m:r>
-          <m:r>
-            <w:rPr>
-              <w:rFonts w:ascii="Cambria Math" w:hAnsi="Cambria Math" w:cs="Times New Roman"/>
-              <w:sz w:val="24"/>
-              <w:szCs w:val="24"/>
-            </w:rPr>
-            <m:t xml:space="preserve"> = </m:t>
+            <m:t xml:space="preserve">e = </m:t>
           </m:r>
           <m:d>
             <m:dPr>
@@ -2316,7 +2308,15 @@
                       <w:sz w:val="24"/>
                       <w:szCs w:val="24"/>
                     </w:rPr>
-                    <m:t>-0,34740416688982559338631922050232</m:t>
+                    <m:t>-</m:t>
+                  </m:r>
+                  <m:r>
+                    <w:rPr>
+                      <w:rFonts w:ascii="Cambria Math" w:hAnsi="Cambria Math" w:cs="Times New Roman"/>
+                      <w:sz w:val="24"/>
+                      <w:szCs w:val="24"/>
+                    </w:rPr>
+                    <m:t>0,37796447300922722721451653623417</m:t>
                   </m:r>
                 </m:e>
               </m:d>
@@ -2346,13 +2346,37 @@
           <w:szCs w:val="24"/>
         </w:rPr>
       </w:pPr>
+    </w:p>
+    <w:p>
+      <w:pPr>
+        <w:spacing w:line="360" w:lineRule="auto"/>
+        <w:jc w:val="center"/>
+        <w:rPr>
+          <w:rFonts w:ascii="Times New Roman" w:eastAsiaTheme="minorEastAsia" w:hAnsi="Times New Roman" w:cs="Times New Roman"/>
+          <w:sz w:val="24"/>
+          <w:szCs w:val="24"/>
+        </w:rPr>
+      </w:pPr>
+    </w:p>
+    <w:p>
+      <w:pPr>
+        <w:spacing w:line="360" w:lineRule="auto"/>
+        <w:jc w:val="center"/>
+        <w:rPr>
+          <w:rFonts w:ascii="Times New Roman" w:eastAsiaTheme="minorEastAsia" w:hAnsi="Times New Roman" w:cs="Times New Roman"/>
+          <w:sz w:val="24"/>
+          <w:szCs w:val="24"/>
+        </w:rPr>
+      </w:pPr>
       <w:proofErr w:type="spellStart"/>
-      <w:r>
-        <w:rPr>
-          <w:rFonts w:ascii="Times New Roman" w:eastAsiaTheme="minorEastAsia" w:hAnsi="Times New Roman" w:cs="Times New Roman"/>
-          <w:sz w:val="24"/>
-          <w:szCs w:val="24"/>
-        </w:rPr>
+      <w:proofErr w:type="gramStart"/>
+      <w:r>
+        <w:rPr>
+          <w:rFonts w:ascii="Times New Roman" w:eastAsiaTheme="minorEastAsia" w:hAnsi="Times New Roman" w:cs="Times New Roman"/>
+          <w:sz w:val="24"/>
+          <w:szCs w:val="24"/>
+        </w:rPr>
+        <w:lastRenderedPageBreak/>
         <w:t>Conclution</w:t>
       </w:r>
       <w:proofErr w:type="spellEnd"/>
@@ -2364,24 +2388,25 @@
         </w:rPr>
         <w:t xml:space="preserve"> :</w:t>
       </w:r>
-    </w:p>
-    <w:p>
-      <w:pPr>
-        <w:spacing w:line="360" w:lineRule="auto"/>
-        <w:jc w:val="center"/>
-        <w:rPr>
-          <w:rFonts w:ascii="Times New Roman" w:eastAsiaTheme="minorEastAsia" w:hAnsi="Times New Roman" w:cs="Times New Roman"/>
-          <w:sz w:val="24"/>
-          <w:szCs w:val="24"/>
-        </w:rPr>
-      </w:pPr>
-      <w:r>
-        <w:rPr>
-          <w:rFonts w:ascii="Times New Roman" w:eastAsiaTheme="minorEastAsia" w:hAnsi="Times New Roman" w:cs="Times New Roman"/>
-          <w:sz w:val="24"/>
-          <w:szCs w:val="24"/>
-        </w:rPr>
-        <w:lastRenderedPageBreak/>
+      <w:proofErr w:type="gramEnd"/>
+    </w:p>
+    <w:p>
+      <w:pPr>
+        <w:spacing w:line="360" w:lineRule="auto"/>
+        <w:jc w:val="center"/>
+        <w:rPr>
+          <w:rFonts w:ascii="Times New Roman" w:eastAsiaTheme="minorEastAsia" w:hAnsi="Times New Roman" w:cs="Times New Roman"/>
+          <w:sz w:val="24"/>
+          <w:szCs w:val="24"/>
+        </w:rPr>
+      </w:pPr>
+      <w:proofErr w:type="gramStart"/>
+      <w:r>
+        <w:rPr>
+          <w:rFonts w:ascii="Times New Roman" w:eastAsiaTheme="minorEastAsia" w:hAnsi="Times New Roman" w:cs="Times New Roman"/>
+          <w:sz w:val="24"/>
+          <w:szCs w:val="24"/>
+        </w:rPr>
         <w:t>“</w:t>
       </w:r>
       <w:r>
@@ -2414,7 +2439,16 @@
           <w:sz w:val="24"/>
           <w:szCs w:val="24"/>
         </w:rPr>
-        <w:t>’s Variable values</w:t>
+        <w:t>’s</w:t>
+      </w:r>
+      <w:proofErr w:type="gramEnd"/>
+      <w:r>
+        <w:rPr>
+          <w:rFonts w:ascii="Times New Roman" w:eastAsiaTheme="minorEastAsia" w:hAnsi="Times New Roman" w:cs="Times New Roman"/>
+          <w:sz w:val="24"/>
+          <w:szCs w:val="24"/>
+        </w:rPr>
+        <w:t xml:space="preserve"> Variable values</w:t>
       </w:r>
       <w:r>
         <w:rPr>
@@ -2457,7 +2491,15 @@
                     <w:sz w:val="24"/>
                     <w:szCs w:val="24"/>
                   </w:rPr>
-                  <m:t>-0,34740416688982559338631922050232</m:t>
+                  <m:t>-0,</m:t>
+                </m:r>
+                <m:r>
+                  <w:rPr>
+                    <w:rFonts w:ascii="Cambria Math" w:hAnsi="Cambria Math" w:cs="Times New Roman"/>
+                    <w:sz w:val="24"/>
+                    <w:szCs w:val="24"/>
+                  </w:rPr>
+                  <m:t>37796447300922722721451653623417</m:t>
                 </m:r>
               </m:e>
             </m:d>
@@ -2594,6 +2636,7 @@
           <w:szCs w:val="24"/>
         </w:rPr>
       </w:pPr>
+      <w:proofErr w:type="gramStart"/>
       <w:r>
         <w:rPr>
           <w:rFonts w:ascii="Times New Roman" w:eastAsiaTheme="minorEastAsia" w:hAnsi="Times New Roman" w:cs="Times New Roman"/>
@@ -2612,6 +2655,7 @@
         <w:t>Politeknik</w:t>
       </w:r>
       <w:proofErr w:type="spellEnd"/>
+      <w:proofErr w:type="gramEnd"/>
       <w:r>
         <w:rPr>
           <w:rFonts w:ascii="Times New Roman" w:eastAsiaTheme="minorEastAsia" w:hAnsi="Times New Roman" w:cs="Times New Roman"/>

</xml_diff>

<commit_message>
Samuel’s Imaginary Theorym || (21:50 (W . I . B[Waktu Indonesia bagian Barat]), 11/12/2025), Batam, Kepulauan Riau, Indonesia #PANJANGUMURPERJUANGANRAKYATINDONESIA #JANGANMAUDIADUDOMBAOLEHINTEL #INDONESIABERTOLERANSI #LAWANPEMERINTAHINDONESIAKORUPPENINDASRAKYATINDONESIADENGANPENGETAHUAN #SAVESUMATRA #SAVEINDONESIA #SAVEWANGSANUSANTARA
Samuel’s Imaginary Theorym || (21:50 (W . I . B[Waktu Indonesia bagian Barat]), 11/12/2025), Batam, Kepulauan Riau, Indonesia #PANJANGUMURPERJUANGANRAKYATINDONESIA #JANGANMAUDIADUDOMBAOLEHINTEL #INDONESIABERTOLERANSI #LAWANPEMERINTAHINDONESIAKORUPPENINDASRAKYATINDONESIADENGANPENGETAHUAN #SAVESUMATRA #SAVEINDONESIA #SAVEWANGSANUSANTARA
</commit_message>
<xml_diff>
--- a/Samuel’s Imaginary Theorym.docx
+++ b/Samuel’s Imaginary Theorym.docx
@@ -18,69 +18,28 @@
           <w:sz w:val="24"/>
           <w:szCs w:val="24"/>
         </w:rPr>
-        <w:t xml:space="preserve">Samuel’s Imaginary </w:t>
+        <w:t>Samuel’s Imaginary Theorym</w:t>
       </w:r>
-      <w:proofErr w:type="spellStart"/>
+    </w:p>
+    <w:p>
+      <w:pPr>
+        <w:spacing w:line="360" w:lineRule="auto"/>
+        <w:jc w:val="center"/>
+        <w:rPr>
+          <w:rFonts w:ascii="Times New Roman" w:eastAsiaTheme="minorEastAsia" w:hAnsi="Times New Roman" w:cs="Times New Roman"/>
+          <w:sz w:val="24"/>
+          <w:szCs w:val="24"/>
+          <w:lang w:val="id-ID"/>
+        </w:rPr>
+      </w:pPr>
       <w:r>
         <w:rPr>
           <w:rFonts w:ascii="Times New Roman" w:eastAsiaTheme="minorEastAsia" w:hAnsi="Times New Roman" w:cs="Times New Roman"/>
           <w:sz w:val="24"/>
           <w:szCs w:val="24"/>
-        </w:rPr>
-        <w:t>Theorym</w:t>
-      </w:r>
-      <w:proofErr w:type="spellEnd"/>
-    </w:p>
-    <w:p>
-      <w:pPr>
-        <w:spacing w:line="360" w:lineRule="auto"/>
-        <w:jc w:val="center"/>
-        <w:rPr>
-          <w:rFonts w:ascii="Times New Roman" w:eastAsiaTheme="minorEastAsia" w:hAnsi="Times New Roman" w:cs="Times New Roman"/>
-          <w:sz w:val="24"/>
-          <w:szCs w:val="24"/>
           <w:lang w:val="id-ID"/>
         </w:rPr>
-      </w:pPr>
-      <w:proofErr w:type="spellStart"/>
-      <w:r>
-        <w:rPr>
-          <w:rFonts w:ascii="Times New Roman" w:eastAsiaTheme="minorEastAsia" w:hAnsi="Times New Roman" w:cs="Times New Roman"/>
-          <w:sz w:val="24"/>
-          <w:szCs w:val="24"/>
-          <w:lang w:val="id-ID"/>
-        </w:rPr>
-        <w:t>by</w:t>
-      </w:r>
-      <w:proofErr w:type="spellEnd"/>
-      <w:r>
-        <w:rPr>
-          <w:rFonts w:ascii="Times New Roman" w:eastAsiaTheme="minorEastAsia" w:hAnsi="Times New Roman" w:cs="Times New Roman"/>
-          <w:sz w:val="24"/>
-          <w:szCs w:val="24"/>
-          <w:lang w:val="id-ID"/>
-        </w:rPr>
-        <w:t xml:space="preserve"> : Samuel Hasiholan Omega Purba, S. </w:t>
-      </w:r>
-      <w:proofErr w:type="spellStart"/>
-      <w:r>
-        <w:rPr>
-          <w:rFonts w:ascii="Times New Roman" w:eastAsiaTheme="minorEastAsia" w:hAnsi="Times New Roman" w:cs="Times New Roman"/>
-          <w:sz w:val="24"/>
-          <w:szCs w:val="24"/>
-          <w:lang w:val="id-ID"/>
-        </w:rPr>
-        <w:t>Tr</w:t>
-      </w:r>
-      <w:proofErr w:type="spellEnd"/>
-      <w:r>
-        <w:rPr>
-          <w:rFonts w:ascii="Times New Roman" w:eastAsiaTheme="minorEastAsia" w:hAnsi="Times New Roman" w:cs="Times New Roman"/>
-          <w:sz w:val="24"/>
-          <w:szCs w:val="24"/>
-          <w:lang w:val="id-ID"/>
-        </w:rPr>
-        <w:t>. T.</w:t>
+        <w:t>by : Samuel Hasiholan Omega Purba, S. Tr. T.</w:t>
       </w:r>
     </w:p>
     <w:p>
@@ -115,7 +74,6 @@
           <w:lang w:val="id-ID"/>
         </w:rPr>
       </w:pPr>
-      <w:proofErr w:type="spellStart"/>
       <w:r>
         <w:rPr>
           <w:rFonts w:ascii="Times New Roman" w:eastAsiaTheme="minorEastAsia" w:hAnsi="Times New Roman" w:cs="Times New Roman"/>
@@ -123,17 +81,7 @@
           <w:szCs w:val="24"/>
           <w:lang w:val="id-ID"/>
         </w:rPr>
-        <w:t>Prodi</w:t>
-      </w:r>
-      <w:proofErr w:type="spellEnd"/>
-      <w:r>
-        <w:rPr>
-          <w:rFonts w:ascii="Times New Roman" w:eastAsiaTheme="minorEastAsia" w:hAnsi="Times New Roman" w:cs="Times New Roman"/>
-          <w:sz w:val="24"/>
-          <w:szCs w:val="24"/>
-          <w:lang w:val="id-ID"/>
-        </w:rPr>
-        <w:t xml:space="preserve"> Teknik Robotika dan Kecerdasan buatan</w:t>
+        <w:t>Prodi Teknik Robotika dan Kecerdasan buatan</w:t>
       </w:r>
     </w:p>
     <w:p>
@@ -987,14 +935,28 @@
                           </m:ctrlPr>
                         </m:fPr>
                         <m:num>
-                          <m:r>
-                            <w:rPr>
-                              <w:rFonts w:ascii="Cambria Math" w:hAnsi="Cambria Math" w:cs="Times New Roman"/>
-                              <w:sz w:val="24"/>
-                              <w:szCs w:val="24"/>
-                            </w:rPr>
-                            <m:t>Omega</m:t>
-                          </m:r>
+                          <m:d>
+                            <m:dPr>
+                              <m:ctrlPr>
+                                <w:rPr>
+                                  <w:rFonts w:ascii="Cambria Math" w:hAnsi="Cambria Math" w:cs="Times New Roman"/>
+                                  <w:i/>
+                                  <w:sz w:val="24"/>
+                                  <w:szCs w:val="24"/>
+                                </w:rPr>
+                              </m:ctrlPr>
+                            </m:dPr>
+                            <m:e>
+                              <m:r>
+                                <w:rPr>
+                                  <w:rFonts w:ascii="Cambria Math" w:hAnsi="Cambria Math" w:cs="Times New Roman"/>
+                                  <w:sz w:val="24"/>
+                                  <w:szCs w:val="24"/>
+                                </w:rPr>
+                                <m:t>Omega</m:t>
+                              </m:r>
+                            </m:e>
+                          </m:d>
                         </m:num>
                         <m:den>
                           <m:d>
@@ -1015,7 +977,7 @@
                                   <w:sz w:val="24"/>
                                   <w:szCs w:val="24"/>
                                 </w:rPr>
-                                <m:t xml:space="preserve">-Omega </m:t>
+                                <m:t>-Omega</m:t>
                               </m:r>
                             </m:e>
                           </m:d>
@@ -1077,7 +1039,7 @@
                                   <w:sz w:val="24"/>
                                   <w:szCs w:val="24"/>
                                 </w:rPr>
-                                <m:t xml:space="preserve">-Omega </m:t>
+                                <m:t>-Omega</m:t>
                               </m:r>
                             </m:e>
                           </m:d>
@@ -1284,7 +1246,7 @@
                                       <w:sz w:val="24"/>
                                       <w:szCs w:val="24"/>
                                     </w:rPr>
-                                    <m:t xml:space="preserve">Omega </m:t>
+                                    <m:t>Omega</m:t>
                                   </m:r>
                                 </m:e>
                               </m:d>
@@ -1316,7 +1278,7 @@
                                       <w:sz w:val="24"/>
                                       <w:szCs w:val="24"/>
                                     </w:rPr>
-                                    <m:t xml:space="preserve"> -Omega </m:t>
+                                    <m:t xml:space="preserve"> -Omega</m:t>
                                   </m:r>
                                 </m:e>
                               </m:d>
@@ -1364,7 +1326,7 @@
                                   <w:sz w:val="24"/>
                                   <w:szCs w:val="24"/>
                                 </w:rPr>
-                                <m:t xml:space="preserve"> -Omega </m:t>
+                                <m:t>-Omega</m:t>
                               </m:r>
                             </m:e>
                           </m:d>
@@ -1497,7 +1459,7 @@
                               <w:sz w:val="24"/>
                               <w:szCs w:val="24"/>
                             </w:rPr>
-                            <m:t xml:space="preserve"> -Omega </m:t>
+                            <m:t>-Omega</m:t>
                           </m:r>
                         </m:e>
                       </m:d>
@@ -1652,7 +1614,7 @@
                               <w:sz w:val="24"/>
                               <w:szCs w:val="24"/>
                             </w:rPr>
-                            <m:t xml:space="preserve"> -Omega </m:t>
+                            <m:t>-Omega</m:t>
                           </m:r>
                         </m:e>
                       </m:d>
@@ -1954,7 +1916,7 @@
                                   <w:sz w:val="24"/>
                                   <w:szCs w:val="24"/>
                                 </w:rPr>
-                                <m:t xml:space="preserve"> -Omega </m:t>
+                                <m:t xml:space="preserve"> -Omega</m:t>
                               </m:r>
                             </m:e>
                           </m:d>
@@ -2149,7 +2111,7 @@
                                       <w:sz w:val="24"/>
                                       <w:szCs w:val="24"/>
                                     </w:rPr>
-                                    <m:t xml:space="preserve">Omega </m:t>
+                                    <m:t>Omega</m:t>
                                   </m:r>
                                 </m:e>
                               </m:d>
@@ -2181,7 +2143,7 @@
                                       <w:sz w:val="24"/>
                                       <w:szCs w:val="24"/>
                                     </w:rPr>
-                                    <m:t xml:space="preserve"> -Omega </m:t>
+                                    <m:t xml:space="preserve"> -Omega</m:t>
                                   </m:r>
                                 </m:e>
                               </m:d>
@@ -2229,7 +2191,214 @@
                                   <w:sz w:val="24"/>
                                   <w:szCs w:val="24"/>
                                 </w:rPr>
-                                <m:t xml:space="preserve"> -Omega </m:t>
+                                <m:t xml:space="preserve"> -Omega</m:t>
+                              </m:r>
+                            </m:e>
+                          </m:d>
+                        </m:e>
+                      </m:d>
+                    </m:sup>
+                  </m:sSup>
+                </m:e>
+              </m:sPre>
+            </m:e>
+          </m:d>
+        </m:oMath>
+      </m:oMathPara>
+    </w:p>
+    <w:p>
+      <w:pPr>
+        <w:spacing w:line="360" w:lineRule="auto"/>
+        <w:jc w:val="center"/>
+        <w:rPr>
+          <w:rFonts w:ascii="Times New Roman" w:eastAsiaTheme="minorEastAsia" w:hAnsi="Times New Roman" w:cs="Times New Roman"/>
+          <w:sz w:val="24"/>
+          <w:szCs w:val="24"/>
+        </w:rPr>
+      </w:pPr>
+    </w:p>
+    <w:p>
+      <w:pPr>
+        <w:spacing w:line="360" w:lineRule="auto"/>
+        <w:jc w:val="center"/>
+        <w:rPr>
+          <w:rFonts w:ascii="Times New Roman" w:eastAsiaTheme="minorEastAsia" w:hAnsi="Times New Roman" w:cs="Times New Roman"/>
+          <w:sz w:val="24"/>
+          <w:szCs w:val="24"/>
+        </w:rPr>
+      </w:pPr>
+      <m:oMathPara>
+        <m:oMath>
+          <m:rad>
+            <m:radPr>
+              <m:degHide m:val="1"/>
+              <m:ctrlPr>
+                <w:rPr>
+                  <w:rFonts w:ascii="Cambria Math" w:hAnsi="Cambria Math" w:cs="Times New Roman"/>
+                  <w:i/>
+                  <w:sz w:val="24"/>
+                  <w:szCs w:val="24"/>
+                </w:rPr>
+              </m:ctrlPr>
+            </m:radPr>
+            <m:deg/>
+            <m:e>
+              <m:d>
+                <m:dPr>
+                  <m:ctrlPr>
+                    <w:rPr>
+                      <w:rFonts w:ascii="Cambria Math" w:hAnsi="Cambria Math" w:cs="Times New Roman"/>
+                      <w:i/>
+                      <w:sz w:val="24"/>
+                      <w:szCs w:val="24"/>
+                    </w:rPr>
+                  </m:ctrlPr>
+                </m:dPr>
+                <m:e>
+                  <m:r>
+                    <w:rPr>
+                      <w:rFonts w:ascii="Cambria Math" w:hAnsi="Cambria Math" w:cs="Times New Roman"/>
+                      <w:sz w:val="24"/>
+                      <w:szCs w:val="24"/>
+                    </w:rPr>
+                    <m:t xml:space="preserve">-1 </m:t>
+                  </m:r>
+                </m:e>
+              </m:d>
+            </m:e>
+          </m:rad>
+          <m:r>
+            <w:rPr>
+              <w:rFonts w:ascii="Cambria Math" w:hAnsi="Cambria Math" w:cs="Times New Roman"/>
+              <w:sz w:val="24"/>
+              <w:szCs w:val="24"/>
+            </w:rPr>
+            <m:t xml:space="preserve"> = </m:t>
+          </m:r>
+          <m:d>
+            <m:dPr>
+              <m:ctrlPr>
+                <w:rPr>
+                  <w:rFonts w:ascii="Cambria Math" w:hAnsi="Cambria Math" w:cs="Times New Roman"/>
+                  <w:i/>
+                  <w:sz w:val="24"/>
+                  <w:szCs w:val="24"/>
+                </w:rPr>
+              </m:ctrlPr>
+            </m:dPr>
+            <m:e>
+              <m:sPre>
+                <m:sPrePr>
+                  <m:ctrlPr>
+                    <w:rPr>
+                      <w:rFonts w:ascii="Cambria Math" w:hAnsi="Cambria Math" w:cs="Times New Roman"/>
+                      <w:i/>
+                      <w:sz w:val="24"/>
+                      <w:szCs w:val="24"/>
+                    </w:rPr>
+                  </m:ctrlPr>
+                </m:sPrePr>
+                <m:sub/>
+                <m:sup>
+                  <m:d>
+                    <m:dPr>
+                      <m:ctrlPr>
+                        <w:rPr>
+                          <w:rFonts w:ascii="Cambria Math" w:hAnsi="Cambria Math" w:cs="Times New Roman"/>
+                          <w:i/>
+                          <w:sz w:val="24"/>
+                          <w:szCs w:val="24"/>
+                        </w:rPr>
+                      </m:ctrlPr>
+                    </m:dPr>
+                    <m:e>
+                      <m:r>
+                        <w:rPr>
+                          <w:rFonts w:ascii="Cambria Math" w:hAnsi="Cambria Math" w:cs="Times New Roman"/>
+                          <w:sz w:val="24"/>
+                          <w:szCs w:val="24"/>
+                        </w:rPr>
+                        <m:t xml:space="preserve">-1 </m:t>
+                      </m:r>
+                    </m:e>
+                  </m:d>
+                </m:sup>
+                <m:e>
+                  <m:sSup>
+                    <m:sSupPr>
+                      <m:ctrlPr>
+                        <w:rPr>
+                          <w:rFonts w:ascii="Cambria Math" w:hAnsi="Cambria Math" w:cs="Times New Roman"/>
+                          <w:i/>
+                          <w:sz w:val="24"/>
+                          <w:szCs w:val="24"/>
+                        </w:rPr>
+                      </m:ctrlPr>
+                    </m:sSupPr>
+                    <m:e>
+                      <m:d>
+                        <m:dPr>
+                          <m:ctrlPr>
+                            <w:rPr>
+                              <w:rFonts w:ascii="Cambria Math" w:hAnsi="Cambria Math" w:cs="Times New Roman"/>
+                              <w:i/>
+                              <w:sz w:val="24"/>
+                              <w:szCs w:val="24"/>
+                            </w:rPr>
+                          </m:ctrlPr>
+                        </m:dPr>
+                        <m:e>
+                          <m:r>
+                            <w:rPr>
+                              <w:rFonts w:ascii="Cambria Math" w:hAnsi="Cambria Math" w:cs="Times New Roman"/>
+                              <w:sz w:val="24"/>
+                              <w:szCs w:val="24"/>
+                            </w:rPr>
+                            <m:t>1 + π</m:t>
+                          </m:r>
+                        </m:e>
+                      </m:d>
+                    </m:e>
+                    <m:sup>
+                      <m:d>
+                        <m:dPr>
+                          <m:ctrlPr>
+                            <w:rPr>
+                              <w:rFonts w:ascii="Cambria Math" w:hAnsi="Cambria Math" w:cs="Times New Roman"/>
+                              <w:i/>
+                              <w:sz w:val="24"/>
+                              <w:szCs w:val="24"/>
+                            </w:rPr>
+                          </m:ctrlPr>
+                        </m:dPr>
+                        <m:e>
+                          <m:r>
+                            <w:rPr>
+                              <w:rFonts w:ascii="Cambria Math" w:hAnsi="Cambria Math" w:cs="Times New Roman"/>
+                              <w:sz w:val="24"/>
+                              <w:szCs w:val="24"/>
+                            </w:rPr>
+                            <m:t>f</m:t>
+                          </m:r>
+                          <m:d>
+                            <m:dPr>
+                              <m:ctrlPr>
+                                <w:rPr>
+                                  <w:rFonts w:ascii="Cambria Math" w:hAnsi="Cambria Math" w:cs="Times New Roman"/>
+                                  <w:i/>
+                                  <w:sz w:val="24"/>
+                                  <w:szCs w:val="24"/>
+                                </w:rPr>
+                              </m:ctrlPr>
+                            </m:dPr>
+                            <m:e>
+                              <m:r>
+                                <w:rPr>
+                                  <w:rFonts w:ascii="Cambria Math" w:hAnsi="Cambria Math" w:cs="Times New Roman"/>
+                                  <w:sz w:val="24"/>
+                                  <w:szCs w:val="24"/>
+                                </w:rPr>
+                                <m:t xml:space="preserve"> -Omega</m:t>
                               </m:r>
                             </m:e>
                           </m:d>
@@ -2316,7 +2485,7 @@
                       <w:sz w:val="24"/>
                       <w:szCs w:val="24"/>
                     </w:rPr>
-                    <m:t>0,37796447300922722721451653623417</m:t>
+                    <m:t>0,34740416688982559338631922050232</m:t>
                   </m:r>
                 </m:e>
               </m:d>
@@ -2368,39 +2537,25 @@
           <w:szCs w:val="24"/>
         </w:rPr>
       </w:pPr>
-      <w:proofErr w:type="spellStart"/>
-      <w:proofErr w:type="gramStart"/>
       <w:r>
         <w:rPr>
           <w:rFonts w:ascii="Times New Roman" w:eastAsiaTheme="minorEastAsia" w:hAnsi="Times New Roman" w:cs="Times New Roman"/>
           <w:sz w:val="24"/>
           <w:szCs w:val="24"/>
         </w:rPr>
-        <w:lastRenderedPageBreak/>
-        <w:t>Conclution</w:t>
+        <w:t>Conclution :</w:t>
       </w:r>
-      <w:proofErr w:type="spellEnd"/>
-      <w:r>
-        <w:rPr>
-          <w:rFonts w:ascii="Times New Roman" w:eastAsiaTheme="minorEastAsia" w:hAnsi="Times New Roman" w:cs="Times New Roman"/>
-          <w:sz w:val="24"/>
-          <w:szCs w:val="24"/>
-        </w:rPr>
-        <w:t xml:space="preserve"> :</w:t>
-      </w:r>
-      <w:proofErr w:type="gramEnd"/>
-    </w:p>
-    <w:p>
-      <w:pPr>
-        <w:spacing w:line="360" w:lineRule="auto"/>
-        <w:jc w:val="center"/>
-        <w:rPr>
-          <w:rFonts w:ascii="Times New Roman" w:eastAsiaTheme="minorEastAsia" w:hAnsi="Times New Roman" w:cs="Times New Roman"/>
-          <w:sz w:val="24"/>
-          <w:szCs w:val="24"/>
-        </w:rPr>
-      </w:pPr>
-      <w:proofErr w:type="gramStart"/>
+    </w:p>
+    <w:p>
+      <w:pPr>
+        <w:spacing w:line="360" w:lineRule="auto"/>
+        <w:jc w:val="center"/>
+        <w:rPr>
+          <w:rFonts w:ascii="Times New Roman" w:eastAsiaTheme="minorEastAsia" w:hAnsi="Times New Roman" w:cs="Times New Roman"/>
+          <w:sz w:val="24"/>
+          <w:szCs w:val="24"/>
+        </w:rPr>
+      </w:pPr>
       <w:r>
         <w:rPr>
           <w:rFonts w:ascii="Times New Roman" w:eastAsiaTheme="minorEastAsia" w:hAnsi="Times New Roman" w:cs="Times New Roman"/>
@@ -2439,16 +2594,7 @@
           <w:sz w:val="24"/>
           <w:szCs w:val="24"/>
         </w:rPr>
-        <w:t>’s</w:t>
-      </w:r>
-      <w:proofErr w:type="gramEnd"/>
-      <w:r>
-        <w:rPr>
-          <w:rFonts w:ascii="Times New Roman" w:eastAsiaTheme="minorEastAsia" w:hAnsi="Times New Roman" w:cs="Times New Roman"/>
-          <w:sz w:val="24"/>
-          <w:szCs w:val="24"/>
-        </w:rPr>
-        <w:t xml:space="preserve"> Variable values</w:t>
+        <w:t>’s Variable values</w:t>
       </w:r>
       <w:r>
         <w:rPr>
@@ -2499,7 +2645,7 @@
                     <w:sz w:val="24"/>
                     <w:szCs w:val="24"/>
                   </w:rPr>
-                  <m:t>37796447300922722721451653623417</m:t>
+                  <m:t>0,34740416688982559338631922050232</m:t>
                 </m:r>
               </m:e>
             </m:d>
@@ -2550,137 +2696,45 @@
           <w:sz w:val="24"/>
           <w:szCs w:val="24"/>
         </w:rPr>
-        <w:t xml:space="preserve">~ Samuel </w:t>
+        <w:t>~ Samuel Hasiholan Omega Purba, S. Tr. T. ~</w:t>
       </w:r>
-      <w:proofErr w:type="spellStart"/>
+    </w:p>
+    <w:p>
+      <w:pPr>
+        <w:spacing w:line="360" w:lineRule="auto"/>
+        <w:jc w:val="center"/>
+        <w:rPr>
+          <w:rFonts w:ascii="Times New Roman" w:eastAsiaTheme="minorEastAsia" w:hAnsi="Times New Roman" w:cs="Times New Roman"/>
+          <w:sz w:val="24"/>
+          <w:szCs w:val="24"/>
+        </w:rPr>
+      </w:pPr>
       <w:r>
         <w:rPr>
           <w:rFonts w:ascii="Times New Roman" w:eastAsiaTheme="minorEastAsia" w:hAnsi="Times New Roman" w:cs="Times New Roman"/>
           <w:sz w:val="24"/>
           <w:szCs w:val="24"/>
         </w:rPr>
-        <w:t>Hasiholan</w:t>
+        <w:t>Bachelor of Robotic’s Technology and Artificial’s Intelligent</w:t>
       </w:r>
-      <w:proofErr w:type="spellEnd"/>
+    </w:p>
+    <w:p>
+      <w:pPr>
+        <w:spacing w:line="360" w:lineRule="auto"/>
+        <w:jc w:val="center"/>
+        <w:rPr>
+          <w:rFonts w:ascii="Times New Roman" w:eastAsiaTheme="minorEastAsia" w:hAnsi="Times New Roman" w:cs="Times New Roman"/>
+          <w:sz w:val="24"/>
+          <w:szCs w:val="24"/>
+        </w:rPr>
+      </w:pPr>
       <w:r>
         <w:rPr>
           <w:rFonts w:ascii="Times New Roman" w:eastAsiaTheme="minorEastAsia" w:hAnsi="Times New Roman" w:cs="Times New Roman"/>
           <w:sz w:val="24"/>
           <w:szCs w:val="24"/>
         </w:rPr>
-        <w:t xml:space="preserve"> Omega Purba, S. Tr. T. ~</w:t>
-      </w:r>
-    </w:p>
-    <w:p>
-      <w:pPr>
-        <w:spacing w:line="360" w:lineRule="auto"/>
-        <w:jc w:val="center"/>
-        <w:rPr>
-          <w:rFonts w:ascii="Times New Roman" w:eastAsiaTheme="minorEastAsia" w:hAnsi="Times New Roman" w:cs="Times New Roman"/>
-          <w:sz w:val="24"/>
-          <w:szCs w:val="24"/>
-        </w:rPr>
-      </w:pPr>
-      <w:r>
-        <w:rPr>
-          <w:rFonts w:ascii="Times New Roman" w:eastAsiaTheme="minorEastAsia" w:hAnsi="Times New Roman" w:cs="Times New Roman"/>
-          <w:sz w:val="24"/>
-          <w:szCs w:val="24"/>
-        </w:rPr>
-        <w:t xml:space="preserve">Bachelor of </w:t>
-      </w:r>
-      <w:proofErr w:type="spellStart"/>
-      <w:r>
-        <w:rPr>
-          <w:rFonts w:ascii="Times New Roman" w:eastAsiaTheme="minorEastAsia" w:hAnsi="Times New Roman" w:cs="Times New Roman"/>
-          <w:sz w:val="24"/>
-          <w:szCs w:val="24"/>
-        </w:rPr>
-        <w:t>Robotic’s</w:t>
-      </w:r>
-      <w:proofErr w:type="spellEnd"/>
-      <w:r>
-        <w:rPr>
-          <w:rFonts w:ascii="Times New Roman" w:eastAsiaTheme="minorEastAsia" w:hAnsi="Times New Roman" w:cs="Times New Roman"/>
-          <w:sz w:val="24"/>
-          <w:szCs w:val="24"/>
-        </w:rPr>
-        <w:t xml:space="preserve"> Technology and </w:t>
-      </w:r>
-      <w:proofErr w:type="spellStart"/>
-      <w:r>
-        <w:rPr>
-          <w:rFonts w:ascii="Times New Roman" w:eastAsiaTheme="minorEastAsia" w:hAnsi="Times New Roman" w:cs="Times New Roman"/>
-          <w:sz w:val="24"/>
-          <w:szCs w:val="24"/>
-        </w:rPr>
-        <w:t>Artificial’s</w:t>
-      </w:r>
-      <w:proofErr w:type="spellEnd"/>
-      <w:r>
-        <w:rPr>
-          <w:rFonts w:ascii="Times New Roman" w:eastAsiaTheme="minorEastAsia" w:hAnsi="Times New Roman" w:cs="Times New Roman"/>
-          <w:sz w:val="24"/>
-          <w:szCs w:val="24"/>
-        </w:rPr>
-        <w:t xml:space="preserve"> Intelligent</w:t>
-      </w:r>
-    </w:p>
-    <w:p>
-      <w:pPr>
-        <w:spacing w:line="360" w:lineRule="auto"/>
-        <w:jc w:val="center"/>
-        <w:rPr>
-          <w:rFonts w:ascii="Times New Roman" w:eastAsiaTheme="minorEastAsia" w:hAnsi="Times New Roman" w:cs="Times New Roman"/>
-          <w:sz w:val="24"/>
-          <w:szCs w:val="24"/>
-        </w:rPr>
-      </w:pPr>
-      <w:proofErr w:type="gramStart"/>
-      <w:r>
-        <w:rPr>
-          <w:rFonts w:ascii="Times New Roman" w:eastAsiaTheme="minorEastAsia" w:hAnsi="Times New Roman" w:cs="Times New Roman"/>
-          <w:sz w:val="24"/>
-          <w:szCs w:val="24"/>
-        </w:rPr>
-        <w:t xml:space="preserve">[“ </w:t>
-      </w:r>
-      <w:proofErr w:type="spellStart"/>
-      <w:r>
-        <w:rPr>
-          <w:rFonts w:ascii="Times New Roman" w:eastAsiaTheme="minorEastAsia" w:hAnsi="Times New Roman" w:cs="Times New Roman"/>
-          <w:sz w:val="24"/>
-          <w:szCs w:val="24"/>
-        </w:rPr>
-        <w:t>Politeknik</w:t>
-      </w:r>
-      <w:proofErr w:type="spellEnd"/>
-      <w:proofErr w:type="gramEnd"/>
-      <w:r>
-        <w:rPr>
-          <w:rFonts w:ascii="Times New Roman" w:eastAsiaTheme="minorEastAsia" w:hAnsi="Times New Roman" w:cs="Times New Roman"/>
-          <w:sz w:val="24"/>
-          <w:szCs w:val="24"/>
-        </w:rPr>
-        <w:t xml:space="preserve"> Negeri </w:t>
-      </w:r>
-      <w:proofErr w:type="spellStart"/>
-      <w:r>
-        <w:rPr>
-          <w:rFonts w:ascii="Times New Roman" w:eastAsiaTheme="minorEastAsia" w:hAnsi="Times New Roman" w:cs="Times New Roman"/>
-          <w:sz w:val="24"/>
-          <w:szCs w:val="24"/>
-        </w:rPr>
-        <w:t>Batam</w:t>
-      </w:r>
-      <w:proofErr w:type="spellEnd"/>
-      <w:r>
-        <w:rPr>
-          <w:rFonts w:ascii="Times New Roman" w:eastAsiaTheme="minorEastAsia" w:hAnsi="Times New Roman" w:cs="Times New Roman"/>
-          <w:sz w:val="24"/>
-          <w:szCs w:val="24"/>
-        </w:rPr>
-        <w:t xml:space="preserve"> for International Future ”]</w:t>
+        <w:t>[“ Politeknik Negeri Batam for International Future ”]</w:t>
       </w:r>
     </w:p>
     <w:p>
@@ -2881,169 +2935,7 @@
           <w:sz w:val="24"/>
           <w:szCs w:val="24"/>
         </w:rPr>
-        <w:t xml:space="preserve">~ </w:t>
-      </w:r>
-      <w:proofErr w:type="spellStart"/>
-      <w:r>
-        <w:rPr>
-          <w:rFonts w:ascii="Times New Roman" w:eastAsiaTheme="minorEastAsia" w:hAnsi="Times New Roman" w:cs="Times New Roman"/>
-          <w:sz w:val="24"/>
-          <w:szCs w:val="24"/>
-        </w:rPr>
-        <w:t>Kalau</w:t>
-      </w:r>
-      <w:proofErr w:type="spellEnd"/>
-      <w:r>
-        <w:rPr>
-          <w:rFonts w:ascii="Times New Roman" w:eastAsiaTheme="minorEastAsia" w:hAnsi="Times New Roman" w:cs="Times New Roman"/>
-          <w:sz w:val="24"/>
-          <w:szCs w:val="24"/>
-        </w:rPr>
-        <w:t xml:space="preserve"> </w:t>
-      </w:r>
-      <w:proofErr w:type="spellStart"/>
-      <w:r>
-        <w:rPr>
-          <w:rFonts w:ascii="Times New Roman" w:eastAsiaTheme="minorEastAsia" w:hAnsi="Times New Roman" w:cs="Times New Roman"/>
-          <w:sz w:val="24"/>
-          <w:szCs w:val="24"/>
-        </w:rPr>
-        <w:t>jadi</w:t>
-      </w:r>
-      <w:proofErr w:type="spellEnd"/>
-      <w:r>
-        <w:rPr>
-          <w:rFonts w:ascii="Times New Roman" w:eastAsiaTheme="minorEastAsia" w:hAnsi="Times New Roman" w:cs="Times New Roman"/>
-          <w:sz w:val="24"/>
-          <w:szCs w:val="24"/>
-        </w:rPr>
-        <w:t xml:space="preserve"> orang Islam, </w:t>
-      </w:r>
-      <w:proofErr w:type="spellStart"/>
-      <w:r>
-        <w:rPr>
-          <w:rFonts w:ascii="Times New Roman" w:eastAsiaTheme="minorEastAsia" w:hAnsi="Times New Roman" w:cs="Times New Roman"/>
-          <w:sz w:val="24"/>
-          <w:szCs w:val="24"/>
-        </w:rPr>
-        <w:t>jangan</w:t>
-      </w:r>
-      <w:proofErr w:type="spellEnd"/>
-      <w:r>
-        <w:rPr>
-          <w:rFonts w:ascii="Times New Roman" w:eastAsiaTheme="minorEastAsia" w:hAnsi="Times New Roman" w:cs="Times New Roman"/>
-          <w:sz w:val="24"/>
-          <w:szCs w:val="24"/>
-        </w:rPr>
-        <w:t xml:space="preserve"> </w:t>
-      </w:r>
-      <w:proofErr w:type="spellStart"/>
-      <w:r>
-        <w:rPr>
-          <w:rFonts w:ascii="Times New Roman" w:eastAsiaTheme="minorEastAsia" w:hAnsi="Times New Roman" w:cs="Times New Roman"/>
-          <w:sz w:val="24"/>
-          <w:szCs w:val="24"/>
-        </w:rPr>
-        <w:t>jadi</w:t>
-      </w:r>
-      <w:proofErr w:type="spellEnd"/>
-      <w:r>
-        <w:rPr>
-          <w:rFonts w:ascii="Times New Roman" w:eastAsiaTheme="minorEastAsia" w:hAnsi="Times New Roman" w:cs="Times New Roman"/>
-          <w:sz w:val="24"/>
-          <w:szCs w:val="24"/>
-        </w:rPr>
-        <w:t xml:space="preserve"> orang Arab. </w:t>
-      </w:r>
-      <w:proofErr w:type="spellStart"/>
-      <w:r>
-        <w:rPr>
-          <w:rFonts w:ascii="Times New Roman" w:eastAsiaTheme="minorEastAsia" w:hAnsi="Times New Roman" w:cs="Times New Roman"/>
-          <w:sz w:val="24"/>
-          <w:szCs w:val="24"/>
-        </w:rPr>
-        <w:t>Kalau</w:t>
-      </w:r>
-      <w:proofErr w:type="spellEnd"/>
-      <w:r>
-        <w:rPr>
-          <w:rFonts w:ascii="Times New Roman" w:eastAsiaTheme="minorEastAsia" w:hAnsi="Times New Roman" w:cs="Times New Roman"/>
-          <w:sz w:val="24"/>
-          <w:szCs w:val="24"/>
-        </w:rPr>
-        <w:t xml:space="preserve"> </w:t>
-      </w:r>
-      <w:proofErr w:type="spellStart"/>
-      <w:r>
-        <w:rPr>
-          <w:rFonts w:ascii="Times New Roman" w:eastAsiaTheme="minorEastAsia" w:hAnsi="Times New Roman" w:cs="Times New Roman"/>
-          <w:sz w:val="24"/>
-          <w:szCs w:val="24"/>
-        </w:rPr>
-        <w:t>jadi</w:t>
-      </w:r>
-      <w:proofErr w:type="spellEnd"/>
-      <w:r>
-        <w:rPr>
-          <w:rFonts w:ascii="Times New Roman" w:eastAsiaTheme="minorEastAsia" w:hAnsi="Times New Roman" w:cs="Times New Roman"/>
-          <w:sz w:val="24"/>
-          <w:szCs w:val="24"/>
-        </w:rPr>
-        <w:t xml:space="preserve"> orang Kristen, </w:t>
-      </w:r>
-      <w:proofErr w:type="spellStart"/>
-      <w:r>
-        <w:rPr>
-          <w:rFonts w:ascii="Times New Roman" w:eastAsiaTheme="minorEastAsia" w:hAnsi="Times New Roman" w:cs="Times New Roman"/>
-          <w:sz w:val="24"/>
-          <w:szCs w:val="24"/>
-        </w:rPr>
-        <w:t>jangan</w:t>
-      </w:r>
-      <w:proofErr w:type="spellEnd"/>
-      <w:r>
-        <w:rPr>
-          <w:rFonts w:ascii="Times New Roman" w:eastAsiaTheme="minorEastAsia" w:hAnsi="Times New Roman" w:cs="Times New Roman"/>
-          <w:sz w:val="24"/>
-          <w:szCs w:val="24"/>
-        </w:rPr>
-        <w:t xml:space="preserve"> </w:t>
-      </w:r>
-      <w:proofErr w:type="spellStart"/>
-      <w:r>
-        <w:rPr>
-          <w:rFonts w:ascii="Times New Roman" w:eastAsiaTheme="minorEastAsia" w:hAnsi="Times New Roman" w:cs="Times New Roman"/>
-          <w:sz w:val="24"/>
-          <w:szCs w:val="24"/>
-        </w:rPr>
-        <w:t>jadi</w:t>
-      </w:r>
-      <w:proofErr w:type="spellEnd"/>
-      <w:r>
-        <w:rPr>
-          <w:rFonts w:ascii="Times New Roman" w:eastAsiaTheme="minorEastAsia" w:hAnsi="Times New Roman" w:cs="Times New Roman"/>
-          <w:sz w:val="24"/>
-          <w:szCs w:val="24"/>
-        </w:rPr>
-        <w:t xml:space="preserve"> orang </w:t>
-      </w:r>
-      <w:proofErr w:type="spellStart"/>
-      <w:r>
-        <w:rPr>
-          <w:rFonts w:ascii="Times New Roman" w:eastAsiaTheme="minorEastAsia" w:hAnsi="Times New Roman" w:cs="Times New Roman"/>
-          <w:sz w:val="24"/>
-          <w:szCs w:val="24"/>
-        </w:rPr>
-        <w:t>Yahudi</w:t>
-      </w:r>
-      <w:proofErr w:type="spellEnd"/>
-      <w:r>
-        <w:rPr>
-          <w:rFonts w:ascii="Times New Roman" w:eastAsiaTheme="minorEastAsia" w:hAnsi="Times New Roman" w:cs="Times New Roman"/>
-          <w:sz w:val="24"/>
-          <w:szCs w:val="24"/>
-        </w:rPr>
-        <w:t>.</w:t>
+        <w:t>~ Kalau jadi orang Islam, jangan jadi orang Arab. Kalau jadi orang Kristen, jangan jadi orang Yahudi.</w:t>
       </w:r>
       <w:r>
         <w:rPr>
@@ -3051,205 +2943,7 @@
           <w:sz w:val="24"/>
           <w:szCs w:val="24"/>
         </w:rPr>
-        <w:t xml:space="preserve"> </w:t>
-      </w:r>
-      <w:proofErr w:type="spellStart"/>
-      <w:r>
-        <w:rPr>
-          <w:rFonts w:ascii="Times New Roman" w:eastAsiaTheme="minorEastAsia" w:hAnsi="Times New Roman" w:cs="Times New Roman"/>
-          <w:sz w:val="24"/>
-          <w:szCs w:val="24"/>
-        </w:rPr>
-        <w:t>Kalau</w:t>
-      </w:r>
-      <w:proofErr w:type="spellEnd"/>
-      <w:r>
-        <w:rPr>
-          <w:rFonts w:ascii="Times New Roman" w:eastAsiaTheme="minorEastAsia" w:hAnsi="Times New Roman" w:cs="Times New Roman"/>
-          <w:sz w:val="24"/>
-          <w:szCs w:val="24"/>
-        </w:rPr>
-        <w:t xml:space="preserve"> </w:t>
-      </w:r>
-      <w:proofErr w:type="spellStart"/>
-      <w:r>
-        <w:rPr>
-          <w:rFonts w:ascii="Times New Roman" w:eastAsiaTheme="minorEastAsia" w:hAnsi="Times New Roman" w:cs="Times New Roman"/>
-          <w:sz w:val="24"/>
-          <w:szCs w:val="24"/>
-        </w:rPr>
-        <w:t>jadi</w:t>
-      </w:r>
-      <w:proofErr w:type="spellEnd"/>
-      <w:r>
-        <w:rPr>
-          <w:rFonts w:ascii="Times New Roman" w:eastAsiaTheme="minorEastAsia" w:hAnsi="Times New Roman" w:cs="Times New Roman"/>
-          <w:sz w:val="24"/>
-          <w:szCs w:val="24"/>
-        </w:rPr>
-        <w:t xml:space="preserve"> orang Buddha, </w:t>
-      </w:r>
-      <w:proofErr w:type="spellStart"/>
-      <w:r>
-        <w:rPr>
-          <w:rFonts w:ascii="Times New Roman" w:eastAsiaTheme="minorEastAsia" w:hAnsi="Times New Roman" w:cs="Times New Roman"/>
-          <w:sz w:val="24"/>
-          <w:szCs w:val="24"/>
-        </w:rPr>
-        <w:t>jangan</w:t>
-      </w:r>
-      <w:proofErr w:type="spellEnd"/>
-      <w:r>
-        <w:rPr>
-          <w:rFonts w:ascii="Times New Roman" w:eastAsiaTheme="minorEastAsia" w:hAnsi="Times New Roman" w:cs="Times New Roman"/>
-          <w:sz w:val="24"/>
-          <w:szCs w:val="24"/>
-        </w:rPr>
-        <w:t xml:space="preserve"> </w:t>
-      </w:r>
-      <w:proofErr w:type="spellStart"/>
-      <w:r>
-        <w:rPr>
-          <w:rFonts w:ascii="Times New Roman" w:eastAsiaTheme="minorEastAsia" w:hAnsi="Times New Roman" w:cs="Times New Roman"/>
-          <w:sz w:val="24"/>
-          <w:szCs w:val="24"/>
-        </w:rPr>
-        <w:t>jadi</w:t>
-      </w:r>
-      <w:proofErr w:type="spellEnd"/>
-      <w:r>
-        <w:rPr>
-          <w:rFonts w:ascii="Times New Roman" w:eastAsiaTheme="minorEastAsia" w:hAnsi="Times New Roman" w:cs="Times New Roman"/>
-          <w:sz w:val="24"/>
-          <w:szCs w:val="24"/>
-        </w:rPr>
-        <w:t xml:space="preserve"> orang China. </w:t>
-      </w:r>
-      <w:proofErr w:type="spellStart"/>
-      <w:r>
-        <w:rPr>
-          <w:rFonts w:ascii="Times New Roman" w:eastAsiaTheme="minorEastAsia" w:hAnsi="Times New Roman" w:cs="Times New Roman"/>
-          <w:sz w:val="24"/>
-          <w:szCs w:val="24"/>
-        </w:rPr>
-        <w:t>Kalau</w:t>
-      </w:r>
-      <w:proofErr w:type="spellEnd"/>
-      <w:r>
-        <w:rPr>
-          <w:rFonts w:ascii="Times New Roman" w:eastAsiaTheme="minorEastAsia" w:hAnsi="Times New Roman" w:cs="Times New Roman"/>
-          <w:sz w:val="24"/>
-          <w:szCs w:val="24"/>
-        </w:rPr>
-        <w:t xml:space="preserve"> </w:t>
-      </w:r>
-      <w:proofErr w:type="spellStart"/>
-      <w:r>
-        <w:rPr>
-          <w:rFonts w:ascii="Times New Roman" w:eastAsiaTheme="minorEastAsia" w:hAnsi="Times New Roman" w:cs="Times New Roman"/>
-          <w:sz w:val="24"/>
-          <w:szCs w:val="24"/>
-        </w:rPr>
-        <w:t>jadi</w:t>
-      </w:r>
-      <w:proofErr w:type="spellEnd"/>
-      <w:r>
-        <w:rPr>
-          <w:rFonts w:ascii="Times New Roman" w:eastAsiaTheme="minorEastAsia" w:hAnsi="Times New Roman" w:cs="Times New Roman"/>
-          <w:sz w:val="24"/>
-          <w:szCs w:val="24"/>
-        </w:rPr>
-        <w:t xml:space="preserve"> orang Hindu, </w:t>
-      </w:r>
-      <w:proofErr w:type="spellStart"/>
-      <w:r>
-        <w:rPr>
-          <w:rFonts w:ascii="Times New Roman" w:eastAsiaTheme="minorEastAsia" w:hAnsi="Times New Roman" w:cs="Times New Roman"/>
-          <w:sz w:val="24"/>
-          <w:szCs w:val="24"/>
-        </w:rPr>
-        <w:t>jangan</w:t>
-      </w:r>
-      <w:proofErr w:type="spellEnd"/>
-      <w:r>
-        <w:rPr>
-          <w:rFonts w:ascii="Times New Roman" w:eastAsiaTheme="minorEastAsia" w:hAnsi="Times New Roman" w:cs="Times New Roman"/>
-          <w:sz w:val="24"/>
-          <w:szCs w:val="24"/>
-        </w:rPr>
-        <w:t xml:space="preserve"> </w:t>
-      </w:r>
-      <w:proofErr w:type="spellStart"/>
-      <w:r>
-        <w:rPr>
-          <w:rFonts w:ascii="Times New Roman" w:eastAsiaTheme="minorEastAsia" w:hAnsi="Times New Roman" w:cs="Times New Roman"/>
-          <w:sz w:val="24"/>
-          <w:szCs w:val="24"/>
-        </w:rPr>
-        <w:t>jadi</w:t>
-      </w:r>
-      <w:proofErr w:type="spellEnd"/>
-      <w:r>
-        <w:rPr>
-          <w:rFonts w:ascii="Times New Roman" w:eastAsiaTheme="minorEastAsia" w:hAnsi="Times New Roman" w:cs="Times New Roman"/>
-          <w:sz w:val="24"/>
-          <w:szCs w:val="24"/>
-        </w:rPr>
-        <w:t xml:space="preserve"> orang India. </w:t>
-      </w:r>
-      <w:proofErr w:type="spellStart"/>
-      <w:r>
-        <w:rPr>
-          <w:rFonts w:ascii="Times New Roman" w:eastAsiaTheme="minorEastAsia" w:hAnsi="Times New Roman" w:cs="Times New Roman"/>
-          <w:sz w:val="24"/>
-          <w:szCs w:val="24"/>
-        </w:rPr>
-        <w:t>Jadilah</w:t>
-      </w:r>
-      <w:proofErr w:type="spellEnd"/>
-      <w:r>
-        <w:rPr>
-          <w:rFonts w:ascii="Times New Roman" w:eastAsiaTheme="minorEastAsia" w:hAnsi="Times New Roman" w:cs="Times New Roman"/>
-          <w:sz w:val="24"/>
-          <w:szCs w:val="24"/>
-        </w:rPr>
-        <w:t xml:space="preserve"> orang Nusantara yang Ber-</w:t>
-      </w:r>
-      <w:proofErr w:type="spellStart"/>
-      <w:r>
-        <w:rPr>
-          <w:rFonts w:ascii="Times New Roman" w:eastAsiaTheme="minorEastAsia" w:hAnsi="Times New Roman" w:cs="Times New Roman"/>
-          <w:sz w:val="24"/>
-          <w:szCs w:val="24"/>
-        </w:rPr>
-        <w:t>ke</w:t>
-      </w:r>
-      <w:proofErr w:type="spellEnd"/>
-      <w:r>
-        <w:rPr>
-          <w:rFonts w:ascii="Times New Roman" w:eastAsiaTheme="minorEastAsia" w:hAnsi="Times New Roman" w:cs="Times New Roman"/>
-          <w:sz w:val="24"/>
-          <w:szCs w:val="24"/>
-        </w:rPr>
-        <w:t>-</w:t>
-      </w:r>
-      <w:proofErr w:type="spellStart"/>
-      <w:r>
-        <w:rPr>
-          <w:rFonts w:ascii="Times New Roman" w:eastAsiaTheme="minorEastAsia" w:hAnsi="Times New Roman" w:cs="Times New Roman"/>
-          <w:sz w:val="24"/>
-          <w:szCs w:val="24"/>
-        </w:rPr>
-        <w:t>Bhinekka</w:t>
-      </w:r>
-      <w:proofErr w:type="spellEnd"/>
-      <w:r>
-        <w:rPr>
-          <w:rFonts w:ascii="Times New Roman" w:eastAsiaTheme="minorEastAsia" w:hAnsi="Times New Roman" w:cs="Times New Roman"/>
-          <w:sz w:val="24"/>
-          <w:szCs w:val="24"/>
-        </w:rPr>
-        <w:t>-an</w:t>
+        <w:t xml:space="preserve"> Kalau jadi orang Buddha, jangan jadi orang China. Kalau jadi orang Hindu, jangan jadi orang India. Jadilah orang Nusantara yang Ber-ke-Bhinekka-an</w:t>
       </w:r>
       <w:r>
         <w:rPr>

</xml_diff>

<commit_message>
Samuel’s Imaginary Theorym || (21:54 (W . I . B[Waktu Indonesia bagian Barat]), 11/12/2025), Batam, Kepulauan Riau, Indonesia #PANJANGUMURPERJUANGANRAKYATINDONESIA #JANGANMAUDIADUDOMBAOLEHINTEL #INDONESIABERTOLERANSI #LAWANPEMERINTAHINDONESIAKORUPPENINDASRAKYATINDONESIADENGANPENGETAHUAN #SAVESUMATRA #SAVEINDONESIA #SAVEWANGSANUSANTARA
Samuel’s Imaginary Theorym || (21:54 (W . I . B[Waktu Indonesia bagian Barat]), 11/12/2025), Batam, Kepulauan Riau, Indonesia #PANJANGUMURPERJUANGANRAKYATINDONESIA #JANGANMAUDIADUDOMBAOLEHINTEL #INDONESIABERTOLERANSI #LAWANPEMERINTAHINDONESIAKORUPPENINDASRAKYATINDONESIADENGANPENGETAHUAN #SAVESUMATRA #SAVEINDONESIA #SAVEWANGSANUSANTARA
</commit_message>
<xml_diff>
--- a/Samuel’s Imaginary Theorym.docx
+++ b/Samuel’s Imaginary Theorym.docx
@@ -18,8 +18,18 @@
           <w:sz w:val="24"/>
           <w:szCs w:val="24"/>
         </w:rPr>
-        <w:t>Samuel’s Imaginary Theorym</w:t>
-      </w:r>
+        <w:t xml:space="preserve">Samuel’s Imaginary </w:t>
+      </w:r>
+      <w:proofErr w:type="spellStart"/>
+      <w:r>
+        <w:rPr>
+          <w:rFonts w:ascii="Times New Roman" w:eastAsiaTheme="minorEastAsia" w:hAnsi="Times New Roman" w:cs="Times New Roman"/>
+          <w:sz w:val="24"/>
+          <w:szCs w:val="24"/>
+        </w:rPr>
+        <w:t>Theorym</w:t>
+      </w:r>
+      <w:proofErr w:type="spellEnd"/>
     </w:p>
     <w:p>
       <w:pPr>
@@ -32,6 +42,7 @@
           <w:lang w:val="id-ID"/>
         </w:rPr>
       </w:pPr>
+      <w:proofErr w:type="spellStart"/>
       <w:r>
         <w:rPr>
           <w:rFonts w:ascii="Times New Roman" w:eastAsiaTheme="minorEastAsia" w:hAnsi="Times New Roman" w:cs="Times New Roman"/>
@@ -39,20 +50,19 @@
           <w:szCs w:val="24"/>
           <w:lang w:val="id-ID"/>
         </w:rPr>
-        <w:t>by : Samuel Hasiholan Omega Purba, S. Tr. T.</w:t>
-      </w:r>
-    </w:p>
-    <w:p>
-      <w:pPr>
-        <w:spacing w:line="360" w:lineRule="auto"/>
-        <w:jc w:val="center"/>
+        <w:t>by</w:t>
+      </w:r>
+      <w:proofErr w:type="spellEnd"/>
+      <w:r>
         <w:rPr>
           <w:rFonts w:ascii="Times New Roman" w:eastAsiaTheme="minorEastAsia" w:hAnsi="Times New Roman" w:cs="Times New Roman"/>
           <w:sz w:val="24"/>
           <w:szCs w:val="24"/>
           <w:lang w:val="id-ID"/>
         </w:rPr>
-      </w:pPr>
+        <w:t xml:space="preserve"> : Samuel Hasiholan Omega Purba, S. </w:t>
+      </w:r>
+      <w:proofErr w:type="spellStart"/>
       <w:r>
         <w:rPr>
           <w:rFonts w:ascii="Times New Roman" w:eastAsiaTheme="minorEastAsia" w:hAnsi="Times New Roman" w:cs="Times New Roman"/>
@@ -60,6 +70,37 @@
           <w:szCs w:val="24"/>
           <w:lang w:val="id-ID"/>
         </w:rPr>
+        <w:t>Tr</w:t>
+      </w:r>
+      <w:proofErr w:type="spellEnd"/>
+      <w:r>
+        <w:rPr>
+          <w:rFonts w:ascii="Times New Roman" w:eastAsiaTheme="minorEastAsia" w:hAnsi="Times New Roman" w:cs="Times New Roman"/>
+          <w:sz w:val="24"/>
+          <w:szCs w:val="24"/>
+          <w:lang w:val="id-ID"/>
+        </w:rPr>
+        <w:t>. T.</w:t>
+      </w:r>
+    </w:p>
+    <w:p>
+      <w:pPr>
+        <w:spacing w:line="360" w:lineRule="auto"/>
+        <w:jc w:val="center"/>
+        <w:rPr>
+          <w:rFonts w:ascii="Times New Roman" w:eastAsiaTheme="minorEastAsia" w:hAnsi="Times New Roman" w:cs="Times New Roman"/>
+          <w:sz w:val="24"/>
+          <w:szCs w:val="24"/>
+          <w:lang w:val="id-ID"/>
+        </w:rPr>
+      </w:pPr>
+      <w:r>
+        <w:rPr>
+          <w:rFonts w:ascii="Times New Roman" w:eastAsiaTheme="minorEastAsia" w:hAnsi="Times New Roman" w:cs="Times New Roman"/>
+          <w:sz w:val="24"/>
+          <w:szCs w:val="24"/>
+          <w:lang w:val="id-ID"/>
+        </w:rPr>
         <w:t>Teknik Elektro</w:t>
       </w:r>
     </w:p>
@@ -74,6 +115,7 @@
           <w:lang w:val="id-ID"/>
         </w:rPr>
       </w:pPr>
+      <w:proofErr w:type="spellStart"/>
       <w:r>
         <w:rPr>
           <w:rFonts w:ascii="Times New Roman" w:eastAsiaTheme="minorEastAsia" w:hAnsi="Times New Roman" w:cs="Times New Roman"/>
@@ -81,7 +123,17 @@
           <w:szCs w:val="24"/>
           <w:lang w:val="id-ID"/>
         </w:rPr>
-        <w:t>Prodi Teknik Robotika dan Kecerdasan buatan</w:t>
+        <w:t>Prodi</w:t>
+      </w:r>
+      <w:proofErr w:type="spellEnd"/>
+      <w:r>
+        <w:rPr>
+          <w:rFonts w:ascii="Times New Roman" w:eastAsiaTheme="minorEastAsia" w:hAnsi="Times New Roman" w:cs="Times New Roman"/>
+          <w:sz w:val="24"/>
+          <w:szCs w:val="24"/>
+          <w:lang w:val="id-ID"/>
+        </w:rPr>
+        <w:t xml:space="preserve"> Teknik Robotika dan Kecerdasan buatan</w:t>
       </w:r>
     </w:p>
     <w:p>
@@ -1062,17 +1114,6 @@
           <w:rFonts w:ascii="Times New Roman" w:eastAsiaTheme="minorEastAsia" w:hAnsi="Times New Roman" w:cs="Times New Roman"/>
           <w:sz w:val="24"/>
           <w:szCs w:val="24"/>
-        </w:rPr>
-      </w:pPr>
-    </w:p>
-    <w:p>
-      <w:pPr>
-        <w:spacing w:line="360" w:lineRule="auto"/>
-        <w:jc w:val="center"/>
-        <w:rPr>
-          <w:rFonts w:ascii="Times New Roman" w:eastAsiaTheme="minorEastAsia" w:hAnsi="Times New Roman" w:cs="Times New Roman"/>
-          <w:sz w:val="24"/>
-          <w:szCs w:val="24"/>
           <w:lang w:val="id-ID"/>
         </w:rPr>
       </w:pPr>
@@ -1278,7 +1319,7 @@
                                       <w:sz w:val="24"/>
                                       <w:szCs w:val="24"/>
                                     </w:rPr>
-                                    <m:t xml:space="preserve"> -Omega</m:t>
+                                    <m:t>-Omega</m:t>
                                   </m:r>
                                 </m:e>
                               </m:d>
@@ -2143,7 +2184,7 @@
                                       <w:sz w:val="24"/>
                                       <w:szCs w:val="24"/>
                                     </w:rPr>
-                                    <m:t xml:space="preserve"> -Omega</m:t>
+                                    <m:t>-Omega</m:t>
                                   </m:r>
                                 </m:e>
                               </m:d>
@@ -2537,25 +2578,38 @@
           <w:szCs w:val="24"/>
         </w:rPr>
       </w:pPr>
-      <w:r>
-        <w:rPr>
-          <w:rFonts w:ascii="Times New Roman" w:eastAsiaTheme="minorEastAsia" w:hAnsi="Times New Roman" w:cs="Times New Roman"/>
-          <w:sz w:val="24"/>
-          <w:szCs w:val="24"/>
-        </w:rPr>
-        <w:t>Conclution :</w:t>
-      </w:r>
-    </w:p>
-    <w:p>
-      <w:pPr>
-        <w:spacing w:line="360" w:lineRule="auto"/>
-        <w:jc w:val="center"/>
-        <w:rPr>
-          <w:rFonts w:ascii="Times New Roman" w:eastAsiaTheme="minorEastAsia" w:hAnsi="Times New Roman" w:cs="Times New Roman"/>
-          <w:sz w:val="24"/>
-          <w:szCs w:val="24"/>
-        </w:rPr>
-      </w:pPr>
+      <w:proofErr w:type="spellStart"/>
+      <w:proofErr w:type="gramStart"/>
+      <w:r>
+        <w:rPr>
+          <w:rFonts w:ascii="Times New Roman" w:eastAsiaTheme="minorEastAsia" w:hAnsi="Times New Roman" w:cs="Times New Roman"/>
+          <w:sz w:val="24"/>
+          <w:szCs w:val="24"/>
+        </w:rPr>
+        <w:t>Conclution</w:t>
+      </w:r>
+      <w:proofErr w:type="spellEnd"/>
+      <w:r>
+        <w:rPr>
+          <w:rFonts w:ascii="Times New Roman" w:eastAsiaTheme="minorEastAsia" w:hAnsi="Times New Roman" w:cs="Times New Roman"/>
+          <w:sz w:val="24"/>
+          <w:szCs w:val="24"/>
+        </w:rPr>
+        <w:t xml:space="preserve"> :</w:t>
+      </w:r>
+      <w:proofErr w:type="gramEnd"/>
+    </w:p>
+    <w:p>
+      <w:pPr>
+        <w:spacing w:line="360" w:lineRule="auto"/>
+        <w:jc w:val="center"/>
+        <w:rPr>
+          <w:rFonts w:ascii="Times New Roman" w:eastAsiaTheme="minorEastAsia" w:hAnsi="Times New Roman" w:cs="Times New Roman"/>
+          <w:sz w:val="24"/>
+          <w:szCs w:val="24"/>
+        </w:rPr>
+      </w:pPr>
+      <w:proofErr w:type="gramStart"/>
       <w:r>
         <w:rPr>
           <w:rFonts w:ascii="Times New Roman" w:eastAsiaTheme="minorEastAsia" w:hAnsi="Times New Roman" w:cs="Times New Roman"/>
@@ -2594,7 +2648,16 @@
           <w:sz w:val="24"/>
           <w:szCs w:val="24"/>
         </w:rPr>
-        <w:t>’s Variable values</w:t>
+        <w:t>’s</w:t>
+      </w:r>
+      <w:proofErr w:type="gramEnd"/>
+      <w:r>
+        <w:rPr>
+          <w:rFonts w:ascii="Times New Roman" w:eastAsiaTheme="minorEastAsia" w:hAnsi="Times New Roman" w:cs="Times New Roman"/>
+          <w:sz w:val="24"/>
+          <w:szCs w:val="24"/>
+        </w:rPr>
+        <w:t xml:space="preserve"> Variable values</w:t>
       </w:r>
       <w:r>
         <w:rPr>
@@ -2696,45 +2759,137 @@
           <w:sz w:val="24"/>
           <w:szCs w:val="24"/>
         </w:rPr>
-        <w:t>~ Samuel Hasiholan Omega Purba, S. Tr. T. ~</w:t>
-      </w:r>
-    </w:p>
-    <w:p>
-      <w:pPr>
-        <w:spacing w:line="360" w:lineRule="auto"/>
-        <w:jc w:val="center"/>
-        <w:rPr>
-          <w:rFonts w:ascii="Times New Roman" w:eastAsiaTheme="minorEastAsia" w:hAnsi="Times New Roman" w:cs="Times New Roman"/>
-          <w:sz w:val="24"/>
-          <w:szCs w:val="24"/>
-        </w:rPr>
-      </w:pPr>
-      <w:r>
-        <w:rPr>
-          <w:rFonts w:ascii="Times New Roman" w:eastAsiaTheme="minorEastAsia" w:hAnsi="Times New Roman" w:cs="Times New Roman"/>
-          <w:sz w:val="24"/>
-          <w:szCs w:val="24"/>
-        </w:rPr>
-        <w:t>Bachelor of Robotic’s Technology and Artificial’s Intelligent</w:t>
-      </w:r>
-    </w:p>
-    <w:p>
-      <w:pPr>
-        <w:spacing w:line="360" w:lineRule="auto"/>
-        <w:jc w:val="center"/>
-        <w:rPr>
-          <w:rFonts w:ascii="Times New Roman" w:eastAsiaTheme="minorEastAsia" w:hAnsi="Times New Roman" w:cs="Times New Roman"/>
-          <w:sz w:val="24"/>
-          <w:szCs w:val="24"/>
-        </w:rPr>
-      </w:pPr>
-      <w:r>
-        <w:rPr>
-          <w:rFonts w:ascii="Times New Roman" w:eastAsiaTheme="minorEastAsia" w:hAnsi="Times New Roman" w:cs="Times New Roman"/>
-          <w:sz w:val="24"/>
-          <w:szCs w:val="24"/>
-        </w:rPr>
-        <w:t>[“ Politeknik Negeri Batam for International Future ”]</w:t>
+        <w:t xml:space="preserve">~ Samuel </w:t>
+      </w:r>
+      <w:proofErr w:type="spellStart"/>
+      <w:r>
+        <w:rPr>
+          <w:rFonts w:ascii="Times New Roman" w:eastAsiaTheme="minorEastAsia" w:hAnsi="Times New Roman" w:cs="Times New Roman"/>
+          <w:sz w:val="24"/>
+          <w:szCs w:val="24"/>
+        </w:rPr>
+        <w:t>Hasiholan</w:t>
+      </w:r>
+      <w:proofErr w:type="spellEnd"/>
+      <w:r>
+        <w:rPr>
+          <w:rFonts w:ascii="Times New Roman" w:eastAsiaTheme="minorEastAsia" w:hAnsi="Times New Roman" w:cs="Times New Roman"/>
+          <w:sz w:val="24"/>
+          <w:szCs w:val="24"/>
+        </w:rPr>
+        <w:t xml:space="preserve"> Omega Purba, S. Tr. T. ~</w:t>
+      </w:r>
+    </w:p>
+    <w:p>
+      <w:pPr>
+        <w:spacing w:line="360" w:lineRule="auto"/>
+        <w:jc w:val="center"/>
+        <w:rPr>
+          <w:rFonts w:ascii="Times New Roman" w:eastAsiaTheme="minorEastAsia" w:hAnsi="Times New Roman" w:cs="Times New Roman"/>
+          <w:sz w:val="24"/>
+          <w:szCs w:val="24"/>
+        </w:rPr>
+      </w:pPr>
+      <w:r>
+        <w:rPr>
+          <w:rFonts w:ascii="Times New Roman" w:eastAsiaTheme="minorEastAsia" w:hAnsi="Times New Roman" w:cs="Times New Roman"/>
+          <w:sz w:val="24"/>
+          <w:szCs w:val="24"/>
+        </w:rPr>
+        <w:t xml:space="preserve">Bachelor of </w:t>
+      </w:r>
+      <w:proofErr w:type="spellStart"/>
+      <w:r>
+        <w:rPr>
+          <w:rFonts w:ascii="Times New Roman" w:eastAsiaTheme="minorEastAsia" w:hAnsi="Times New Roman" w:cs="Times New Roman"/>
+          <w:sz w:val="24"/>
+          <w:szCs w:val="24"/>
+        </w:rPr>
+        <w:t>Robotic’s</w:t>
+      </w:r>
+      <w:proofErr w:type="spellEnd"/>
+      <w:r>
+        <w:rPr>
+          <w:rFonts w:ascii="Times New Roman" w:eastAsiaTheme="minorEastAsia" w:hAnsi="Times New Roman" w:cs="Times New Roman"/>
+          <w:sz w:val="24"/>
+          <w:szCs w:val="24"/>
+        </w:rPr>
+        <w:t xml:space="preserve"> Technology and </w:t>
+      </w:r>
+      <w:proofErr w:type="spellStart"/>
+      <w:r>
+        <w:rPr>
+          <w:rFonts w:ascii="Times New Roman" w:eastAsiaTheme="minorEastAsia" w:hAnsi="Times New Roman" w:cs="Times New Roman"/>
+          <w:sz w:val="24"/>
+          <w:szCs w:val="24"/>
+        </w:rPr>
+        <w:t>Artificial’s</w:t>
+      </w:r>
+      <w:proofErr w:type="spellEnd"/>
+      <w:r>
+        <w:rPr>
+          <w:rFonts w:ascii="Times New Roman" w:eastAsiaTheme="minorEastAsia" w:hAnsi="Times New Roman" w:cs="Times New Roman"/>
+          <w:sz w:val="24"/>
+          <w:szCs w:val="24"/>
+        </w:rPr>
+        <w:t xml:space="preserve"> Intelligent</w:t>
+      </w:r>
+    </w:p>
+    <w:p>
+      <w:pPr>
+        <w:spacing w:line="360" w:lineRule="auto"/>
+        <w:jc w:val="center"/>
+        <w:rPr>
+          <w:rFonts w:ascii="Times New Roman" w:eastAsiaTheme="minorEastAsia" w:hAnsi="Times New Roman" w:cs="Times New Roman"/>
+          <w:sz w:val="24"/>
+          <w:szCs w:val="24"/>
+        </w:rPr>
+      </w:pPr>
+      <w:proofErr w:type="gramStart"/>
+      <w:r>
+        <w:rPr>
+          <w:rFonts w:ascii="Times New Roman" w:eastAsiaTheme="minorEastAsia" w:hAnsi="Times New Roman" w:cs="Times New Roman"/>
+          <w:sz w:val="24"/>
+          <w:szCs w:val="24"/>
+        </w:rPr>
+        <w:t xml:space="preserve">[“ </w:t>
+      </w:r>
+      <w:proofErr w:type="spellStart"/>
+      <w:r>
+        <w:rPr>
+          <w:rFonts w:ascii="Times New Roman" w:eastAsiaTheme="minorEastAsia" w:hAnsi="Times New Roman" w:cs="Times New Roman"/>
+          <w:sz w:val="24"/>
+          <w:szCs w:val="24"/>
+        </w:rPr>
+        <w:t>Politeknik</w:t>
+      </w:r>
+      <w:proofErr w:type="spellEnd"/>
+      <w:proofErr w:type="gramEnd"/>
+      <w:r>
+        <w:rPr>
+          <w:rFonts w:ascii="Times New Roman" w:eastAsiaTheme="minorEastAsia" w:hAnsi="Times New Roman" w:cs="Times New Roman"/>
+          <w:sz w:val="24"/>
+          <w:szCs w:val="24"/>
+        </w:rPr>
+        <w:t xml:space="preserve"> Negeri </w:t>
+      </w:r>
+      <w:proofErr w:type="spellStart"/>
+      <w:r>
+        <w:rPr>
+          <w:rFonts w:ascii="Times New Roman" w:eastAsiaTheme="minorEastAsia" w:hAnsi="Times New Roman" w:cs="Times New Roman"/>
+          <w:sz w:val="24"/>
+          <w:szCs w:val="24"/>
+        </w:rPr>
+        <w:t>Batam</w:t>
+      </w:r>
+      <w:proofErr w:type="spellEnd"/>
+      <w:r>
+        <w:rPr>
+          <w:rFonts w:ascii="Times New Roman" w:eastAsiaTheme="minorEastAsia" w:hAnsi="Times New Roman" w:cs="Times New Roman"/>
+          <w:sz w:val="24"/>
+          <w:szCs w:val="24"/>
+        </w:rPr>
+        <w:t xml:space="preserve"> for International Future ”]</w:t>
       </w:r>
     </w:p>
     <w:p>
@@ -2935,15 +3090,375 @@
           <w:sz w:val="24"/>
           <w:szCs w:val="24"/>
         </w:rPr>
-        <w:t>~ Kalau jadi orang Islam, jangan jadi orang Arab. Kalau jadi orang Kristen, jangan jadi orang Yahudi.</w:t>
-      </w:r>
-      <w:r>
-        <w:rPr>
-          <w:rFonts w:ascii="Times New Roman" w:eastAsiaTheme="minorEastAsia" w:hAnsi="Times New Roman" w:cs="Times New Roman"/>
-          <w:sz w:val="24"/>
-          <w:szCs w:val="24"/>
-        </w:rPr>
-        <w:t xml:space="preserve"> Kalau jadi orang Buddha, jangan jadi orang China. Kalau jadi orang Hindu, jangan jadi orang India. Jadilah orang Nusantara yang Ber-ke-Bhinekka-an</w:t>
+        <w:t xml:space="preserve">~ </w:t>
+      </w:r>
+      <w:proofErr w:type="spellStart"/>
+      <w:r>
+        <w:rPr>
+          <w:rFonts w:ascii="Times New Roman" w:eastAsiaTheme="minorEastAsia" w:hAnsi="Times New Roman" w:cs="Times New Roman"/>
+          <w:sz w:val="24"/>
+          <w:szCs w:val="24"/>
+        </w:rPr>
+        <w:t>Kalau</w:t>
+      </w:r>
+      <w:proofErr w:type="spellEnd"/>
+      <w:r>
+        <w:rPr>
+          <w:rFonts w:ascii="Times New Roman" w:eastAsiaTheme="minorEastAsia" w:hAnsi="Times New Roman" w:cs="Times New Roman"/>
+          <w:sz w:val="24"/>
+          <w:szCs w:val="24"/>
+        </w:rPr>
+        <w:t xml:space="preserve"> </w:t>
+      </w:r>
+      <w:proofErr w:type="spellStart"/>
+      <w:r>
+        <w:rPr>
+          <w:rFonts w:ascii="Times New Roman" w:eastAsiaTheme="minorEastAsia" w:hAnsi="Times New Roman" w:cs="Times New Roman"/>
+          <w:sz w:val="24"/>
+          <w:szCs w:val="24"/>
+        </w:rPr>
+        <w:t>jadi</w:t>
+      </w:r>
+      <w:proofErr w:type="spellEnd"/>
+      <w:r>
+        <w:rPr>
+          <w:rFonts w:ascii="Times New Roman" w:eastAsiaTheme="minorEastAsia" w:hAnsi="Times New Roman" w:cs="Times New Roman"/>
+          <w:sz w:val="24"/>
+          <w:szCs w:val="24"/>
+        </w:rPr>
+        <w:t xml:space="preserve"> orang Islam, </w:t>
+      </w:r>
+      <w:proofErr w:type="spellStart"/>
+      <w:r>
+        <w:rPr>
+          <w:rFonts w:ascii="Times New Roman" w:eastAsiaTheme="minorEastAsia" w:hAnsi="Times New Roman" w:cs="Times New Roman"/>
+          <w:sz w:val="24"/>
+          <w:szCs w:val="24"/>
+        </w:rPr>
+        <w:t>jangan</w:t>
+      </w:r>
+      <w:proofErr w:type="spellEnd"/>
+      <w:r>
+        <w:rPr>
+          <w:rFonts w:ascii="Times New Roman" w:eastAsiaTheme="minorEastAsia" w:hAnsi="Times New Roman" w:cs="Times New Roman"/>
+          <w:sz w:val="24"/>
+          <w:szCs w:val="24"/>
+        </w:rPr>
+        <w:t xml:space="preserve"> </w:t>
+      </w:r>
+      <w:proofErr w:type="spellStart"/>
+      <w:r>
+        <w:rPr>
+          <w:rFonts w:ascii="Times New Roman" w:eastAsiaTheme="minorEastAsia" w:hAnsi="Times New Roman" w:cs="Times New Roman"/>
+          <w:sz w:val="24"/>
+          <w:szCs w:val="24"/>
+        </w:rPr>
+        <w:t>jadi</w:t>
+      </w:r>
+      <w:proofErr w:type="spellEnd"/>
+      <w:r>
+        <w:rPr>
+          <w:rFonts w:ascii="Times New Roman" w:eastAsiaTheme="minorEastAsia" w:hAnsi="Times New Roman" w:cs="Times New Roman"/>
+          <w:sz w:val="24"/>
+          <w:szCs w:val="24"/>
+        </w:rPr>
+        <w:t xml:space="preserve"> orang Arab. </w:t>
+      </w:r>
+      <w:proofErr w:type="spellStart"/>
+      <w:r>
+        <w:rPr>
+          <w:rFonts w:ascii="Times New Roman" w:eastAsiaTheme="minorEastAsia" w:hAnsi="Times New Roman" w:cs="Times New Roman"/>
+          <w:sz w:val="24"/>
+          <w:szCs w:val="24"/>
+        </w:rPr>
+        <w:t>Kalau</w:t>
+      </w:r>
+      <w:proofErr w:type="spellEnd"/>
+      <w:r>
+        <w:rPr>
+          <w:rFonts w:ascii="Times New Roman" w:eastAsiaTheme="minorEastAsia" w:hAnsi="Times New Roman" w:cs="Times New Roman"/>
+          <w:sz w:val="24"/>
+          <w:szCs w:val="24"/>
+        </w:rPr>
+        <w:t xml:space="preserve"> </w:t>
+      </w:r>
+      <w:proofErr w:type="spellStart"/>
+      <w:r>
+        <w:rPr>
+          <w:rFonts w:ascii="Times New Roman" w:eastAsiaTheme="minorEastAsia" w:hAnsi="Times New Roman" w:cs="Times New Roman"/>
+          <w:sz w:val="24"/>
+          <w:szCs w:val="24"/>
+        </w:rPr>
+        <w:t>jadi</w:t>
+      </w:r>
+      <w:proofErr w:type="spellEnd"/>
+      <w:r>
+        <w:rPr>
+          <w:rFonts w:ascii="Times New Roman" w:eastAsiaTheme="minorEastAsia" w:hAnsi="Times New Roman" w:cs="Times New Roman"/>
+          <w:sz w:val="24"/>
+          <w:szCs w:val="24"/>
+        </w:rPr>
+        <w:t xml:space="preserve"> orang Kristen, </w:t>
+      </w:r>
+      <w:proofErr w:type="spellStart"/>
+      <w:r>
+        <w:rPr>
+          <w:rFonts w:ascii="Times New Roman" w:eastAsiaTheme="minorEastAsia" w:hAnsi="Times New Roman" w:cs="Times New Roman"/>
+          <w:sz w:val="24"/>
+          <w:szCs w:val="24"/>
+        </w:rPr>
+        <w:t>jangan</w:t>
+      </w:r>
+      <w:proofErr w:type="spellEnd"/>
+      <w:r>
+        <w:rPr>
+          <w:rFonts w:ascii="Times New Roman" w:eastAsiaTheme="minorEastAsia" w:hAnsi="Times New Roman" w:cs="Times New Roman"/>
+          <w:sz w:val="24"/>
+          <w:szCs w:val="24"/>
+        </w:rPr>
+        <w:t xml:space="preserve"> </w:t>
+      </w:r>
+      <w:proofErr w:type="spellStart"/>
+      <w:r>
+        <w:rPr>
+          <w:rFonts w:ascii="Times New Roman" w:eastAsiaTheme="minorEastAsia" w:hAnsi="Times New Roman" w:cs="Times New Roman"/>
+          <w:sz w:val="24"/>
+          <w:szCs w:val="24"/>
+        </w:rPr>
+        <w:t>jadi</w:t>
+      </w:r>
+      <w:proofErr w:type="spellEnd"/>
+      <w:r>
+        <w:rPr>
+          <w:rFonts w:ascii="Times New Roman" w:eastAsiaTheme="minorEastAsia" w:hAnsi="Times New Roman" w:cs="Times New Roman"/>
+          <w:sz w:val="24"/>
+          <w:szCs w:val="24"/>
+        </w:rPr>
+        <w:t xml:space="preserve"> orang </w:t>
+      </w:r>
+      <w:proofErr w:type="spellStart"/>
+      <w:r>
+        <w:rPr>
+          <w:rFonts w:ascii="Times New Roman" w:eastAsiaTheme="minorEastAsia" w:hAnsi="Times New Roman" w:cs="Times New Roman"/>
+          <w:sz w:val="24"/>
+          <w:szCs w:val="24"/>
+        </w:rPr>
+        <w:t>Yahudi</w:t>
+      </w:r>
+      <w:proofErr w:type="spellEnd"/>
+      <w:r>
+        <w:rPr>
+          <w:rFonts w:ascii="Times New Roman" w:eastAsiaTheme="minorEastAsia" w:hAnsi="Times New Roman" w:cs="Times New Roman"/>
+          <w:sz w:val="24"/>
+          <w:szCs w:val="24"/>
+        </w:rPr>
+        <w:t>.</w:t>
+      </w:r>
+      <w:r>
+        <w:rPr>
+          <w:rFonts w:ascii="Times New Roman" w:eastAsiaTheme="minorEastAsia" w:hAnsi="Times New Roman" w:cs="Times New Roman"/>
+          <w:sz w:val="24"/>
+          <w:szCs w:val="24"/>
+        </w:rPr>
+        <w:t xml:space="preserve"> </w:t>
+      </w:r>
+      <w:proofErr w:type="spellStart"/>
+      <w:r>
+        <w:rPr>
+          <w:rFonts w:ascii="Times New Roman" w:eastAsiaTheme="minorEastAsia" w:hAnsi="Times New Roman" w:cs="Times New Roman"/>
+          <w:sz w:val="24"/>
+          <w:szCs w:val="24"/>
+        </w:rPr>
+        <w:t>Kalau</w:t>
+      </w:r>
+      <w:proofErr w:type="spellEnd"/>
+      <w:r>
+        <w:rPr>
+          <w:rFonts w:ascii="Times New Roman" w:eastAsiaTheme="minorEastAsia" w:hAnsi="Times New Roman" w:cs="Times New Roman"/>
+          <w:sz w:val="24"/>
+          <w:szCs w:val="24"/>
+        </w:rPr>
+        <w:t xml:space="preserve"> </w:t>
+      </w:r>
+      <w:proofErr w:type="spellStart"/>
+      <w:r>
+        <w:rPr>
+          <w:rFonts w:ascii="Times New Roman" w:eastAsiaTheme="minorEastAsia" w:hAnsi="Times New Roman" w:cs="Times New Roman"/>
+          <w:sz w:val="24"/>
+          <w:szCs w:val="24"/>
+        </w:rPr>
+        <w:t>jadi</w:t>
+      </w:r>
+      <w:proofErr w:type="spellEnd"/>
+      <w:r>
+        <w:rPr>
+          <w:rFonts w:ascii="Times New Roman" w:eastAsiaTheme="minorEastAsia" w:hAnsi="Times New Roman" w:cs="Times New Roman"/>
+          <w:sz w:val="24"/>
+          <w:szCs w:val="24"/>
+        </w:rPr>
+        <w:t xml:space="preserve"> orang Buddha, </w:t>
+      </w:r>
+      <w:proofErr w:type="spellStart"/>
+      <w:r>
+        <w:rPr>
+          <w:rFonts w:ascii="Times New Roman" w:eastAsiaTheme="minorEastAsia" w:hAnsi="Times New Roman" w:cs="Times New Roman"/>
+          <w:sz w:val="24"/>
+          <w:szCs w:val="24"/>
+        </w:rPr>
+        <w:t>jangan</w:t>
+      </w:r>
+      <w:proofErr w:type="spellEnd"/>
+      <w:r>
+        <w:rPr>
+          <w:rFonts w:ascii="Times New Roman" w:eastAsiaTheme="minorEastAsia" w:hAnsi="Times New Roman" w:cs="Times New Roman"/>
+          <w:sz w:val="24"/>
+          <w:szCs w:val="24"/>
+        </w:rPr>
+        <w:t xml:space="preserve"> </w:t>
+      </w:r>
+      <w:proofErr w:type="spellStart"/>
+      <w:r>
+        <w:rPr>
+          <w:rFonts w:ascii="Times New Roman" w:eastAsiaTheme="minorEastAsia" w:hAnsi="Times New Roman" w:cs="Times New Roman"/>
+          <w:sz w:val="24"/>
+          <w:szCs w:val="24"/>
+        </w:rPr>
+        <w:t>jadi</w:t>
+      </w:r>
+      <w:proofErr w:type="spellEnd"/>
+      <w:r>
+        <w:rPr>
+          <w:rFonts w:ascii="Times New Roman" w:eastAsiaTheme="minorEastAsia" w:hAnsi="Times New Roman" w:cs="Times New Roman"/>
+          <w:sz w:val="24"/>
+          <w:szCs w:val="24"/>
+        </w:rPr>
+        <w:t xml:space="preserve"> orang China. </w:t>
+      </w:r>
+      <w:proofErr w:type="spellStart"/>
+      <w:r>
+        <w:rPr>
+          <w:rFonts w:ascii="Times New Roman" w:eastAsiaTheme="minorEastAsia" w:hAnsi="Times New Roman" w:cs="Times New Roman"/>
+          <w:sz w:val="24"/>
+          <w:szCs w:val="24"/>
+        </w:rPr>
+        <w:t>Kalau</w:t>
+      </w:r>
+      <w:proofErr w:type="spellEnd"/>
+      <w:r>
+        <w:rPr>
+          <w:rFonts w:ascii="Times New Roman" w:eastAsiaTheme="minorEastAsia" w:hAnsi="Times New Roman" w:cs="Times New Roman"/>
+          <w:sz w:val="24"/>
+          <w:szCs w:val="24"/>
+        </w:rPr>
+        <w:t xml:space="preserve"> </w:t>
+      </w:r>
+      <w:proofErr w:type="spellStart"/>
+      <w:r>
+        <w:rPr>
+          <w:rFonts w:ascii="Times New Roman" w:eastAsiaTheme="minorEastAsia" w:hAnsi="Times New Roman" w:cs="Times New Roman"/>
+          <w:sz w:val="24"/>
+          <w:szCs w:val="24"/>
+        </w:rPr>
+        <w:t>jadi</w:t>
+      </w:r>
+      <w:proofErr w:type="spellEnd"/>
+      <w:r>
+        <w:rPr>
+          <w:rFonts w:ascii="Times New Roman" w:eastAsiaTheme="minorEastAsia" w:hAnsi="Times New Roman" w:cs="Times New Roman"/>
+          <w:sz w:val="24"/>
+          <w:szCs w:val="24"/>
+        </w:rPr>
+        <w:t xml:space="preserve"> orang Hindu, </w:t>
+      </w:r>
+      <w:proofErr w:type="spellStart"/>
+      <w:r>
+        <w:rPr>
+          <w:rFonts w:ascii="Times New Roman" w:eastAsiaTheme="minorEastAsia" w:hAnsi="Times New Roman" w:cs="Times New Roman"/>
+          <w:sz w:val="24"/>
+          <w:szCs w:val="24"/>
+        </w:rPr>
+        <w:t>jangan</w:t>
+      </w:r>
+      <w:proofErr w:type="spellEnd"/>
+      <w:r>
+        <w:rPr>
+          <w:rFonts w:ascii="Times New Roman" w:eastAsiaTheme="minorEastAsia" w:hAnsi="Times New Roman" w:cs="Times New Roman"/>
+          <w:sz w:val="24"/>
+          <w:szCs w:val="24"/>
+        </w:rPr>
+        <w:t xml:space="preserve"> </w:t>
+      </w:r>
+      <w:proofErr w:type="spellStart"/>
+      <w:r>
+        <w:rPr>
+          <w:rFonts w:ascii="Times New Roman" w:eastAsiaTheme="minorEastAsia" w:hAnsi="Times New Roman" w:cs="Times New Roman"/>
+          <w:sz w:val="24"/>
+          <w:szCs w:val="24"/>
+        </w:rPr>
+        <w:t>jadi</w:t>
+      </w:r>
+      <w:proofErr w:type="spellEnd"/>
+      <w:r>
+        <w:rPr>
+          <w:rFonts w:ascii="Times New Roman" w:eastAsiaTheme="minorEastAsia" w:hAnsi="Times New Roman" w:cs="Times New Roman"/>
+          <w:sz w:val="24"/>
+          <w:szCs w:val="24"/>
+        </w:rPr>
+        <w:t xml:space="preserve"> orang India. </w:t>
+      </w:r>
+      <w:proofErr w:type="spellStart"/>
+      <w:r>
+        <w:rPr>
+          <w:rFonts w:ascii="Times New Roman" w:eastAsiaTheme="minorEastAsia" w:hAnsi="Times New Roman" w:cs="Times New Roman"/>
+          <w:sz w:val="24"/>
+          <w:szCs w:val="24"/>
+        </w:rPr>
+        <w:t>Jadilah</w:t>
+      </w:r>
+      <w:proofErr w:type="spellEnd"/>
+      <w:r>
+        <w:rPr>
+          <w:rFonts w:ascii="Times New Roman" w:eastAsiaTheme="minorEastAsia" w:hAnsi="Times New Roman" w:cs="Times New Roman"/>
+          <w:sz w:val="24"/>
+          <w:szCs w:val="24"/>
+        </w:rPr>
+        <w:t xml:space="preserve"> orang Nusantara yang Ber-</w:t>
+      </w:r>
+      <w:proofErr w:type="spellStart"/>
+      <w:r>
+        <w:rPr>
+          <w:rFonts w:ascii="Times New Roman" w:eastAsiaTheme="minorEastAsia" w:hAnsi="Times New Roman" w:cs="Times New Roman"/>
+          <w:sz w:val="24"/>
+          <w:szCs w:val="24"/>
+        </w:rPr>
+        <w:t>ke</w:t>
+      </w:r>
+      <w:proofErr w:type="spellEnd"/>
+      <w:r>
+        <w:rPr>
+          <w:rFonts w:ascii="Times New Roman" w:eastAsiaTheme="minorEastAsia" w:hAnsi="Times New Roman" w:cs="Times New Roman"/>
+          <w:sz w:val="24"/>
+          <w:szCs w:val="24"/>
+        </w:rPr>
+        <w:t>-</w:t>
+      </w:r>
+      <w:proofErr w:type="spellStart"/>
+      <w:r>
+        <w:rPr>
+          <w:rFonts w:ascii="Times New Roman" w:eastAsiaTheme="minorEastAsia" w:hAnsi="Times New Roman" w:cs="Times New Roman"/>
+          <w:sz w:val="24"/>
+          <w:szCs w:val="24"/>
+        </w:rPr>
+        <w:t>Bhinekka</w:t>
+      </w:r>
+      <w:proofErr w:type="spellEnd"/>
+      <w:r>
+        <w:rPr>
+          <w:rFonts w:ascii="Times New Roman" w:eastAsiaTheme="minorEastAsia" w:hAnsi="Times New Roman" w:cs="Times New Roman"/>
+          <w:sz w:val="24"/>
+          <w:szCs w:val="24"/>
+        </w:rPr>
+        <w:t>-an</w:t>
       </w:r>
       <w:r>
         <w:rPr>

</xml_diff>

<commit_message>
Samuel’s Imaginary Theorym || (21:58 (W . I . B[Waktu Indonesia bagian Barat]), 11/12/2025), Batam, Kepulauan Riau, Indonesia #PANJANGUMURPERJUANGANRAKYATINDONESIA #JANGANMAUDIADUDOMBAOLEHINTEL #INDONESIABERTOLERANSI #LAWANPEMERINTAHINDONESIAKORUPPENINDASRAKYATINDONESIADENGANPENGETAHUAN #SAVESUMATRA #SAVEINDONESIA #SAVEWANGSANUSANTARA
Samuel’s Imaginary Theorym || (21:58 (W . I . B[Waktu Indonesia bagian Barat]), 11/12/2025), Batam, Kepulauan Riau, Indonesia #PANJANGUMURPERJUANGANRAKYATINDONESIA #JANGANMAUDIADUDOMBAOLEHINTEL #INDONESIABERTOLERANSI #LAWANPEMERINTAHINDONESIAKORUPPENINDASRAKYATINDONESIADENGANPENGETAHUAN #SAVESUMATRA #SAVEINDONESIA #SAVEWANGSANUSANTARA
</commit_message>
<xml_diff>
--- a/Samuel’s Imaginary Theorym.docx
+++ b/Samuel’s Imaginary Theorym.docx
@@ -18,69 +18,28 @@
           <w:sz w:val="24"/>
           <w:szCs w:val="24"/>
         </w:rPr>
-        <w:t xml:space="preserve">Samuel’s Imaginary </w:t>
+        <w:t>Samuel’s Imaginary Theorym</w:t>
       </w:r>
-      <w:proofErr w:type="spellStart"/>
+    </w:p>
+    <w:p>
+      <w:pPr>
+        <w:spacing w:line="360" w:lineRule="auto"/>
+        <w:jc w:val="center"/>
+        <w:rPr>
+          <w:rFonts w:ascii="Times New Roman" w:eastAsiaTheme="minorEastAsia" w:hAnsi="Times New Roman" w:cs="Times New Roman"/>
+          <w:sz w:val="24"/>
+          <w:szCs w:val="24"/>
+          <w:lang w:val="id-ID"/>
+        </w:rPr>
+      </w:pPr>
       <w:r>
         <w:rPr>
           <w:rFonts w:ascii="Times New Roman" w:eastAsiaTheme="minorEastAsia" w:hAnsi="Times New Roman" w:cs="Times New Roman"/>
           <w:sz w:val="24"/>
           <w:szCs w:val="24"/>
-        </w:rPr>
-        <w:t>Theorym</w:t>
-      </w:r>
-      <w:proofErr w:type="spellEnd"/>
-    </w:p>
-    <w:p>
-      <w:pPr>
-        <w:spacing w:line="360" w:lineRule="auto"/>
-        <w:jc w:val="center"/>
-        <w:rPr>
-          <w:rFonts w:ascii="Times New Roman" w:eastAsiaTheme="minorEastAsia" w:hAnsi="Times New Roman" w:cs="Times New Roman"/>
-          <w:sz w:val="24"/>
-          <w:szCs w:val="24"/>
           <w:lang w:val="id-ID"/>
         </w:rPr>
-      </w:pPr>
-      <w:proofErr w:type="spellStart"/>
-      <w:r>
-        <w:rPr>
-          <w:rFonts w:ascii="Times New Roman" w:eastAsiaTheme="minorEastAsia" w:hAnsi="Times New Roman" w:cs="Times New Roman"/>
-          <w:sz w:val="24"/>
-          <w:szCs w:val="24"/>
-          <w:lang w:val="id-ID"/>
-        </w:rPr>
-        <w:t>by</w:t>
-      </w:r>
-      <w:proofErr w:type="spellEnd"/>
-      <w:r>
-        <w:rPr>
-          <w:rFonts w:ascii="Times New Roman" w:eastAsiaTheme="minorEastAsia" w:hAnsi="Times New Roman" w:cs="Times New Roman"/>
-          <w:sz w:val="24"/>
-          <w:szCs w:val="24"/>
-          <w:lang w:val="id-ID"/>
-        </w:rPr>
-        <w:t xml:space="preserve"> : Samuel Hasiholan Omega Purba, S. </w:t>
-      </w:r>
-      <w:proofErr w:type="spellStart"/>
-      <w:r>
-        <w:rPr>
-          <w:rFonts w:ascii="Times New Roman" w:eastAsiaTheme="minorEastAsia" w:hAnsi="Times New Roman" w:cs="Times New Roman"/>
-          <w:sz w:val="24"/>
-          <w:szCs w:val="24"/>
-          <w:lang w:val="id-ID"/>
-        </w:rPr>
-        <w:t>Tr</w:t>
-      </w:r>
-      <w:proofErr w:type="spellEnd"/>
-      <w:r>
-        <w:rPr>
-          <w:rFonts w:ascii="Times New Roman" w:eastAsiaTheme="minorEastAsia" w:hAnsi="Times New Roman" w:cs="Times New Roman"/>
-          <w:sz w:val="24"/>
-          <w:szCs w:val="24"/>
-          <w:lang w:val="id-ID"/>
-        </w:rPr>
-        <w:t>. T.</w:t>
+        <w:t>by : Samuel Hasiholan Omega Purba, S. Tr. T.</w:t>
       </w:r>
     </w:p>
     <w:p>
@@ -115,7 +74,6 @@
           <w:lang w:val="id-ID"/>
         </w:rPr>
       </w:pPr>
-      <w:proofErr w:type="spellStart"/>
       <w:r>
         <w:rPr>
           <w:rFonts w:ascii="Times New Roman" w:eastAsiaTheme="minorEastAsia" w:hAnsi="Times New Roman" w:cs="Times New Roman"/>
@@ -123,17 +81,7 @@
           <w:szCs w:val="24"/>
           <w:lang w:val="id-ID"/>
         </w:rPr>
-        <w:t>Prodi</w:t>
-      </w:r>
-      <w:proofErr w:type="spellEnd"/>
-      <w:r>
-        <w:rPr>
-          <w:rFonts w:ascii="Times New Roman" w:eastAsiaTheme="minorEastAsia" w:hAnsi="Times New Roman" w:cs="Times New Roman"/>
-          <w:sz w:val="24"/>
-          <w:szCs w:val="24"/>
-          <w:lang w:val="id-ID"/>
-        </w:rPr>
-        <w:t xml:space="preserve"> Teknik Robotika dan Kecerdasan buatan</w:t>
+        <w:t>Prodi Teknik Robotika dan Kecerdasan buatan</w:t>
       </w:r>
     </w:p>
     <w:p>
@@ -1432,7 +1380,7 @@
                   <w:sz w:val="24"/>
                   <w:szCs w:val="24"/>
                 </w:rPr>
-                <m:t xml:space="preserve"> -Omega </m:t>
+                <m:t xml:space="preserve">-Omega </m:t>
               </m:r>
             </m:e>
           </m:d>
@@ -2578,38 +2526,25 @@
           <w:szCs w:val="24"/>
         </w:rPr>
       </w:pPr>
-      <w:proofErr w:type="spellStart"/>
-      <w:proofErr w:type="gramStart"/>
       <w:r>
         <w:rPr>
           <w:rFonts w:ascii="Times New Roman" w:eastAsiaTheme="minorEastAsia" w:hAnsi="Times New Roman" w:cs="Times New Roman"/>
           <w:sz w:val="24"/>
           <w:szCs w:val="24"/>
         </w:rPr>
-        <w:t>Conclution</w:t>
+        <w:t>Conclution :</w:t>
       </w:r>
-      <w:proofErr w:type="spellEnd"/>
-      <w:r>
-        <w:rPr>
-          <w:rFonts w:ascii="Times New Roman" w:eastAsiaTheme="minorEastAsia" w:hAnsi="Times New Roman" w:cs="Times New Roman"/>
-          <w:sz w:val="24"/>
-          <w:szCs w:val="24"/>
-        </w:rPr>
-        <w:t xml:space="preserve"> :</w:t>
-      </w:r>
-      <w:proofErr w:type="gramEnd"/>
-    </w:p>
-    <w:p>
-      <w:pPr>
-        <w:spacing w:line="360" w:lineRule="auto"/>
-        <w:jc w:val="center"/>
-        <w:rPr>
-          <w:rFonts w:ascii="Times New Roman" w:eastAsiaTheme="minorEastAsia" w:hAnsi="Times New Roman" w:cs="Times New Roman"/>
-          <w:sz w:val="24"/>
-          <w:szCs w:val="24"/>
-        </w:rPr>
-      </w:pPr>
-      <w:proofErr w:type="gramStart"/>
+    </w:p>
+    <w:p>
+      <w:pPr>
+        <w:spacing w:line="360" w:lineRule="auto"/>
+        <w:jc w:val="center"/>
+        <w:rPr>
+          <w:rFonts w:ascii="Times New Roman" w:eastAsiaTheme="minorEastAsia" w:hAnsi="Times New Roman" w:cs="Times New Roman"/>
+          <w:sz w:val="24"/>
+          <w:szCs w:val="24"/>
+        </w:rPr>
+      </w:pPr>
       <w:r>
         <w:rPr>
           <w:rFonts w:ascii="Times New Roman" w:eastAsiaTheme="minorEastAsia" w:hAnsi="Times New Roman" w:cs="Times New Roman"/>
@@ -2648,16 +2583,7 @@
           <w:sz w:val="24"/>
           <w:szCs w:val="24"/>
         </w:rPr>
-        <w:t>’s</w:t>
-      </w:r>
-      <w:proofErr w:type="gramEnd"/>
-      <w:r>
-        <w:rPr>
-          <w:rFonts w:ascii="Times New Roman" w:eastAsiaTheme="minorEastAsia" w:hAnsi="Times New Roman" w:cs="Times New Roman"/>
-          <w:sz w:val="24"/>
-          <w:szCs w:val="24"/>
-        </w:rPr>
-        <w:t xml:space="preserve"> Variable values</w:t>
+        <w:t>’s Variable values</w:t>
       </w:r>
       <w:r>
         <w:rPr>
@@ -2759,137 +2685,45 @@
           <w:sz w:val="24"/>
           <w:szCs w:val="24"/>
         </w:rPr>
-        <w:t xml:space="preserve">~ Samuel </w:t>
+        <w:t>~ Samuel Hasiholan Omega Purba, S. Tr. T. ~</w:t>
       </w:r>
-      <w:proofErr w:type="spellStart"/>
+    </w:p>
+    <w:p>
+      <w:pPr>
+        <w:spacing w:line="360" w:lineRule="auto"/>
+        <w:jc w:val="center"/>
+        <w:rPr>
+          <w:rFonts w:ascii="Times New Roman" w:eastAsiaTheme="minorEastAsia" w:hAnsi="Times New Roman" w:cs="Times New Roman"/>
+          <w:sz w:val="24"/>
+          <w:szCs w:val="24"/>
+        </w:rPr>
+      </w:pPr>
       <w:r>
         <w:rPr>
           <w:rFonts w:ascii="Times New Roman" w:eastAsiaTheme="minorEastAsia" w:hAnsi="Times New Roman" w:cs="Times New Roman"/>
           <w:sz w:val="24"/>
           <w:szCs w:val="24"/>
         </w:rPr>
-        <w:t>Hasiholan</w:t>
+        <w:t>Bachelor of Robotic’s Technology and Artificial’s Intelligent</w:t>
       </w:r>
-      <w:proofErr w:type="spellEnd"/>
+    </w:p>
+    <w:p>
+      <w:pPr>
+        <w:spacing w:line="360" w:lineRule="auto"/>
+        <w:jc w:val="center"/>
+        <w:rPr>
+          <w:rFonts w:ascii="Times New Roman" w:eastAsiaTheme="minorEastAsia" w:hAnsi="Times New Roman" w:cs="Times New Roman"/>
+          <w:sz w:val="24"/>
+          <w:szCs w:val="24"/>
+        </w:rPr>
+      </w:pPr>
       <w:r>
         <w:rPr>
           <w:rFonts w:ascii="Times New Roman" w:eastAsiaTheme="minorEastAsia" w:hAnsi="Times New Roman" w:cs="Times New Roman"/>
           <w:sz w:val="24"/>
           <w:szCs w:val="24"/>
         </w:rPr>
-        <w:t xml:space="preserve"> Omega Purba, S. Tr. T. ~</w:t>
-      </w:r>
-    </w:p>
-    <w:p>
-      <w:pPr>
-        <w:spacing w:line="360" w:lineRule="auto"/>
-        <w:jc w:val="center"/>
-        <w:rPr>
-          <w:rFonts w:ascii="Times New Roman" w:eastAsiaTheme="minorEastAsia" w:hAnsi="Times New Roman" w:cs="Times New Roman"/>
-          <w:sz w:val="24"/>
-          <w:szCs w:val="24"/>
-        </w:rPr>
-      </w:pPr>
-      <w:r>
-        <w:rPr>
-          <w:rFonts w:ascii="Times New Roman" w:eastAsiaTheme="minorEastAsia" w:hAnsi="Times New Roman" w:cs="Times New Roman"/>
-          <w:sz w:val="24"/>
-          <w:szCs w:val="24"/>
-        </w:rPr>
-        <w:t xml:space="preserve">Bachelor of </w:t>
-      </w:r>
-      <w:proofErr w:type="spellStart"/>
-      <w:r>
-        <w:rPr>
-          <w:rFonts w:ascii="Times New Roman" w:eastAsiaTheme="minorEastAsia" w:hAnsi="Times New Roman" w:cs="Times New Roman"/>
-          <w:sz w:val="24"/>
-          <w:szCs w:val="24"/>
-        </w:rPr>
-        <w:t>Robotic’s</w:t>
-      </w:r>
-      <w:proofErr w:type="spellEnd"/>
-      <w:r>
-        <w:rPr>
-          <w:rFonts w:ascii="Times New Roman" w:eastAsiaTheme="minorEastAsia" w:hAnsi="Times New Roman" w:cs="Times New Roman"/>
-          <w:sz w:val="24"/>
-          <w:szCs w:val="24"/>
-        </w:rPr>
-        <w:t xml:space="preserve"> Technology and </w:t>
-      </w:r>
-      <w:proofErr w:type="spellStart"/>
-      <w:r>
-        <w:rPr>
-          <w:rFonts w:ascii="Times New Roman" w:eastAsiaTheme="minorEastAsia" w:hAnsi="Times New Roman" w:cs="Times New Roman"/>
-          <w:sz w:val="24"/>
-          <w:szCs w:val="24"/>
-        </w:rPr>
-        <w:t>Artificial’s</w:t>
-      </w:r>
-      <w:proofErr w:type="spellEnd"/>
-      <w:r>
-        <w:rPr>
-          <w:rFonts w:ascii="Times New Roman" w:eastAsiaTheme="minorEastAsia" w:hAnsi="Times New Roman" w:cs="Times New Roman"/>
-          <w:sz w:val="24"/>
-          <w:szCs w:val="24"/>
-        </w:rPr>
-        <w:t xml:space="preserve"> Intelligent</w:t>
-      </w:r>
-    </w:p>
-    <w:p>
-      <w:pPr>
-        <w:spacing w:line="360" w:lineRule="auto"/>
-        <w:jc w:val="center"/>
-        <w:rPr>
-          <w:rFonts w:ascii="Times New Roman" w:eastAsiaTheme="minorEastAsia" w:hAnsi="Times New Roman" w:cs="Times New Roman"/>
-          <w:sz w:val="24"/>
-          <w:szCs w:val="24"/>
-        </w:rPr>
-      </w:pPr>
-      <w:proofErr w:type="gramStart"/>
-      <w:r>
-        <w:rPr>
-          <w:rFonts w:ascii="Times New Roman" w:eastAsiaTheme="minorEastAsia" w:hAnsi="Times New Roman" w:cs="Times New Roman"/>
-          <w:sz w:val="24"/>
-          <w:szCs w:val="24"/>
-        </w:rPr>
-        <w:t xml:space="preserve">[“ </w:t>
-      </w:r>
-      <w:proofErr w:type="spellStart"/>
-      <w:r>
-        <w:rPr>
-          <w:rFonts w:ascii="Times New Roman" w:eastAsiaTheme="minorEastAsia" w:hAnsi="Times New Roman" w:cs="Times New Roman"/>
-          <w:sz w:val="24"/>
-          <w:szCs w:val="24"/>
-        </w:rPr>
-        <w:t>Politeknik</w:t>
-      </w:r>
-      <w:proofErr w:type="spellEnd"/>
-      <w:proofErr w:type="gramEnd"/>
-      <w:r>
-        <w:rPr>
-          <w:rFonts w:ascii="Times New Roman" w:eastAsiaTheme="minorEastAsia" w:hAnsi="Times New Roman" w:cs="Times New Roman"/>
-          <w:sz w:val="24"/>
-          <w:szCs w:val="24"/>
-        </w:rPr>
-        <w:t xml:space="preserve"> Negeri </w:t>
-      </w:r>
-      <w:proofErr w:type="spellStart"/>
-      <w:r>
-        <w:rPr>
-          <w:rFonts w:ascii="Times New Roman" w:eastAsiaTheme="minorEastAsia" w:hAnsi="Times New Roman" w:cs="Times New Roman"/>
-          <w:sz w:val="24"/>
-          <w:szCs w:val="24"/>
-        </w:rPr>
-        <w:t>Batam</w:t>
-      </w:r>
-      <w:proofErr w:type="spellEnd"/>
-      <w:r>
-        <w:rPr>
-          <w:rFonts w:ascii="Times New Roman" w:eastAsiaTheme="minorEastAsia" w:hAnsi="Times New Roman" w:cs="Times New Roman"/>
-          <w:sz w:val="24"/>
-          <w:szCs w:val="24"/>
-        </w:rPr>
-        <w:t xml:space="preserve"> for International Future ”]</w:t>
+        <w:t>[“ Politeknik Negeri Batam for International Future ”]</w:t>
       </w:r>
     </w:p>
     <w:p>
@@ -3090,169 +2924,7 @@
           <w:sz w:val="24"/>
           <w:szCs w:val="24"/>
         </w:rPr>
-        <w:t xml:space="preserve">~ </w:t>
-      </w:r>
-      <w:proofErr w:type="spellStart"/>
-      <w:r>
-        <w:rPr>
-          <w:rFonts w:ascii="Times New Roman" w:eastAsiaTheme="minorEastAsia" w:hAnsi="Times New Roman" w:cs="Times New Roman"/>
-          <w:sz w:val="24"/>
-          <w:szCs w:val="24"/>
-        </w:rPr>
-        <w:t>Kalau</w:t>
-      </w:r>
-      <w:proofErr w:type="spellEnd"/>
-      <w:r>
-        <w:rPr>
-          <w:rFonts w:ascii="Times New Roman" w:eastAsiaTheme="minorEastAsia" w:hAnsi="Times New Roman" w:cs="Times New Roman"/>
-          <w:sz w:val="24"/>
-          <w:szCs w:val="24"/>
-        </w:rPr>
-        <w:t xml:space="preserve"> </w:t>
-      </w:r>
-      <w:proofErr w:type="spellStart"/>
-      <w:r>
-        <w:rPr>
-          <w:rFonts w:ascii="Times New Roman" w:eastAsiaTheme="minorEastAsia" w:hAnsi="Times New Roman" w:cs="Times New Roman"/>
-          <w:sz w:val="24"/>
-          <w:szCs w:val="24"/>
-        </w:rPr>
-        <w:t>jadi</w:t>
-      </w:r>
-      <w:proofErr w:type="spellEnd"/>
-      <w:r>
-        <w:rPr>
-          <w:rFonts w:ascii="Times New Roman" w:eastAsiaTheme="minorEastAsia" w:hAnsi="Times New Roman" w:cs="Times New Roman"/>
-          <w:sz w:val="24"/>
-          <w:szCs w:val="24"/>
-        </w:rPr>
-        <w:t xml:space="preserve"> orang Islam, </w:t>
-      </w:r>
-      <w:proofErr w:type="spellStart"/>
-      <w:r>
-        <w:rPr>
-          <w:rFonts w:ascii="Times New Roman" w:eastAsiaTheme="minorEastAsia" w:hAnsi="Times New Roman" w:cs="Times New Roman"/>
-          <w:sz w:val="24"/>
-          <w:szCs w:val="24"/>
-        </w:rPr>
-        <w:t>jangan</w:t>
-      </w:r>
-      <w:proofErr w:type="spellEnd"/>
-      <w:r>
-        <w:rPr>
-          <w:rFonts w:ascii="Times New Roman" w:eastAsiaTheme="minorEastAsia" w:hAnsi="Times New Roman" w:cs="Times New Roman"/>
-          <w:sz w:val="24"/>
-          <w:szCs w:val="24"/>
-        </w:rPr>
-        <w:t xml:space="preserve"> </w:t>
-      </w:r>
-      <w:proofErr w:type="spellStart"/>
-      <w:r>
-        <w:rPr>
-          <w:rFonts w:ascii="Times New Roman" w:eastAsiaTheme="minorEastAsia" w:hAnsi="Times New Roman" w:cs="Times New Roman"/>
-          <w:sz w:val="24"/>
-          <w:szCs w:val="24"/>
-        </w:rPr>
-        <w:t>jadi</w:t>
-      </w:r>
-      <w:proofErr w:type="spellEnd"/>
-      <w:r>
-        <w:rPr>
-          <w:rFonts w:ascii="Times New Roman" w:eastAsiaTheme="minorEastAsia" w:hAnsi="Times New Roman" w:cs="Times New Roman"/>
-          <w:sz w:val="24"/>
-          <w:szCs w:val="24"/>
-        </w:rPr>
-        <w:t xml:space="preserve"> orang Arab. </w:t>
-      </w:r>
-      <w:proofErr w:type="spellStart"/>
-      <w:r>
-        <w:rPr>
-          <w:rFonts w:ascii="Times New Roman" w:eastAsiaTheme="minorEastAsia" w:hAnsi="Times New Roman" w:cs="Times New Roman"/>
-          <w:sz w:val="24"/>
-          <w:szCs w:val="24"/>
-        </w:rPr>
-        <w:t>Kalau</w:t>
-      </w:r>
-      <w:proofErr w:type="spellEnd"/>
-      <w:r>
-        <w:rPr>
-          <w:rFonts w:ascii="Times New Roman" w:eastAsiaTheme="minorEastAsia" w:hAnsi="Times New Roman" w:cs="Times New Roman"/>
-          <w:sz w:val="24"/>
-          <w:szCs w:val="24"/>
-        </w:rPr>
-        <w:t xml:space="preserve"> </w:t>
-      </w:r>
-      <w:proofErr w:type="spellStart"/>
-      <w:r>
-        <w:rPr>
-          <w:rFonts w:ascii="Times New Roman" w:eastAsiaTheme="minorEastAsia" w:hAnsi="Times New Roman" w:cs="Times New Roman"/>
-          <w:sz w:val="24"/>
-          <w:szCs w:val="24"/>
-        </w:rPr>
-        <w:t>jadi</w:t>
-      </w:r>
-      <w:proofErr w:type="spellEnd"/>
-      <w:r>
-        <w:rPr>
-          <w:rFonts w:ascii="Times New Roman" w:eastAsiaTheme="minorEastAsia" w:hAnsi="Times New Roman" w:cs="Times New Roman"/>
-          <w:sz w:val="24"/>
-          <w:szCs w:val="24"/>
-        </w:rPr>
-        <w:t xml:space="preserve"> orang Kristen, </w:t>
-      </w:r>
-      <w:proofErr w:type="spellStart"/>
-      <w:r>
-        <w:rPr>
-          <w:rFonts w:ascii="Times New Roman" w:eastAsiaTheme="minorEastAsia" w:hAnsi="Times New Roman" w:cs="Times New Roman"/>
-          <w:sz w:val="24"/>
-          <w:szCs w:val="24"/>
-        </w:rPr>
-        <w:t>jangan</w:t>
-      </w:r>
-      <w:proofErr w:type="spellEnd"/>
-      <w:r>
-        <w:rPr>
-          <w:rFonts w:ascii="Times New Roman" w:eastAsiaTheme="minorEastAsia" w:hAnsi="Times New Roman" w:cs="Times New Roman"/>
-          <w:sz w:val="24"/>
-          <w:szCs w:val="24"/>
-        </w:rPr>
-        <w:t xml:space="preserve"> </w:t>
-      </w:r>
-      <w:proofErr w:type="spellStart"/>
-      <w:r>
-        <w:rPr>
-          <w:rFonts w:ascii="Times New Roman" w:eastAsiaTheme="minorEastAsia" w:hAnsi="Times New Roman" w:cs="Times New Roman"/>
-          <w:sz w:val="24"/>
-          <w:szCs w:val="24"/>
-        </w:rPr>
-        <w:t>jadi</w:t>
-      </w:r>
-      <w:proofErr w:type="spellEnd"/>
-      <w:r>
-        <w:rPr>
-          <w:rFonts w:ascii="Times New Roman" w:eastAsiaTheme="minorEastAsia" w:hAnsi="Times New Roman" w:cs="Times New Roman"/>
-          <w:sz w:val="24"/>
-          <w:szCs w:val="24"/>
-        </w:rPr>
-        <w:t xml:space="preserve"> orang </w:t>
-      </w:r>
-      <w:proofErr w:type="spellStart"/>
-      <w:r>
-        <w:rPr>
-          <w:rFonts w:ascii="Times New Roman" w:eastAsiaTheme="minorEastAsia" w:hAnsi="Times New Roman" w:cs="Times New Roman"/>
-          <w:sz w:val="24"/>
-          <w:szCs w:val="24"/>
-        </w:rPr>
-        <w:t>Yahudi</w:t>
-      </w:r>
-      <w:proofErr w:type="spellEnd"/>
-      <w:r>
-        <w:rPr>
-          <w:rFonts w:ascii="Times New Roman" w:eastAsiaTheme="minorEastAsia" w:hAnsi="Times New Roman" w:cs="Times New Roman"/>
-          <w:sz w:val="24"/>
-          <w:szCs w:val="24"/>
-        </w:rPr>
-        <w:t>.</w:t>
+        <w:t>~ Kalau jadi orang Islam, jangan jadi orang Arab. Kalau jadi orang Kristen, jangan jadi orang Yahudi.</w:t>
       </w:r>
       <w:r>
         <w:rPr>
@@ -3260,205 +2932,7 @@
           <w:sz w:val="24"/>
           <w:szCs w:val="24"/>
         </w:rPr>
-        <w:t xml:space="preserve"> </w:t>
-      </w:r>
-      <w:proofErr w:type="spellStart"/>
-      <w:r>
-        <w:rPr>
-          <w:rFonts w:ascii="Times New Roman" w:eastAsiaTheme="minorEastAsia" w:hAnsi="Times New Roman" w:cs="Times New Roman"/>
-          <w:sz w:val="24"/>
-          <w:szCs w:val="24"/>
-        </w:rPr>
-        <w:t>Kalau</w:t>
-      </w:r>
-      <w:proofErr w:type="spellEnd"/>
-      <w:r>
-        <w:rPr>
-          <w:rFonts w:ascii="Times New Roman" w:eastAsiaTheme="minorEastAsia" w:hAnsi="Times New Roman" w:cs="Times New Roman"/>
-          <w:sz w:val="24"/>
-          <w:szCs w:val="24"/>
-        </w:rPr>
-        <w:t xml:space="preserve"> </w:t>
-      </w:r>
-      <w:proofErr w:type="spellStart"/>
-      <w:r>
-        <w:rPr>
-          <w:rFonts w:ascii="Times New Roman" w:eastAsiaTheme="minorEastAsia" w:hAnsi="Times New Roman" w:cs="Times New Roman"/>
-          <w:sz w:val="24"/>
-          <w:szCs w:val="24"/>
-        </w:rPr>
-        <w:t>jadi</w:t>
-      </w:r>
-      <w:proofErr w:type="spellEnd"/>
-      <w:r>
-        <w:rPr>
-          <w:rFonts w:ascii="Times New Roman" w:eastAsiaTheme="minorEastAsia" w:hAnsi="Times New Roman" w:cs="Times New Roman"/>
-          <w:sz w:val="24"/>
-          <w:szCs w:val="24"/>
-        </w:rPr>
-        <w:t xml:space="preserve"> orang Buddha, </w:t>
-      </w:r>
-      <w:proofErr w:type="spellStart"/>
-      <w:r>
-        <w:rPr>
-          <w:rFonts w:ascii="Times New Roman" w:eastAsiaTheme="minorEastAsia" w:hAnsi="Times New Roman" w:cs="Times New Roman"/>
-          <w:sz w:val="24"/>
-          <w:szCs w:val="24"/>
-        </w:rPr>
-        <w:t>jangan</w:t>
-      </w:r>
-      <w:proofErr w:type="spellEnd"/>
-      <w:r>
-        <w:rPr>
-          <w:rFonts w:ascii="Times New Roman" w:eastAsiaTheme="minorEastAsia" w:hAnsi="Times New Roman" w:cs="Times New Roman"/>
-          <w:sz w:val="24"/>
-          <w:szCs w:val="24"/>
-        </w:rPr>
-        <w:t xml:space="preserve"> </w:t>
-      </w:r>
-      <w:proofErr w:type="spellStart"/>
-      <w:r>
-        <w:rPr>
-          <w:rFonts w:ascii="Times New Roman" w:eastAsiaTheme="minorEastAsia" w:hAnsi="Times New Roman" w:cs="Times New Roman"/>
-          <w:sz w:val="24"/>
-          <w:szCs w:val="24"/>
-        </w:rPr>
-        <w:t>jadi</w:t>
-      </w:r>
-      <w:proofErr w:type="spellEnd"/>
-      <w:r>
-        <w:rPr>
-          <w:rFonts w:ascii="Times New Roman" w:eastAsiaTheme="minorEastAsia" w:hAnsi="Times New Roman" w:cs="Times New Roman"/>
-          <w:sz w:val="24"/>
-          <w:szCs w:val="24"/>
-        </w:rPr>
-        <w:t xml:space="preserve"> orang China. </w:t>
-      </w:r>
-      <w:proofErr w:type="spellStart"/>
-      <w:r>
-        <w:rPr>
-          <w:rFonts w:ascii="Times New Roman" w:eastAsiaTheme="minorEastAsia" w:hAnsi="Times New Roman" w:cs="Times New Roman"/>
-          <w:sz w:val="24"/>
-          <w:szCs w:val="24"/>
-        </w:rPr>
-        <w:t>Kalau</w:t>
-      </w:r>
-      <w:proofErr w:type="spellEnd"/>
-      <w:r>
-        <w:rPr>
-          <w:rFonts w:ascii="Times New Roman" w:eastAsiaTheme="minorEastAsia" w:hAnsi="Times New Roman" w:cs="Times New Roman"/>
-          <w:sz w:val="24"/>
-          <w:szCs w:val="24"/>
-        </w:rPr>
-        <w:t xml:space="preserve"> </w:t>
-      </w:r>
-      <w:proofErr w:type="spellStart"/>
-      <w:r>
-        <w:rPr>
-          <w:rFonts w:ascii="Times New Roman" w:eastAsiaTheme="minorEastAsia" w:hAnsi="Times New Roman" w:cs="Times New Roman"/>
-          <w:sz w:val="24"/>
-          <w:szCs w:val="24"/>
-        </w:rPr>
-        <w:t>jadi</w:t>
-      </w:r>
-      <w:proofErr w:type="spellEnd"/>
-      <w:r>
-        <w:rPr>
-          <w:rFonts w:ascii="Times New Roman" w:eastAsiaTheme="minorEastAsia" w:hAnsi="Times New Roman" w:cs="Times New Roman"/>
-          <w:sz w:val="24"/>
-          <w:szCs w:val="24"/>
-        </w:rPr>
-        <w:t xml:space="preserve"> orang Hindu, </w:t>
-      </w:r>
-      <w:proofErr w:type="spellStart"/>
-      <w:r>
-        <w:rPr>
-          <w:rFonts w:ascii="Times New Roman" w:eastAsiaTheme="minorEastAsia" w:hAnsi="Times New Roman" w:cs="Times New Roman"/>
-          <w:sz w:val="24"/>
-          <w:szCs w:val="24"/>
-        </w:rPr>
-        <w:t>jangan</w:t>
-      </w:r>
-      <w:proofErr w:type="spellEnd"/>
-      <w:r>
-        <w:rPr>
-          <w:rFonts w:ascii="Times New Roman" w:eastAsiaTheme="minorEastAsia" w:hAnsi="Times New Roman" w:cs="Times New Roman"/>
-          <w:sz w:val="24"/>
-          <w:szCs w:val="24"/>
-        </w:rPr>
-        <w:t xml:space="preserve"> </w:t>
-      </w:r>
-      <w:proofErr w:type="spellStart"/>
-      <w:r>
-        <w:rPr>
-          <w:rFonts w:ascii="Times New Roman" w:eastAsiaTheme="minorEastAsia" w:hAnsi="Times New Roman" w:cs="Times New Roman"/>
-          <w:sz w:val="24"/>
-          <w:szCs w:val="24"/>
-        </w:rPr>
-        <w:t>jadi</w:t>
-      </w:r>
-      <w:proofErr w:type="spellEnd"/>
-      <w:r>
-        <w:rPr>
-          <w:rFonts w:ascii="Times New Roman" w:eastAsiaTheme="minorEastAsia" w:hAnsi="Times New Roman" w:cs="Times New Roman"/>
-          <w:sz w:val="24"/>
-          <w:szCs w:val="24"/>
-        </w:rPr>
-        <w:t xml:space="preserve"> orang India. </w:t>
-      </w:r>
-      <w:proofErr w:type="spellStart"/>
-      <w:r>
-        <w:rPr>
-          <w:rFonts w:ascii="Times New Roman" w:eastAsiaTheme="minorEastAsia" w:hAnsi="Times New Roman" w:cs="Times New Roman"/>
-          <w:sz w:val="24"/>
-          <w:szCs w:val="24"/>
-        </w:rPr>
-        <w:t>Jadilah</w:t>
-      </w:r>
-      <w:proofErr w:type="spellEnd"/>
-      <w:r>
-        <w:rPr>
-          <w:rFonts w:ascii="Times New Roman" w:eastAsiaTheme="minorEastAsia" w:hAnsi="Times New Roman" w:cs="Times New Roman"/>
-          <w:sz w:val="24"/>
-          <w:szCs w:val="24"/>
-        </w:rPr>
-        <w:t xml:space="preserve"> orang Nusantara yang Ber-</w:t>
-      </w:r>
-      <w:proofErr w:type="spellStart"/>
-      <w:r>
-        <w:rPr>
-          <w:rFonts w:ascii="Times New Roman" w:eastAsiaTheme="minorEastAsia" w:hAnsi="Times New Roman" w:cs="Times New Roman"/>
-          <w:sz w:val="24"/>
-          <w:szCs w:val="24"/>
-        </w:rPr>
-        <w:t>ke</w:t>
-      </w:r>
-      <w:proofErr w:type="spellEnd"/>
-      <w:r>
-        <w:rPr>
-          <w:rFonts w:ascii="Times New Roman" w:eastAsiaTheme="minorEastAsia" w:hAnsi="Times New Roman" w:cs="Times New Roman"/>
-          <w:sz w:val="24"/>
-          <w:szCs w:val="24"/>
-        </w:rPr>
-        <w:t>-</w:t>
-      </w:r>
-      <w:proofErr w:type="spellStart"/>
-      <w:r>
-        <w:rPr>
-          <w:rFonts w:ascii="Times New Roman" w:eastAsiaTheme="minorEastAsia" w:hAnsi="Times New Roman" w:cs="Times New Roman"/>
-          <w:sz w:val="24"/>
-          <w:szCs w:val="24"/>
-        </w:rPr>
-        <w:t>Bhinekka</w:t>
-      </w:r>
-      <w:proofErr w:type="spellEnd"/>
-      <w:r>
-        <w:rPr>
-          <w:rFonts w:ascii="Times New Roman" w:eastAsiaTheme="minorEastAsia" w:hAnsi="Times New Roman" w:cs="Times New Roman"/>
-          <w:sz w:val="24"/>
-          <w:szCs w:val="24"/>
-        </w:rPr>
-        <w:t>-an</w:t>
+        <w:t xml:space="preserve"> Kalau jadi orang Buddha, jangan jadi orang China. Kalau jadi orang Hindu, jangan jadi orang India. Jadilah orang Nusantara yang Ber-ke-Bhinekka-an</w:t>
       </w:r>
       <w:r>
         <w:rPr>

</xml_diff>

<commit_message>
Samuel’s Imaginary Theorym || (22:01 (W . I . B[Waktu Indonesia bagian Barat]), 11/12/2025), Batam, Kepulauan Riau, Indonesia #PANJANGUMURPERJUANGANRAKYATINDONESIA #JANGANMAUDIADUDOMBAOLEHINTEL #INDONESIABERTOLERANSI #LAWANPEMERINTAHINDONESIAKORUPPENINDASRAKYATINDONESIADENGANPENGETAHUAN #SAVESUMATRA #SAVEINDONESIA #SAVEWANGSANUSANTARA
Samuel’s Imaginary Theorym || (22:01 (W . I . B[Waktu Indonesia bagian Barat]), 11/12/2025), Batam, Kepulauan Riau, Indonesia #PANJANGUMURPERJUANGANRAKYATINDONESIA #JANGANMAUDIADUDOMBAOLEHINTEL #INDONESIABERTOLERANSI #LAWANPEMERINTAHINDONESIAKORUPPENINDASRAKYATINDONESIADENGANPENGETAHUAN #SAVESUMATRA #SAVEINDONESIA #SAVEWANGSANUSANTARA
</commit_message>
<xml_diff>
--- a/Samuel’s Imaginary Theorym.docx
+++ b/Samuel’s Imaginary Theorym.docx
@@ -2526,6 +2526,7 @@
           <w:szCs w:val="24"/>
         </w:rPr>
       </w:pPr>
+      <w:proofErr w:type="gramStart"/>
       <w:r>
         <w:rPr>
           <w:rFonts w:ascii="Times New Roman" w:eastAsiaTheme="minorEastAsia" w:hAnsi="Times New Roman" w:cs="Times New Roman"/>
@@ -2534,17 +2535,19 @@
         </w:rPr>
         <w:t>Conclution :</w:t>
       </w:r>
-    </w:p>
-    <w:p>
-      <w:pPr>
-        <w:spacing w:line="360" w:lineRule="auto"/>
-        <w:jc w:val="center"/>
-        <w:rPr>
-          <w:rFonts w:ascii="Times New Roman" w:eastAsiaTheme="minorEastAsia" w:hAnsi="Times New Roman" w:cs="Times New Roman"/>
-          <w:sz w:val="24"/>
-          <w:szCs w:val="24"/>
-        </w:rPr>
-      </w:pPr>
+      <w:proofErr w:type="gramEnd"/>
+    </w:p>
+    <w:p>
+      <w:pPr>
+        <w:spacing w:line="360" w:lineRule="auto"/>
+        <w:jc w:val="center"/>
+        <w:rPr>
+          <w:rFonts w:ascii="Times New Roman" w:eastAsiaTheme="minorEastAsia" w:hAnsi="Times New Roman" w:cs="Times New Roman"/>
+          <w:sz w:val="24"/>
+          <w:szCs w:val="24"/>
+        </w:rPr>
+      </w:pPr>
+      <w:proofErr w:type="gramStart"/>
       <w:r>
         <w:rPr>
           <w:rFonts w:ascii="Times New Roman" w:eastAsiaTheme="minorEastAsia" w:hAnsi="Times New Roman" w:cs="Times New Roman"/>
@@ -2583,7 +2586,16 @@
           <w:sz w:val="24"/>
           <w:szCs w:val="24"/>
         </w:rPr>
-        <w:t>’s Variable values</w:t>
+        <w:t>’s</w:t>
+      </w:r>
+      <w:proofErr w:type="gramEnd"/>
+      <w:r>
+        <w:rPr>
+          <w:rFonts w:ascii="Times New Roman" w:eastAsiaTheme="minorEastAsia" w:hAnsi="Times New Roman" w:cs="Times New Roman"/>
+          <w:sz w:val="24"/>
+          <w:szCs w:val="24"/>
+        </w:rPr>
+        <w:t xml:space="preserve"> Variable values</w:t>
       </w:r>
       <w:r>
         <w:rPr>
@@ -2626,7 +2638,7 @@
                     <w:sz w:val="24"/>
                     <w:szCs w:val="24"/>
                   </w:rPr>
-                  <m:t>-0,</m:t>
+                  <m:t>-</m:t>
                 </m:r>
                 <m:r>
                   <w:rPr>
@@ -2717,13 +2729,23 @@
           <w:szCs w:val="24"/>
         </w:rPr>
       </w:pPr>
+      <w:proofErr w:type="gramStart"/>
       <w:r>
         <w:rPr>
           <w:rFonts w:ascii="Times New Roman" w:eastAsiaTheme="minorEastAsia" w:hAnsi="Times New Roman" w:cs="Times New Roman"/>
           <w:sz w:val="24"/>
           <w:szCs w:val="24"/>
         </w:rPr>
-        <w:t>[“ Politeknik Negeri Batam for International Future ”]</w:t>
+        <w:t>[“ Politeknik</w:t>
+      </w:r>
+      <w:proofErr w:type="gramEnd"/>
+      <w:r>
+        <w:rPr>
+          <w:rFonts w:ascii="Times New Roman" w:eastAsiaTheme="minorEastAsia" w:hAnsi="Times New Roman" w:cs="Times New Roman"/>
+          <w:sz w:val="24"/>
+          <w:szCs w:val="24"/>
+        </w:rPr>
+        <w:t xml:space="preserve"> Negeri Batam for International Future ”]</w:t>
       </w:r>
     </w:p>
     <w:p>

</xml_diff>

<commit_message>
Samuel’s Imaginary Theorym || (08:38 (W . I . B[Waktu Indonesia bagian Barat]), 15/12/2025), Batam, Kepulauan Riau, Indonesia #PANJANGUMURPERJUANGANRAKYATINDONESIA #JANGANMAUDIADUDOMBAOLEHINTEL #INDONESIABERTOLERANSI #LAWANPEMERINTAHINDONESIAKORUPPENINDASRAKYATINDONESIADENGANPENGETAHUAN
Samuel’s Imaginary Theorym || (08:38 (W . I . B[Waktu Indonesia bagian Barat]), 15/12/2025), Batam, Kepulauan Riau, Indonesia #PANJANGUMURPERJUANGANRAKYATINDONESIA #JANGANMAUDIADUDOMBAOLEHINTEL #INDONESIABERTOLERANSI #LAWANPEMERINTAHINDONESIAKORUPPENINDASRAKYATINDONESIADENGANPENGETAHUAN
</commit_message>
<xml_diff>
--- a/Samuel’s Imaginary Theorym.docx
+++ b/Samuel’s Imaginary Theorym.docx
@@ -18,8 +18,18 @@
           <w:sz w:val="24"/>
           <w:szCs w:val="24"/>
         </w:rPr>
-        <w:t>Samuel’s Imaginary Theorym</w:t>
-      </w:r>
+        <w:t xml:space="preserve">Samuel’s Imaginary </w:t>
+      </w:r>
+      <w:proofErr w:type="spellStart"/>
+      <w:r>
+        <w:rPr>
+          <w:rFonts w:ascii="Times New Roman" w:eastAsiaTheme="minorEastAsia" w:hAnsi="Times New Roman" w:cs="Times New Roman"/>
+          <w:sz w:val="24"/>
+          <w:szCs w:val="24"/>
+        </w:rPr>
+        <w:t>Theorym</w:t>
+      </w:r>
+      <w:proofErr w:type="spellEnd"/>
     </w:p>
     <w:p>
       <w:pPr>
@@ -32,6 +42,7 @@
           <w:lang w:val="id-ID"/>
         </w:rPr>
       </w:pPr>
+      <w:proofErr w:type="spellStart"/>
       <w:r>
         <w:rPr>
           <w:rFonts w:ascii="Times New Roman" w:eastAsiaTheme="minorEastAsia" w:hAnsi="Times New Roman" w:cs="Times New Roman"/>
@@ -39,20 +50,19 @@
           <w:szCs w:val="24"/>
           <w:lang w:val="id-ID"/>
         </w:rPr>
-        <w:t>by : Samuel Hasiholan Omega Purba, S. Tr. T.</w:t>
-      </w:r>
-    </w:p>
-    <w:p>
-      <w:pPr>
-        <w:spacing w:line="360" w:lineRule="auto"/>
-        <w:jc w:val="center"/>
+        <w:t>by</w:t>
+      </w:r>
+      <w:proofErr w:type="spellEnd"/>
+      <w:r>
         <w:rPr>
           <w:rFonts w:ascii="Times New Roman" w:eastAsiaTheme="minorEastAsia" w:hAnsi="Times New Roman" w:cs="Times New Roman"/>
           <w:sz w:val="24"/>
           <w:szCs w:val="24"/>
           <w:lang w:val="id-ID"/>
         </w:rPr>
-      </w:pPr>
+        <w:t xml:space="preserve"> : Samuel Hasiholan Omega Purba, S. </w:t>
+      </w:r>
+      <w:proofErr w:type="spellStart"/>
       <w:r>
         <w:rPr>
           <w:rFonts w:ascii="Times New Roman" w:eastAsiaTheme="minorEastAsia" w:hAnsi="Times New Roman" w:cs="Times New Roman"/>
@@ -60,6 +70,37 @@
           <w:szCs w:val="24"/>
           <w:lang w:val="id-ID"/>
         </w:rPr>
+        <w:t>Tr</w:t>
+      </w:r>
+      <w:proofErr w:type="spellEnd"/>
+      <w:r>
+        <w:rPr>
+          <w:rFonts w:ascii="Times New Roman" w:eastAsiaTheme="minorEastAsia" w:hAnsi="Times New Roman" w:cs="Times New Roman"/>
+          <w:sz w:val="24"/>
+          <w:szCs w:val="24"/>
+          <w:lang w:val="id-ID"/>
+        </w:rPr>
+        <w:t>. T.</w:t>
+      </w:r>
+    </w:p>
+    <w:p>
+      <w:pPr>
+        <w:spacing w:line="360" w:lineRule="auto"/>
+        <w:jc w:val="center"/>
+        <w:rPr>
+          <w:rFonts w:ascii="Times New Roman" w:eastAsiaTheme="minorEastAsia" w:hAnsi="Times New Roman" w:cs="Times New Roman"/>
+          <w:sz w:val="24"/>
+          <w:szCs w:val="24"/>
+          <w:lang w:val="id-ID"/>
+        </w:rPr>
+      </w:pPr>
+      <w:r>
+        <w:rPr>
+          <w:rFonts w:ascii="Times New Roman" w:eastAsiaTheme="minorEastAsia" w:hAnsi="Times New Roman" w:cs="Times New Roman"/>
+          <w:sz w:val="24"/>
+          <w:szCs w:val="24"/>
+          <w:lang w:val="id-ID"/>
+        </w:rPr>
         <w:t>Teknik Elektro</w:t>
       </w:r>
     </w:p>
@@ -74,6 +115,7 @@
           <w:lang w:val="id-ID"/>
         </w:rPr>
       </w:pPr>
+      <w:proofErr w:type="spellStart"/>
       <w:r>
         <w:rPr>
           <w:rFonts w:ascii="Times New Roman" w:eastAsiaTheme="minorEastAsia" w:hAnsi="Times New Roman" w:cs="Times New Roman"/>
@@ -81,7 +123,17 @@
           <w:szCs w:val="24"/>
           <w:lang w:val="id-ID"/>
         </w:rPr>
-        <w:t>Prodi Teknik Robotika dan Kecerdasan buatan</w:t>
+        <w:t>Prodi</w:t>
+      </w:r>
+      <w:proofErr w:type="spellEnd"/>
+      <w:r>
+        <w:rPr>
+          <w:rFonts w:ascii="Times New Roman" w:eastAsiaTheme="minorEastAsia" w:hAnsi="Times New Roman" w:cs="Times New Roman"/>
+          <w:sz w:val="24"/>
+          <w:szCs w:val="24"/>
+          <w:lang w:val="id-ID"/>
+        </w:rPr>
+        <w:t xml:space="preserve"> Teknik Robotika dan Kecerdasan buatan</w:t>
       </w:r>
     </w:p>
     <w:p>
@@ -2474,7 +2526,7 @@
                       <w:sz w:val="24"/>
                       <w:szCs w:val="24"/>
                     </w:rPr>
-                    <m:t>0,34740416688982559338631922050232</m:t>
+                    <m:t>0,05826397146254458977407847800238</m:t>
                   </m:r>
                 </m:e>
               </m:d>
@@ -2526,6 +2578,7 @@
           <w:szCs w:val="24"/>
         </w:rPr>
       </w:pPr>
+      <w:proofErr w:type="spellStart"/>
       <w:proofErr w:type="gramStart"/>
       <w:r>
         <w:rPr>
@@ -2533,7 +2586,16 @@
           <w:sz w:val="24"/>
           <w:szCs w:val="24"/>
         </w:rPr>
-        <w:t>Conclution :</w:t>
+        <w:t>Conclution</w:t>
+      </w:r>
+      <w:proofErr w:type="spellEnd"/>
+      <w:r>
+        <w:rPr>
+          <w:rFonts w:ascii="Times New Roman" w:eastAsiaTheme="minorEastAsia" w:hAnsi="Times New Roman" w:cs="Times New Roman"/>
+          <w:sz w:val="24"/>
+          <w:szCs w:val="24"/>
+        </w:rPr>
+        <w:t xml:space="preserve"> :</w:t>
       </w:r>
       <w:proofErr w:type="gramEnd"/>
     </w:p>
@@ -2646,7 +2708,7 @@
                     <w:sz w:val="24"/>
                     <w:szCs w:val="24"/>
                   </w:rPr>
-                  <m:t>0,34740416688982559338631922050232</m:t>
+                  <m:t>0,05826397146254458977407847800238</m:t>
                 </m:r>
               </m:e>
             </m:d>
@@ -2697,26 +2759,80 @@
           <w:sz w:val="24"/>
           <w:szCs w:val="24"/>
         </w:rPr>
-        <w:t>~ Samuel Hasiholan Omega Purba, S. Tr. T. ~</w:t>
-      </w:r>
-    </w:p>
-    <w:p>
-      <w:pPr>
-        <w:spacing w:line="360" w:lineRule="auto"/>
-        <w:jc w:val="center"/>
-        <w:rPr>
-          <w:rFonts w:ascii="Times New Roman" w:eastAsiaTheme="minorEastAsia" w:hAnsi="Times New Roman" w:cs="Times New Roman"/>
-          <w:sz w:val="24"/>
-          <w:szCs w:val="24"/>
-        </w:rPr>
-      </w:pPr>
-      <w:r>
-        <w:rPr>
-          <w:rFonts w:ascii="Times New Roman" w:eastAsiaTheme="minorEastAsia" w:hAnsi="Times New Roman" w:cs="Times New Roman"/>
-          <w:sz w:val="24"/>
-          <w:szCs w:val="24"/>
-        </w:rPr>
-        <w:t>Bachelor of Robotic’s Technology and Artificial’s Intelligent</w:t>
+        <w:t xml:space="preserve">~ Samuel </w:t>
+      </w:r>
+      <w:proofErr w:type="spellStart"/>
+      <w:r>
+        <w:rPr>
+          <w:rFonts w:ascii="Times New Roman" w:eastAsiaTheme="minorEastAsia" w:hAnsi="Times New Roman" w:cs="Times New Roman"/>
+          <w:sz w:val="24"/>
+          <w:szCs w:val="24"/>
+        </w:rPr>
+        <w:t>Hasiholan</w:t>
+      </w:r>
+      <w:proofErr w:type="spellEnd"/>
+      <w:r>
+        <w:rPr>
+          <w:rFonts w:ascii="Times New Roman" w:eastAsiaTheme="minorEastAsia" w:hAnsi="Times New Roman" w:cs="Times New Roman"/>
+          <w:sz w:val="24"/>
+          <w:szCs w:val="24"/>
+        </w:rPr>
+        <w:t xml:space="preserve"> Omega Purba, S. Tr. T. ~</w:t>
+      </w:r>
+    </w:p>
+    <w:p>
+      <w:pPr>
+        <w:spacing w:line="360" w:lineRule="auto"/>
+        <w:jc w:val="center"/>
+        <w:rPr>
+          <w:rFonts w:ascii="Times New Roman" w:eastAsiaTheme="minorEastAsia" w:hAnsi="Times New Roman" w:cs="Times New Roman"/>
+          <w:sz w:val="24"/>
+          <w:szCs w:val="24"/>
+        </w:rPr>
+      </w:pPr>
+      <w:r>
+        <w:rPr>
+          <w:rFonts w:ascii="Times New Roman" w:eastAsiaTheme="minorEastAsia" w:hAnsi="Times New Roman" w:cs="Times New Roman"/>
+          <w:sz w:val="24"/>
+          <w:szCs w:val="24"/>
+        </w:rPr>
+        <w:t xml:space="preserve">Bachelor of </w:t>
+      </w:r>
+      <w:proofErr w:type="spellStart"/>
+      <w:r>
+        <w:rPr>
+          <w:rFonts w:ascii="Times New Roman" w:eastAsiaTheme="minorEastAsia" w:hAnsi="Times New Roman" w:cs="Times New Roman"/>
+          <w:sz w:val="24"/>
+          <w:szCs w:val="24"/>
+        </w:rPr>
+        <w:t>Robotic’s</w:t>
+      </w:r>
+      <w:proofErr w:type="spellEnd"/>
+      <w:r>
+        <w:rPr>
+          <w:rFonts w:ascii="Times New Roman" w:eastAsiaTheme="minorEastAsia" w:hAnsi="Times New Roman" w:cs="Times New Roman"/>
+          <w:sz w:val="24"/>
+          <w:szCs w:val="24"/>
+        </w:rPr>
+        <w:t xml:space="preserve"> Technology and </w:t>
+      </w:r>
+      <w:proofErr w:type="spellStart"/>
+      <w:r>
+        <w:rPr>
+          <w:rFonts w:ascii="Times New Roman" w:eastAsiaTheme="minorEastAsia" w:hAnsi="Times New Roman" w:cs="Times New Roman"/>
+          <w:sz w:val="24"/>
+          <w:szCs w:val="24"/>
+        </w:rPr>
+        <w:t>Artificial’s</w:t>
+      </w:r>
+      <w:proofErr w:type="spellEnd"/>
+      <w:r>
+        <w:rPr>
+          <w:rFonts w:ascii="Times New Roman" w:eastAsiaTheme="minorEastAsia" w:hAnsi="Times New Roman" w:cs="Times New Roman"/>
+          <w:sz w:val="24"/>
+          <w:szCs w:val="24"/>
+        </w:rPr>
+        <w:t xml:space="preserve"> Intelligent</w:t>
       </w:r>
     </w:p>
     <w:p>
@@ -2736,8 +2852,18 @@
           <w:sz w:val="24"/>
           <w:szCs w:val="24"/>
         </w:rPr>
-        <w:t>[“ Politeknik</w:t>
-      </w:r>
+        <w:t xml:space="preserve">[“ </w:t>
+      </w:r>
+      <w:proofErr w:type="spellStart"/>
+      <w:r>
+        <w:rPr>
+          <w:rFonts w:ascii="Times New Roman" w:eastAsiaTheme="minorEastAsia" w:hAnsi="Times New Roman" w:cs="Times New Roman"/>
+          <w:sz w:val="24"/>
+          <w:szCs w:val="24"/>
+        </w:rPr>
+        <w:t>Politeknik</w:t>
+      </w:r>
+      <w:proofErr w:type="spellEnd"/>
       <w:proofErr w:type="gramEnd"/>
       <w:r>
         <w:rPr>
@@ -2745,7 +2871,25 @@
           <w:sz w:val="24"/>
           <w:szCs w:val="24"/>
         </w:rPr>
-        <w:t xml:space="preserve"> Negeri Batam for International Future ”]</w:t>
+        <w:t xml:space="preserve"> Negeri </w:t>
+      </w:r>
+      <w:proofErr w:type="spellStart"/>
+      <w:r>
+        <w:rPr>
+          <w:rFonts w:ascii="Times New Roman" w:eastAsiaTheme="minorEastAsia" w:hAnsi="Times New Roman" w:cs="Times New Roman"/>
+          <w:sz w:val="24"/>
+          <w:szCs w:val="24"/>
+        </w:rPr>
+        <w:t>Batam</w:t>
+      </w:r>
+      <w:proofErr w:type="spellEnd"/>
+      <w:r>
+        <w:rPr>
+          <w:rFonts w:ascii="Times New Roman" w:eastAsiaTheme="minorEastAsia" w:hAnsi="Times New Roman" w:cs="Times New Roman"/>
+          <w:sz w:val="24"/>
+          <w:szCs w:val="24"/>
+        </w:rPr>
+        <w:t xml:space="preserve"> for International Future ”]</w:t>
       </w:r>
     </w:p>
     <w:p>
@@ -2946,15 +3090,375 @@
           <w:sz w:val="24"/>
           <w:szCs w:val="24"/>
         </w:rPr>
-        <w:t>~ Kalau jadi orang Islam, jangan jadi orang Arab. Kalau jadi orang Kristen, jangan jadi orang Yahudi.</w:t>
-      </w:r>
-      <w:r>
-        <w:rPr>
-          <w:rFonts w:ascii="Times New Roman" w:eastAsiaTheme="minorEastAsia" w:hAnsi="Times New Roman" w:cs="Times New Roman"/>
-          <w:sz w:val="24"/>
-          <w:szCs w:val="24"/>
-        </w:rPr>
-        <w:t xml:space="preserve"> Kalau jadi orang Buddha, jangan jadi orang China. Kalau jadi orang Hindu, jangan jadi orang India. Jadilah orang Nusantara yang Ber-ke-Bhinekka-an</w:t>
+        <w:t xml:space="preserve">~ </w:t>
+      </w:r>
+      <w:proofErr w:type="spellStart"/>
+      <w:r>
+        <w:rPr>
+          <w:rFonts w:ascii="Times New Roman" w:eastAsiaTheme="minorEastAsia" w:hAnsi="Times New Roman" w:cs="Times New Roman"/>
+          <w:sz w:val="24"/>
+          <w:szCs w:val="24"/>
+        </w:rPr>
+        <w:t>Kalau</w:t>
+      </w:r>
+      <w:proofErr w:type="spellEnd"/>
+      <w:r>
+        <w:rPr>
+          <w:rFonts w:ascii="Times New Roman" w:eastAsiaTheme="minorEastAsia" w:hAnsi="Times New Roman" w:cs="Times New Roman"/>
+          <w:sz w:val="24"/>
+          <w:szCs w:val="24"/>
+        </w:rPr>
+        <w:t xml:space="preserve"> </w:t>
+      </w:r>
+      <w:proofErr w:type="spellStart"/>
+      <w:r>
+        <w:rPr>
+          <w:rFonts w:ascii="Times New Roman" w:eastAsiaTheme="minorEastAsia" w:hAnsi="Times New Roman" w:cs="Times New Roman"/>
+          <w:sz w:val="24"/>
+          <w:szCs w:val="24"/>
+        </w:rPr>
+        <w:t>jadi</w:t>
+      </w:r>
+      <w:proofErr w:type="spellEnd"/>
+      <w:r>
+        <w:rPr>
+          <w:rFonts w:ascii="Times New Roman" w:eastAsiaTheme="minorEastAsia" w:hAnsi="Times New Roman" w:cs="Times New Roman"/>
+          <w:sz w:val="24"/>
+          <w:szCs w:val="24"/>
+        </w:rPr>
+        <w:t xml:space="preserve"> orang Islam, </w:t>
+      </w:r>
+      <w:proofErr w:type="spellStart"/>
+      <w:r>
+        <w:rPr>
+          <w:rFonts w:ascii="Times New Roman" w:eastAsiaTheme="minorEastAsia" w:hAnsi="Times New Roman" w:cs="Times New Roman"/>
+          <w:sz w:val="24"/>
+          <w:szCs w:val="24"/>
+        </w:rPr>
+        <w:t>jangan</w:t>
+      </w:r>
+      <w:proofErr w:type="spellEnd"/>
+      <w:r>
+        <w:rPr>
+          <w:rFonts w:ascii="Times New Roman" w:eastAsiaTheme="minorEastAsia" w:hAnsi="Times New Roman" w:cs="Times New Roman"/>
+          <w:sz w:val="24"/>
+          <w:szCs w:val="24"/>
+        </w:rPr>
+        <w:t xml:space="preserve"> </w:t>
+      </w:r>
+      <w:proofErr w:type="spellStart"/>
+      <w:r>
+        <w:rPr>
+          <w:rFonts w:ascii="Times New Roman" w:eastAsiaTheme="minorEastAsia" w:hAnsi="Times New Roman" w:cs="Times New Roman"/>
+          <w:sz w:val="24"/>
+          <w:szCs w:val="24"/>
+        </w:rPr>
+        <w:t>jadi</w:t>
+      </w:r>
+      <w:proofErr w:type="spellEnd"/>
+      <w:r>
+        <w:rPr>
+          <w:rFonts w:ascii="Times New Roman" w:eastAsiaTheme="minorEastAsia" w:hAnsi="Times New Roman" w:cs="Times New Roman"/>
+          <w:sz w:val="24"/>
+          <w:szCs w:val="24"/>
+        </w:rPr>
+        <w:t xml:space="preserve"> orang Arab. </w:t>
+      </w:r>
+      <w:proofErr w:type="spellStart"/>
+      <w:r>
+        <w:rPr>
+          <w:rFonts w:ascii="Times New Roman" w:eastAsiaTheme="minorEastAsia" w:hAnsi="Times New Roman" w:cs="Times New Roman"/>
+          <w:sz w:val="24"/>
+          <w:szCs w:val="24"/>
+        </w:rPr>
+        <w:t>Kalau</w:t>
+      </w:r>
+      <w:proofErr w:type="spellEnd"/>
+      <w:r>
+        <w:rPr>
+          <w:rFonts w:ascii="Times New Roman" w:eastAsiaTheme="minorEastAsia" w:hAnsi="Times New Roman" w:cs="Times New Roman"/>
+          <w:sz w:val="24"/>
+          <w:szCs w:val="24"/>
+        </w:rPr>
+        <w:t xml:space="preserve"> </w:t>
+      </w:r>
+      <w:proofErr w:type="spellStart"/>
+      <w:r>
+        <w:rPr>
+          <w:rFonts w:ascii="Times New Roman" w:eastAsiaTheme="minorEastAsia" w:hAnsi="Times New Roman" w:cs="Times New Roman"/>
+          <w:sz w:val="24"/>
+          <w:szCs w:val="24"/>
+        </w:rPr>
+        <w:t>jadi</w:t>
+      </w:r>
+      <w:proofErr w:type="spellEnd"/>
+      <w:r>
+        <w:rPr>
+          <w:rFonts w:ascii="Times New Roman" w:eastAsiaTheme="minorEastAsia" w:hAnsi="Times New Roman" w:cs="Times New Roman"/>
+          <w:sz w:val="24"/>
+          <w:szCs w:val="24"/>
+        </w:rPr>
+        <w:t xml:space="preserve"> orang Kristen, </w:t>
+      </w:r>
+      <w:proofErr w:type="spellStart"/>
+      <w:r>
+        <w:rPr>
+          <w:rFonts w:ascii="Times New Roman" w:eastAsiaTheme="minorEastAsia" w:hAnsi="Times New Roman" w:cs="Times New Roman"/>
+          <w:sz w:val="24"/>
+          <w:szCs w:val="24"/>
+        </w:rPr>
+        <w:t>jangan</w:t>
+      </w:r>
+      <w:proofErr w:type="spellEnd"/>
+      <w:r>
+        <w:rPr>
+          <w:rFonts w:ascii="Times New Roman" w:eastAsiaTheme="minorEastAsia" w:hAnsi="Times New Roman" w:cs="Times New Roman"/>
+          <w:sz w:val="24"/>
+          <w:szCs w:val="24"/>
+        </w:rPr>
+        <w:t xml:space="preserve"> </w:t>
+      </w:r>
+      <w:proofErr w:type="spellStart"/>
+      <w:r>
+        <w:rPr>
+          <w:rFonts w:ascii="Times New Roman" w:eastAsiaTheme="minorEastAsia" w:hAnsi="Times New Roman" w:cs="Times New Roman"/>
+          <w:sz w:val="24"/>
+          <w:szCs w:val="24"/>
+        </w:rPr>
+        <w:t>jadi</w:t>
+      </w:r>
+      <w:proofErr w:type="spellEnd"/>
+      <w:r>
+        <w:rPr>
+          <w:rFonts w:ascii="Times New Roman" w:eastAsiaTheme="minorEastAsia" w:hAnsi="Times New Roman" w:cs="Times New Roman"/>
+          <w:sz w:val="24"/>
+          <w:szCs w:val="24"/>
+        </w:rPr>
+        <w:t xml:space="preserve"> orang </w:t>
+      </w:r>
+      <w:proofErr w:type="spellStart"/>
+      <w:r>
+        <w:rPr>
+          <w:rFonts w:ascii="Times New Roman" w:eastAsiaTheme="minorEastAsia" w:hAnsi="Times New Roman" w:cs="Times New Roman"/>
+          <w:sz w:val="24"/>
+          <w:szCs w:val="24"/>
+        </w:rPr>
+        <w:t>Yahudi</w:t>
+      </w:r>
+      <w:proofErr w:type="spellEnd"/>
+      <w:r>
+        <w:rPr>
+          <w:rFonts w:ascii="Times New Roman" w:eastAsiaTheme="minorEastAsia" w:hAnsi="Times New Roman" w:cs="Times New Roman"/>
+          <w:sz w:val="24"/>
+          <w:szCs w:val="24"/>
+        </w:rPr>
+        <w:t>.</w:t>
+      </w:r>
+      <w:r>
+        <w:rPr>
+          <w:rFonts w:ascii="Times New Roman" w:eastAsiaTheme="minorEastAsia" w:hAnsi="Times New Roman" w:cs="Times New Roman"/>
+          <w:sz w:val="24"/>
+          <w:szCs w:val="24"/>
+        </w:rPr>
+        <w:t xml:space="preserve"> </w:t>
+      </w:r>
+      <w:proofErr w:type="spellStart"/>
+      <w:r>
+        <w:rPr>
+          <w:rFonts w:ascii="Times New Roman" w:eastAsiaTheme="minorEastAsia" w:hAnsi="Times New Roman" w:cs="Times New Roman"/>
+          <w:sz w:val="24"/>
+          <w:szCs w:val="24"/>
+        </w:rPr>
+        <w:t>Kalau</w:t>
+      </w:r>
+      <w:proofErr w:type="spellEnd"/>
+      <w:r>
+        <w:rPr>
+          <w:rFonts w:ascii="Times New Roman" w:eastAsiaTheme="minorEastAsia" w:hAnsi="Times New Roman" w:cs="Times New Roman"/>
+          <w:sz w:val="24"/>
+          <w:szCs w:val="24"/>
+        </w:rPr>
+        <w:t xml:space="preserve"> </w:t>
+      </w:r>
+      <w:proofErr w:type="spellStart"/>
+      <w:r>
+        <w:rPr>
+          <w:rFonts w:ascii="Times New Roman" w:eastAsiaTheme="minorEastAsia" w:hAnsi="Times New Roman" w:cs="Times New Roman"/>
+          <w:sz w:val="24"/>
+          <w:szCs w:val="24"/>
+        </w:rPr>
+        <w:t>jadi</w:t>
+      </w:r>
+      <w:proofErr w:type="spellEnd"/>
+      <w:r>
+        <w:rPr>
+          <w:rFonts w:ascii="Times New Roman" w:eastAsiaTheme="minorEastAsia" w:hAnsi="Times New Roman" w:cs="Times New Roman"/>
+          <w:sz w:val="24"/>
+          <w:szCs w:val="24"/>
+        </w:rPr>
+        <w:t xml:space="preserve"> orang Buddha, </w:t>
+      </w:r>
+      <w:proofErr w:type="spellStart"/>
+      <w:r>
+        <w:rPr>
+          <w:rFonts w:ascii="Times New Roman" w:eastAsiaTheme="minorEastAsia" w:hAnsi="Times New Roman" w:cs="Times New Roman"/>
+          <w:sz w:val="24"/>
+          <w:szCs w:val="24"/>
+        </w:rPr>
+        <w:t>jangan</w:t>
+      </w:r>
+      <w:proofErr w:type="spellEnd"/>
+      <w:r>
+        <w:rPr>
+          <w:rFonts w:ascii="Times New Roman" w:eastAsiaTheme="minorEastAsia" w:hAnsi="Times New Roman" w:cs="Times New Roman"/>
+          <w:sz w:val="24"/>
+          <w:szCs w:val="24"/>
+        </w:rPr>
+        <w:t xml:space="preserve"> </w:t>
+      </w:r>
+      <w:proofErr w:type="spellStart"/>
+      <w:r>
+        <w:rPr>
+          <w:rFonts w:ascii="Times New Roman" w:eastAsiaTheme="minorEastAsia" w:hAnsi="Times New Roman" w:cs="Times New Roman"/>
+          <w:sz w:val="24"/>
+          <w:szCs w:val="24"/>
+        </w:rPr>
+        <w:t>jadi</w:t>
+      </w:r>
+      <w:proofErr w:type="spellEnd"/>
+      <w:r>
+        <w:rPr>
+          <w:rFonts w:ascii="Times New Roman" w:eastAsiaTheme="minorEastAsia" w:hAnsi="Times New Roman" w:cs="Times New Roman"/>
+          <w:sz w:val="24"/>
+          <w:szCs w:val="24"/>
+        </w:rPr>
+        <w:t xml:space="preserve"> orang China. </w:t>
+      </w:r>
+      <w:proofErr w:type="spellStart"/>
+      <w:r>
+        <w:rPr>
+          <w:rFonts w:ascii="Times New Roman" w:eastAsiaTheme="minorEastAsia" w:hAnsi="Times New Roman" w:cs="Times New Roman"/>
+          <w:sz w:val="24"/>
+          <w:szCs w:val="24"/>
+        </w:rPr>
+        <w:t>Kalau</w:t>
+      </w:r>
+      <w:proofErr w:type="spellEnd"/>
+      <w:r>
+        <w:rPr>
+          <w:rFonts w:ascii="Times New Roman" w:eastAsiaTheme="minorEastAsia" w:hAnsi="Times New Roman" w:cs="Times New Roman"/>
+          <w:sz w:val="24"/>
+          <w:szCs w:val="24"/>
+        </w:rPr>
+        <w:t xml:space="preserve"> </w:t>
+      </w:r>
+      <w:proofErr w:type="spellStart"/>
+      <w:r>
+        <w:rPr>
+          <w:rFonts w:ascii="Times New Roman" w:eastAsiaTheme="minorEastAsia" w:hAnsi="Times New Roman" w:cs="Times New Roman"/>
+          <w:sz w:val="24"/>
+          <w:szCs w:val="24"/>
+        </w:rPr>
+        <w:t>jadi</w:t>
+      </w:r>
+      <w:proofErr w:type="spellEnd"/>
+      <w:r>
+        <w:rPr>
+          <w:rFonts w:ascii="Times New Roman" w:eastAsiaTheme="minorEastAsia" w:hAnsi="Times New Roman" w:cs="Times New Roman"/>
+          <w:sz w:val="24"/>
+          <w:szCs w:val="24"/>
+        </w:rPr>
+        <w:t xml:space="preserve"> orang Hindu, </w:t>
+      </w:r>
+      <w:proofErr w:type="spellStart"/>
+      <w:r>
+        <w:rPr>
+          <w:rFonts w:ascii="Times New Roman" w:eastAsiaTheme="minorEastAsia" w:hAnsi="Times New Roman" w:cs="Times New Roman"/>
+          <w:sz w:val="24"/>
+          <w:szCs w:val="24"/>
+        </w:rPr>
+        <w:t>jangan</w:t>
+      </w:r>
+      <w:proofErr w:type="spellEnd"/>
+      <w:r>
+        <w:rPr>
+          <w:rFonts w:ascii="Times New Roman" w:eastAsiaTheme="minorEastAsia" w:hAnsi="Times New Roman" w:cs="Times New Roman"/>
+          <w:sz w:val="24"/>
+          <w:szCs w:val="24"/>
+        </w:rPr>
+        <w:t xml:space="preserve"> </w:t>
+      </w:r>
+      <w:proofErr w:type="spellStart"/>
+      <w:r>
+        <w:rPr>
+          <w:rFonts w:ascii="Times New Roman" w:eastAsiaTheme="minorEastAsia" w:hAnsi="Times New Roman" w:cs="Times New Roman"/>
+          <w:sz w:val="24"/>
+          <w:szCs w:val="24"/>
+        </w:rPr>
+        <w:t>jadi</w:t>
+      </w:r>
+      <w:proofErr w:type="spellEnd"/>
+      <w:r>
+        <w:rPr>
+          <w:rFonts w:ascii="Times New Roman" w:eastAsiaTheme="minorEastAsia" w:hAnsi="Times New Roman" w:cs="Times New Roman"/>
+          <w:sz w:val="24"/>
+          <w:szCs w:val="24"/>
+        </w:rPr>
+        <w:t xml:space="preserve"> orang India. </w:t>
+      </w:r>
+      <w:proofErr w:type="spellStart"/>
+      <w:r>
+        <w:rPr>
+          <w:rFonts w:ascii="Times New Roman" w:eastAsiaTheme="minorEastAsia" w:hAnsi="Times New Roman" w:cs="Times New Roman"/>
+          <w:sz w:val="24"/>
+          <w:szCs w:val="24"/>
+        </w:rPr>
+        <w:t>Jadilah</w:t>
+      </w:r>
+      <w:proofErr w:type="spellEnd"/>
+      <w:r>
+        <w:rPr>
+          <w:rFonts w:ascii="Times New Roman" w:eastAsiaTheme="minorEastAsia" w:hAnsi="Times New Roman" w:cs="Times New Roman"/>
+          <w:sz w:val="24"/>
+          <w:szCs w:val="24"/>
+        </w:rPr>
+        <w:t xml:space="preserve"> orang Nusantara yang Ber-</w:t>
+      </w:r>
+      <w:proofErr w:type="spellStart"/>
+      <w:r>
+        <w:rPr>
+          <w:rFonts w:ascii="Times New Roman" w:eastAsiaTheme="minorEastAsia" w:hAnsi="Times New Roman" w:cs="Times New Roman"/>
+          <w:sz w:val="24"/>
+          <w:szCs w:val="24"/>
+        </w:rPr>
+        <w:t>ke</w:t>
+      </w:r>
+      <w:proofErr w:type="spellEnd"/>
+      <w:r>
+        <w:rPr>
+          <w:rFonts w:ascii="Times New Roman" w:eastAsiaTheme="minorEastAsia" w:hAnsi="Times New Roman" w:cs="Times New Roman"/>
+          <w:sz w:val="24"/>
+          <w:szCs w:val="24"/>
+        </w:rPr>
+        <w:t>-</w:t>
+      </w:r>
+      <w:proofErr w:type="spellStart"/>
+      <w:r>
+        <w:rPr>
+          <w:rFonts w:ascii="Times New Roman" w:eastAsiaTheme="minorEastAsia" w:hAnsi="Times New Roman" w:cs="Times New Roman"/>
+          <w:sz w:val="24"/>
+          <w:szCs w:val="24"/>
+        </w:rPr>
+        <w:t>Bhinekka</w:t>
+      </w:r>
+      <w:proofErr w:type="spellEnd"/>
+      <w:r>
+        <w:rPr>
+          <w:rFonts w:ascii="Times New Roman" w:eastAsiaTheme="minorEastAsia" w:hAnsi="Times New Roman" w:cs="Times New Roman"/>
+          <w:sz w:val="24"/>
+          <w:szCs w:val="24"/>
+        </w:rPr>
+        <w:t>-an</w:t>
       </w:r>
       <w:r>
         <w:rPr>

</xml_diff>

<commit_message>
Samuel's Imaginary Theorym || (09:21 (W.I.B[Waktu Indonesia bagian Barat]), 15/12/2025), Batam, Kepulauan Riau, Indonesia || #LAWANPEMERINTAHINDONESIAKORUPPENINDASRAKYATINDONESIADENGANPENGETAHUAN #HIDUPMAHASISWA #HIDUPRAKYATINDONESIA #PANJANGUMURPERJUANGANRAKYATINDONESIA #JANGANMAUDIADUDOMBAOLEHINTEL
Samuel's Imaginary Theorym || (09:21 (W.I.B[Waktu Indonesia bagian Barat]), 15/12/2025), Batam, Kepulauan Riau, Indonesia || #LAWANPEMERINTAHINDONESIAKORUPPENINDASRAKYATINDONESIADENGANPENGETAHUAN #HIDUPMAHASISWA #HIDUPRAKYATINDONESIA #PANJANGUMURPERJUANGANRAKYATINDONESIA #JANGANMAUDIADUDOMBAOLEHINTEL
</commit_message>
<xml_diff>
--- a/Samuel’s Imaginary Theorym.docx
+++ b/Samuel’s Imaginary Theorym.docx
@@ -18,69 +18,28 @@
           <w:sz w:val="24"/>
           <w:szCs w:val="24"/>
         </w:rPr>
-        <w:t xml:space="preserve">Samuel’s Imaginary </w:t>
+        <w:t>Samuel’s Imaginary Theorym</w:t>
       </w:r>
-      <w:proofErr w:type="spellStart"/>
+    </w:p>
+    <w:p>
+      <w:pPr>
+        <w:spacing w:line="360" w:lineRule="auto"/>
+        <w:jc w:val="center"/>
+        <w:rPr>
+          <w:rFonts w:ascii="Times New Roman" w:eastAsiaTheme="minorEastAsia" w:hAnsi="Times New Roman" w:cs="Times New Roman"/>
+          <w:sz w:val="24"/>
+          <w:szCs w:val="24"/>
+          <w:lang w:val="id-ID"/>
+        </w:rPr>
+      </w:pPr>
       <w:r>
         <w:rPr>
           <w:rFonts w:ascii="Times New Roman" w:eastAsiaTheme="minorEastAsia" w:hAnsi="Times New Roman" w:cs="Times New Roman"/>
           <w:sz w:val="24"/>
           <w:szCs w:val="24"/>
-        </w:rPr>
-        <w:t>Theorym</w:t>
-      </w:r>
-      <w:proofErr w:type="spellEnd"/>
-    </w:p>
-    <w:p>
-      <w:pPr>
-        <w:spacing w:line="360" w:lineRule="auto"/>
-        <w:jc w:val="center"/>
-        <w:rPr>
-          <w:rFonts w:ascii="Times New Roman" w:eastAsiaTheme="minorEastAsia" w:hAnsi="Times New Roman" w:cs="Times New Roman"/>
-          <w:sz w:val="24"/>
-          <w:szCs w:val="24"/>
           <w:lang w:val="id-ID"/>
         </w:rPr>
-      </w:pPr>
-      <w:proofErr w:type="spellStart"/>
-      <w:r>
-        <w:rPr>
-          <w:rFonts w:ascii="Times New Roman" w:eastAsiaTheme="minorEastAsia" w:hAnsi="Times New Roman" w:cs="Times New Roman"/>
-          <w:sz w:val="24"/>
-          <w:szCs w:val="24"/>
-          <w:lang w:val="id-ID"/>
-        </w:rPr>
-        <w:t>by</w:t>
-      </w:r>
-      <w:proofErr w:type="spellEnd"/>
-      <w:r>
-        <w:rPr>
-          <w:rFonts w:ascii="Times New Roman" w:eastAsiaTheme="minorEastAsia" w:hAnsi="Times New Roman" w:cs="Times New Roman"/>
-          <w:sz w:val="24"/>
-          <w:szCs w:val="24"/>
-          <w:lang w:val="id-ID"/>
-        </w:rPr>
-        <w:t xml:space="preserve"> : Samuel Hasiholan Omega Purba, S. </w:t>
-      </w:r>
-      <w:proofErr w:type="spellStart"/>
-      <w:r>
-        <w:rPr>
-          <w:rFonts w:ascii="Times New Roman" w:eastAsiaTheme="minorEastAsia" w:hAnsi="Times New Roman" w:cs="Times New Roman"/>
-          <w:sz w:val="24"/>
-          <w:szCs w:val="24"/>
-          <w:lang w:val="id-ID"/>
-        </w:rPr>
-        <w:t>Tr</w:t>
-      </w:r>
-      <w:proofErr w:type="spellEnd"/>
-      <w:r>
-        <w:rPr>
-          <w:rFonts w:ascii="Times New Roman" w:eastAsiaTheme="minorEastAsia" w:hAnsi="Times New Roman" w:cs="Times New Roman"/>
-          <w:sz w:val="24"/>
-          <w:szCs w:val="24"/>
-          <w:lang w:val="id-ID"/>
-        </w:rPr>
-        <w:t>. T.</w:t>
+        <w:t>by : Samuel Hasiholan Omega Purba, S. Tr. T.</w:t>
       </w:r>
     </w:p>
     <w:p>
@@ -115,7 +74,6 @@
           <w:lang w:val="id-ID"/>
         </w:rPr>
       </w:pPr>
-      <w:proofErr w:type="spellStart"/>
       <w:r>
         <w:rPr>
           <w:rFonts w:ascii="Times New Roman" w:eastAsiaTheme="minorEastAsia" w:hAnsi="Times New Roman" w:cs="Times New Roman"/>
@@ -123,17 +81,7 @@
           <w:szCs w:val="24"/>
           <w:lang w:val="id-ID"/>
         </w:rPr>
-        <w:t>Prodi</w:t>
-      </w:r>
-      <w:proofErr w:type="spellEnd"/>
-      <w:r>
-        <w:rPr>
-          <w:rFonts w:ascii="Times New Roman" w:eastAsiaTheme="minorEastAsia" w:hAnsi="Times New Roman" w:cs="Times New Roman"/>
-          <w:sz w:val="24"/>
-          <w:szCs w:val="24"/>
-          <w:lang w:val="id-ID"/>
-        </w:rPr>
-        <w:t xml:space="preserve"> Teknik Robotika dan Kecerdasan buatan</w:t>
+        <w:t>Prodi Teknik Robotika dan Kecerdasan buatan</w:t>
       </w:r>
     </w:p>
     <w:p>
@@ -2526,7 +2474,7 @@
                       <w:sz w:val="24"/>
                       <w:szCs w:val="24"/>
                     </w:rPr>
-                    <m:t>0,05826397146254458977407847800238</m:t>
+                    <m:t>0,49130368444051748858129964071078</m:t>
                   </m:r>
                 </m:e>
               </m:d>
@@ -2578,38 +2526,25 @@
           <w:szCs w:val="24"/>
         </w:rPr>
       </w:pPr>
-      <w:proofErr w:type="spellStart"/>
-      <w:proofErr w:type="gramStart"/>
       <w:r>
         <w:rPr>
           <w:rFonts w:ascii="Times New Roman" w:eastAsiaTheme="minorEastAsia" w:hAnsi="Times New Roman" w:cs="Times New Roman"/>
           <w:sz w:val="24"/>
           <w:szCs w:val="24"/>
         </w:rPr>
-        <w:t>Conclution</w:t>
+        <w:t>Conclution :</w:t>
       </w:r>
-      <w:proofErr w:type="spellEnd"/>
-      <w:r>
-        <w:rPr>
-          <w:rFonts w:ascii="Times New Roman" w:eastAsiaTheme="minorEastAsia" w:hAnsi="Times New Roman" w:cs="Times New Roman"/>
-          <w:sz w:val="24"/>
-          <w:szCs w:val="24"/>
-        </w:rPr>
-        <w:t xml:space="preserve"> :</w:t>
-      </w:r>
-      <w:proofErr w:type="gramEnd"/>
-    </w:p>
-    <w:p>
-      <w:pPr>
-        <w:spacing w:line="360" w:lineRule="auto"/>
-        <w:jc w:val="center"/>
-        <w:rPr>
-          <w:rFonts w:ascii="Times New Roman" w:eastAsiaTheme="minorEastAsia" w:hAnsi="Times New Roman" w:cs="Times New Roman"/>
-          <w:sz w:val="24"/>
-          <w:szCs w:val="24"/>
-        </w:rPr>
-      </w:pPr>
-      <w:proofErr w:type="gramStart"/>
+    </w:p>
+    <w:p>
+      <w:pPr>
+        <w:spacing w:line="360" w:lineRule="auto"/>
+        <w:jc w:val="center"/>
+        <w:rPr>
+          <w:rFonts w:ascii="Times New Roman" w:eastAsiaTheme="minorEastAsia" w:hAnsi="Times New Roman" w:cs="Times New Roman"/>
+          <w:sz w:val="24"/>
+          <w:szCs w:val="24"/>
+        </w:rPr>
+      </w:pPr>
       <w:r>
         <w:rPr>
           <w:rFonts w:ascii="Times New Roman" w:eastAsiaTheme="minorEastAsia" w:hAnsi="Times New Roman" w:cs="Times New Roman"/>
@@ -2648,16 +2583,7 @@
           <w:sz w:val="24"/>
           <w:szCs w:val="24"/>
         </w:rPr>
-        <w:t>’s</w:t>
-      </w:r>
-      <w:proofErr w:type="gramEnd"/>
-      <w:r>
-        <w:rPr>
-          <w:rFonts w:ascii="Times New Roman" w:eastAsiaTheme="minorEastAsia" w:hAnsi="Times New Roman" w:cs="Times New Roman"/>
-          <w:sz w:val="24"/>
-          <w:szCs w:val="24"/>
-        </w:rPr>
-        <w:t xml:space="preserve"> Variable values</w:t>
+        <w:t>’s Variable values</w:t>
       </w:r>
       <w:r>
         <w:rPr>
@@ -2708,7 +2634,7 @@
                     <w:sz w:val="24"/>
                     <w:szCs w:val="24"/>
                   </w:rPr>
-                  <m:t>0,05826397146254458977407847800238</m:t>
+                  <m:t>0,49130368444051748858129964071078</m:t>
                 </m:r>
               </m:e>
             </m:d>
@@ -2759,137 +2685,45 @@
           <w:sz w:val="24"/>
           <w:szCs w:val="24"/>
         </w:rPr>
-        <w:t xml:space="preserve">~ Samuel </w:t>
+        <w:t>~ Samuel Hasiholan Omega Purba, S. Tr. T. ~</w:t>
       </w:r>
-      <w:proofErr w:type="spellStart"/>
+    </w:p>
+    <w:p>
+      <w:pPr>
+        <w:spacing w:line="360" w:lineRule="auto"/>
+        <w:jc w:val="center"/>
+        <w:rPr>
+          <w:rFonts w:ascii="Times New Roman" w:eastAsiaTheme="minorEastAsia" w:hAnsi="Times New Roman" w:cs="Times New Roman"/>
+          <w:sz w:val="24"/>
+          <w:szCs w:val="24"/>
+        </w:rPr>
+      </w:pPr>
       <w:r>
         <w:rPr>
           <w:rFonts w:ascii="Times New Roman" w:eastAsiaTheme="minorEastAsia" w:hAnsi="Times New Roman" w:cs="Times New Roman"/>
           <w:sz w:val="24"/>
           <w:szCs w:val="24"/>
         </w:rPr>
-        <w:t>Hasiholan</w:t>
+        <w:t>Bachelor of Robotic’s Technology and Artificial’s Intelligent</w:t>
       </w:r>
-      <w:proofErr w:type="spellEnd"/>
+    </w:p>
+    <w:p>
+      <w:pPr>
+        <w:spacing w:line="360" w:lineRule="auto"/>
+        <w:jc w:val="center"/>
+        <w:rPr>
+          <w:rFonts w:ascii="Times New Roman" w:eastAsiaTheme="minorEastAsia" w:hAnsi="Times New Roman" w:cs="Times New Roman"/>
+          <w:sz w:val="24"/>
+          <w:szCs w:val="24"/>
+        </w:rPr>
+      </w:pPr>
       <w:r>
         <w:rPr>
           <w:rFonts w:ascii="Times New Roman" w:eastAsiaTheme="minorEastAsia" w:hAnsi="Times New Roman" w:cs="Times New Roman"/>
           <w:sz w:val="24"/>
           <w:szCs w:val="24"/>
         </w:rPr>
-        <w:t xml:space="preserve"> Omega Purba, S. Tr. T. ~</w:t>
-      </w:r>
-    </w:p>
-    <w:p>
-      <w:pPr>
-        <w:spacing w:line="360" w:lineRule="auto"/>
-        <w:jc w:val="center"/>
-        <w:rPr>
-          <w:rFonts w:ascii="Times New Roman" w:eastAsiaTheme="minorEastAsia" w:hAnsi="Times New Roman" w:cs="Times New Roman"/>
-          <w:sz w:val="24"/>
-          <w:szCs w:val="24"/>
-        </w:rPr>
-      </w:pPr>
-      <w:r>
-        <w:rPr>
-          <w:rFonts w:ascii="Times New Roman" w:eastAsiaTheme="minorEastAsia" w:hAnsi="Times New Roman" w:cs="Times New Roman"/>
-          <w:sz w:val="24"/>
-          <w:szCs w:val="24"/>
-        </w:rPr>
-        <w:t xml:space="preserve">Bachelor of </w:t>
-      </w:r>
-      <w:proofErr w:type="spellStart"/>
-      <w:r>
-        <w:rPr>
-          <w:rFonts w:ascii="Times New Roman" w:eastAsiaTheme="minorEastAsia" w:hAnsi="Times New Roman" w:cs="Times New Roman"/>
-          <w:sz w:val="24"/>
-          <w:szCs w:val="24"/>
-        </w:rPr>
-        <w:t>Robotic’s</w:t>
-      </w:r>
-      <w:proofErr w:type="spellEnd"/>
-      <w:r>
-        <w:rPr>
-          <w:rFonts w:ascii="Times New Roman" w:eastAsiaTheme="minorEastAsia" w:hAnsi="Times New Roman" w:cs="Times New Roman"/>
-          <w:sz w:val="24"/>
-          <w:szCs w:val="24"/>
-        </w:rPr>
-        <w:t xml:space="preserve"> Technology and </w:t>
-      </w:r>
-      <w:proofErr w:type="spellStart"/>
-      <w:r>
-        <w:rPr>
-          <w:rFonts w:ascii="Times New Roman" w:eastAsiaTheme="minorEastAsia" w:hAnsi="Times New Roman" w:cs="Times New Roman"/>
-          <w:sz w:val="24"/>
-          <w:szCs w:val="24"/>
-        </w:rPr>
-        <w:t>Artificial’s</w:t>
-      </w:r>
-      <w:proofErr w:type="spellEnd"/>
-      <w:r>
-        <w:rPr>
-          <w:rFonts w:ascii="Times New Roman" w:eastAsiaTheme="minorEastAsia" w:hAnsi="Times New Roman" w:cs="Times New Roman"/>
-          <w:sz w:val="24"/>
-          <w:szCs w:val="24"/>
-        </w:rPr>
-        <w:t xml:space="preserve"> Intelligent</w:t>
-      </w:r>
-    </w:p>
-    <w:p>
-      <w:pPr>
-        <w:spacing w:line="360" w:lineRule="auto"/>
-        <w:jc w:val="center"/>
-        <w:rPr>
-          <w:rFonts w:ascii="Times New Roman" w:eastAsiaTheme="minorEastAsia" w:hAnsi="Times New Roman" w:cs="Times New Roman"/>
-          <w:sz w:val="24"/>
-          <w:szCs w:val="24"/>
-        </w:rPr>
-      </w:pPr>
-      <w:proofErr w:type="gramStart"/>
-      <w:r>
-        <w:rPr>
-          <w:rFonts w:ascii="Times New Roman" w:eastAsiaTheme="minorEastAsia" w:hAnsi="Times New Roman" w:cs="Times New Roman"/>
-          <w:sz w:val="24"/>
-          <w:szCs w:val="24"/>
-        </w:rPr>
-        <w:t xml:space="preserve">[“ </w:t>
-      </w:r>
-      <w:proofErr w:type="spellStart"/>
-      <w:r>
-        <w:rPr>
-          <w:rFonts w:ascii="Times New Roman" w:eastAsiaTheme="minorEastAsia" w:hAnsi="Times New Roman" w:cs="Times New Roman"/>
-          <w:sz w:val="24"/>
-          <w:szCs w:val="24"/>
-        </w:rPr>
-        <w:t>Politeknik</w:t>
-      </w:r>
-      <w:proofErr w:type="spellEnd"/>
-      <w:proofErr w:type="gramEnd"/>
-      <w:r>
-        <w:rPr>
-          <w:rFonts w:ascii="Times New Roman" w:eastAsiaTheme="minorEastAsia" w:hAnsi="Times New Roman" w:cs="Times New Roman"/>
-          <w:sz w:val="24"/>
-          <w:szCs w:val="24"/>
-        </w:rPr>
-        <w:t xml:space="preserve"> Negeri </w:t>
-      </w:r>
-      <w:proofErr w:type="spellStart"/>
-      <w:r>
-        <w:rPr>
-          <w:rFonts w:ascii="Times New Roman" w:eastAsiaTheme="minorEastAsia" w:hAnsi="Times New Roman" w:cs="Times New Roman"/>
-          <w:sz w:val="24"/>
-          <w:szCs w:val="24"/>
-        </w:rPr>
-        <w:t>Batam</w:t>
-      </w:r>
-      <w:proofErr w:type="spellEnd"/>
-      <w:r>
-        <w:rPr>
-          <w:rFonts w:ascii="Times New Roman" w:eastAsiaTheme="minorEastAsia" w:hAnsi="Times New Roman" w:cs="Times New Roman"/>
-          <w:sz w:val="24"/>
-          <w:szCs w:val="24"/>
-        </w:rPr>
-        <w:t xml:space="preserve"> for International Future ”]</w:t>
+        <w:t>[“ Politeknik Negeri Batam for International Future ”]</w:t>
       </w:r>
     </w:p>
     <w:p>
@@ -3090,169 +2924,7 @@
           <w:sz w:val="24"/>
           <w:szCs w:val="24"/>
         </w:rPr>
-        <w:t xml:space="preserve">~ </w:t>
-      </w:r>
-      <w:proofErr w:type="spellStart"/>
-      <w:r>
-        <w:rPr>
-          <w:rFonts w:ascii="Times New Roman" w:eastAsiaTheme="minorEastAsia" w:hAnsi="Times New Roman" w:cs="Times New Roman"/>
-          <w:sz w:val="24"/>
-          <w:szCs w:val="24"/>
-        </w:rPr>
-        <w:t>Kalau</w:t>
-      </w:r>
-      <w:proofErr w:type="spellEnd"/>
-      <w:r>
-        <w:rPr>
-          <w:rFonts w:ascii="Times New Roman" w:eastAsiaTheme="minorEastAsia" w:hAnsi="Times New Roman" w:cs="Times New Roman"/>
-          <w:sz w:val="24"/>
-          <w:szCs w:val="24"/>
-        </w:rPr>
-        <w:t xml:space="preserve"> </w:t>
-      </w:r>
-      <w:proofErr w:type="spellStart"/>
-      <w:r>
-        <w:rPr>
-          <w:rFonts w:ascii="Times New Roman" w:eastAsiaTheme="minorEastAsia" w:hAnsi="Times New Roman" w:cs="Times New Roman"/>
-          <w:sz w:val="24"/>
-          <w:szCs w:val="24"/>
-        </w:rPr>
-        <w:t>jadi</w:t>
-      </w:r>
-      <w:proofErr w:type="spellEnd"/>
-      <w:r>
-        <w:rPr>
-          <w:rFonts w:ascii="Times New Roman" w:eastAsiaTheme="minorEastAsia" w:hAnsi="Times New Roman" w:cs="Times New Roman"/>
-          <w:sz w:val="24"/>
-          <w:szCs w:val="24"/>
-        </w:rPr>
-        <w:t xml:space="preserve"> orang Islam, </w:t>
-      </w:r>
-      <w:proofErr w:type="spellStart"/>
-      <w:r>
-        <w:rPr>
-          <w:rFonts w:ascii="Times New Roman" w:eastAsiaTheme="minorEastAsia" w:hAnsi="Times New Roman" w:cs="Times New Roman"/>
-          <w:sz w:val="24"/>
-          <w:szCs w:val="24"/>
-        </w:rPr>
-        <w:t>jangan</w:t>
-      </w:r>
-      <w:proofErr w:type="spellEnd"/>
-      <w:r>
-        <w:rPr>
-          <w:rFonts w:ascii="Times New Roman" w:eastAsiaTheme="minorEastAsia" w:hAnsi="Times New Roman" w:cs="Times New Roman"/>
-          <w:sz w:val="24"/>
-          <w:szCs w:val="24"/>
-        </w:rPr>
-        <w:t xml:space="preserve"> </w:t>
-      </w:r>
-      <w:proofErr w:type="spellStart"/>
-      <w:r>
-        <w:rPr>
-          <w:rFonts w:ascii="Times New Roman" w:eastAsiaTheme="minorEastAsia" w:hAnsi="Times New Roman" w:cs="Times New Roman"/>
-          <w:sz w:val="24"/>
-          <w:szCs w:val="24"/>
-        </w:rPr>
-        <w:t>jadi</w:t>
-      </w:r>
-      <w:proofErr w:type="spellEnd"/>
-      <w:r>
-        <w:rPr>
-          <w:rFonts w:ascii="Times New Roman" w:eastAsiaTheme="minorEastAsia" w:hAnsi="Times New Roman" w:cs="Times New Roman"/>
-          <w:sz w:val="24"/>
-          <w:szCs w:val="24"/>
-        </w:rPr>
-        <w:t xml:space="preserve"> orang Arab. </w:t>
-      </w:r>
-      <w:proofErr w:type="spellStart"/>
-      <w:r>
-        <w:rPr>
-          <w:rFonts w:ascii="Times New Roman" w:eastAsiaTheme="minorEastAsia" w:hAnsi="Times New Roman" w:cs="Times New Roman"/>
-          <w:sz w:val="24"/>
-          <w:szCs w:val="24"/>
-        </w:rPr>
-        <w:t>Kalau</w:t>
-      </w:r>
-      <w:proofErr w:type="spellEnd"/>
-      <w:r>
-        <w:rPr>
-          <w:rFonts w:ascii="Times New Roman" w:eastAsiaTheme="minorEastAsia" w:hAnsi="Times New Roman" w:cs="Times New Roman"/>
-          <w:sz w:val="24"/>
-          <w:szCs w:val="24"/>
-        </w:rPr>
-        <w:t xml:space="preserve"> </w:t>
-      </w:r>
-      <w:proofErr w:type="spellStart"/>
-      <w:r>
-        <w:rPr>
-          <w:rFonts w:ascii="Times New Roman" w:eastAsiaTheme="minorEastAsia" w:hAnsi="Times New Roman" w:cs="Times New Roman"/>
-          <w:sz w:val="24"/>
-          <w:szCs w:val="24"/>
-        </w:rPr>
-        <w:t>jadi</w:t>
-      </w:r>
-      <w:proofErr w:type="spellEnd"/>
-      <w:r>
-        <w:rPr>
-          <w:rFonts w:ascii="Times New Roman" w:eastAsiaTheme="minorEastAsia" w:hAnsi="Times New Roman" w:cs="Times New Roman"/>
-          <w:sz w:val="24"/>
-          <w:szCs w:val="24"/>
-        </w:rPr>
-        <w:t xml:space="preserve"> orang Kristen, </w:t>
-      </w:r>
-      <w:proofErr w:type="spellStart"/>
-      <w:r>
-        <w:rPr>
-          <w:rFonts w:ascii="Times New Roman" w:eastAsiaTheme="minorEastAsia" w:hAnsi="Times New Roman" w:cs="Times New Roman"/>
-          <w:sz w:val="24"/>
-          <w:szCs w:val="24"/>
-        </w:rPr>
-        <w:t>jangan</w:t>
-      </w:r>
-      <w:proofErr w:type="spellEnd"/>
-      <w:r>
-        <w:rPr>
-          <w:rFonts w:ascii="Times New Roman" w:eastAsiaTheme="minorEastAsia" w:hAnsi="Times New Roman" w:cs="Times New Roman"/>
-          <w:sz w:val="24"/>
-          <w:szCs w:val="24"/>
-        </w:rPr>
-        <w:t xml:space="preserve"> </w:t>
-      </w:r>
-      <w:proofErr w:type="spellStart"/>
-      <w:r>
-        <w:rPr>
-          <w:rFonts w:ascii="Times New Roman" w:eastAsiaTheme="minorEastAsia" w:hAnsi="Times New Roman" w:cs="Times New Roman"/>
-          <w:sz w:val="24"/>
-          <w:szCs w:val="24"/>
-        </w:rPr>
-        <w:t>jadi</w:t>
-      </w:r>
-      <w:proofErr w:type="spellEnd"/>
-      <w:r>
-        <w:rPr>
-          <w:rFonts w:ascii="Times New Roman" w:eastAsiaTheme="minorEastAsia" w:hAnsi="Times New Roman" w:cs="Times New Roman"/>
-          <w:sz w:val="24"/>
-          <w:szCs w:val="24"/>
-        </w:rPr>
-        <w:t xml:space="preserve"> orang </w:t>
-      </w:r>
-      <w:proofErr w:type="spellStart"/>
-      <w:r>
-        <w:rPr>
-          <w:rFonts w:ascii="Times New Roman" w:eastAsiaTheme="minorEastAsia" w:hAnsi="Times New Roman" w:cs="Times New Roman"/>
-          <w:sz w:val="24"/>
-          <w:szCs w:val="24"/>
-        </w:rPr>
-        <w:t>Yahudi</w:t>
-      </w:r>
-      <w:proofErr w:type="spellEnd"/>
-      <w:r>
-        <w:rPr>
-          <w:rFonts w:ascii="Times New Roman" w:eastAsiaTheme="minorEastAsia" w:hAnsi="Times New Roman" w:cs="Times New Roman"/>
-          <w:sz w:val="24"/>
-          <w:szCs w:val="24"/>
-        </w:rPr>
-        <w:t>.</w:t>
+        <w:t>~ Kalau jadi orang Islam, jangan jadi orang Arab. Kalau jadi orang Kristen, jangan jadi orang Yahudi.</w:t>
       </w:r>
       <w:r>
         <w:rPr>
@@ -3260,205 +2932,7 @@
           <w:sz w:val="24"/>
           <w:szCs w:val="24"/>
         </w:rPr>
-        <w:t xml:space="preserve"> </w:t>
-      </w:r>
-      <w:proofErr w:type="spellStart"/>
-      <w:r>
-        <w:rPr>
-          <w:rFonts w:ascii="Times New Roman" w:eastAsiaTheme="minorEastAsia" w:hAnsi="Times New Roman" w:cs="Times New Roman"/>
-          <w:sz w:val="24"/>
-          <w:szCs w:val="24"/>
-        </w:rPr>
-        <w:t>Kalau</w:t>
-      </w:r>
-      <w:proofErr w:type="spellEnd"/>
-      <w:r>
-        <w:rPr>
-          <w:rFonts w:ascii="Times New Roman" w:eastAsiaTheme="minorEastAsia" w:hAnsi="Times New Roman" w:cs="Times New Roman"/>
-          <w:sz w:val="24"/>
-          <w:szCs w:val="24"/>
-        </w:rPr>
-        <w:t xml:space="preserve"> </w:t>
-      </w:r>
-      <w:proofErr w:type="spellStart"/>
-      <w:r>
-        <w:rPr>
-          <w:rFonts w:ascii="Times New Roman" w:eastAsiaTheme="minorEastAsia" w:hAnsi="Times New Roman" w:cs="Times New Roman"/>
-          <w:sz w:val="24"/>
-          <w:szCs w:val="24"/>
-        </w:rPr>
-        <w:t>jadi</w:t>
-      </w:r>
-      <w:proofErr w:type="spellEnd"/>
-      <w:r>
-        <w:rPr>
-          <w:rFonts w:ascii="Times New Roman" w:eastAsiaTheme="minorEastAsia" w:hAnsi="Times New Roman" w:cs="Times New Roman"/>
-          <w:sz w:val="24"/>
-          <w:szCs w:val="24"/>
-        </w:rPr>
-        <w:t xml:space="preserve"> orang Buddha, </w:t>
-      </w:r>
-      <w:proofErr w:type="spellStart"/>
-      <w:r>
-        <w:rPr>
-          <w:rFonts w:ascii="Times New Roman" w:eastAsiaTheme="minorEastAsia" w:hAnsi="Times New Roman" w:cs="Times New Roman"/>
-          <w:sz w:val="24"/>
-          <w:szCs w:val="24"/>
-        </w:rPr>
-        <w:t>jangan</w:t>
-      </w:r>
-      <w:proofErr w:type="spellEnd"/>
-      <w:r>
-        <w:rPr>
-          <w:rFonts w:ascii="Times New Roman" w:eastAsiaTheme="minorEastAsia" w:hAnsi="Times New Roman" w:cs="Times New Roman"/>
-          <w:sz w:val="24"/>
-          <w:szCs w:val="24"/>
-        </w:rPr>
-        <w:t xml:space="preserve"> </w:t>
-      </w:r>
-      <w:proofErr w:type="spellStart"/>
-      <w:r>
-        <w:rPr>
-          <w:rFonts w:ascii="Times New Roman" w:eastAsiaTheme="minorEastAsia" w:hAnsi="Times New Roman" w:cs="Times New Roman"/>
-          <w:sz w:val="24"/>
-          <w:szCs w:val="24"/>
-        </w:rPr>
-        <w:t>jadi</w:t>
-      </w:r>
-      <w:proofErr w:type="spellEnd"/>
-      <w:r>
-        <w:rPr>
-          <w:rFonts w:ascii="Times New Roman" w:eastAsiaTheme="minorEastAsia" w:hAnsi="Times New Roman" w:cs="Times New Roman"/>
-          <w:sz w:val="24"/>
-          <w:szCs w:val="24"/>
-        </w:rPr>
-        <w:t xml:space="preserve"> orang China. </w:t>
-      </w:r>
-      <w:proofErr w:type="spellStart"/>
-      <w:r>
-        <w:rPr>
-          <w:rFonts w:ascii="Times New Roman" w:eastAsiaTheme="minorEastAsia" w:hAnsi="Times New Roman" w:cs="Times New Roman"/>
-          <w:sz w:val="24"/>
-          <w:szCs w:val="24"/>
-        </w:rPr>
-        <w:t>Kalau</w:t>
-      </w:r>
-      <w:proofErr w:type="spellEnd"/>
-      <w:r>
-        <w:rPr>
-          <w:rFonts w:ascii="Times New Roman" w:eastAsiaTheme="minorEastAsia" w:hAnsi="Times New Roman" w:cs="Times New Roman"/>
-          <w:sz w:val="24"/>
-          <w:szCs w:val="24"/>
-        </w:rPr>
-        <w:t xml:space="preserve"> </w:t>
-      </w:r>
-      <w:proofErr w:type="spellStart"/>
-      <w:r>
-        <w:rPr>
-          <w:rFonts w:ascii="Times New Roman" w:eastAsiaTheme="minorEastAsia" w:hAnsi="Times New Roman" w:cs="Times New Roman"/>
-          <w:sz w:val="24"/>
-          <w:szCs w:val="24"/>
-        </w:rPr>
-        <w:t>jadi</w:t>
-      </w:r>
-      <w:proofErr w:type="spellEnd"/>
-      <w:r>
-        <w:rPr>
-          <w:rFonts w:ascii="Times New Roman" w:eastAsiaTheme="minorEastAsia" w:hAnsi="Times New Roman" w:cs="Times New Roman"/>
-          <w:sz w:val="24"/>
-          <w:szCs w:val="24"/>
-        </w:rPr>
-        <w:t xml:space="preserve"> orang Hindu, </w:t>
-      </w:r>
-      <w:proofErr w:type="spellStart"/>
-      <w:r>
-        <w:rPr>
-          <w:rFonts w:ascii="Times New Roman" w:eastAsiaTheme="minorEastAsia" w:hAnsi="Times New Roman" w:cs="Times New Roman"/>
-          <w:sz w:val="24"/>
-          <w:szCs w:val="24"/>
-        </w:rPr>
-        <w:t>jangan</w:t>
-      </w:r>
-      <w:proofErr w:type="spellEnd"/>
-      <w:r>
-        <w:rPr>
-          <w:rFonts w:ascii="Times New Roman" w:eastAsiaTheme="minorEastAsia" w:hAnsi="Times New Roman" w:cs="Times New Roman"/>
-          <w:sz w:val="24"/>
-          <w:szCs w:val="24"/>
-        </w:rPr>
-        <w:t xml:space="preserve"> </w:t>
-      </w:r>
-      <w:proofErr w:type="spellStart"/>
-      <w:r>
-        <w:rPr>
-          <w:rFonts w:ascii="Times New Roman" w:eastAsiaTheme="minorEastAsia" w:hAnsi="Times New Roman" w:cs="Times New Roman"/>
-          <w:sz w:val="24"/>
-          <w:szCs w:val="24"/>
-        </w:rPr>
-        <w:t>jadi</w:t>
-      </w:r>
-      <w:proofErr w:type="spellEnd"/>
-      <w:r>
-        <w:rPr>
-          <w:rFonts w:ascii="Times New Roman" w:eastAsiaTheme="minorEastAsia" w:hAnsi="Times New Roman" w:cs="Times New Roman"/>
-          <w:sz w:val="24"/>
-          <w:szCs w:val="24"/>
-        </w:rPr>
-        <w:t xml:space="preserve"> orang India. </w:t>
-      </w:r>
-      <w:proofErr w:type="spellStart"/>
-      <w:r>
-        <w:rPr>
-          <w:rFonts w:ascii="Times New Roman" w:eastAsiaTheme="minorEastAsia" w:hAnsi="Times New Roman" w:cs="Times New Roman"/>
-          <w:sz w:val="24"/>
-          <w:szCs w:val="24"/>
-        </w:rPr>
-        <w:t>Jadilah</w:t>
-      </w:r>
-      <w:proofErr w:type="spellEnd"/>
-      <w:r>
-        <w:rPr>
-          <w:rFonts w:ascii="Times New Roman" w:eastAsiaTheme="minorEastAsia" w:hAnsi="Times New Roman" w:cs="Times New Roman"/>
-          <w:sz w:val="24"/>
-          <w:szCs w:val="24"/>
-        </w:rPr>
-        <w:t xml:space="preserve"> orang Nusantara yang Ber-</w:t>
-      </w:r>
-      <w:proofErr w:type="spellStart"/>
-      <w:r>
-        <w:rPr>
-          <w:rFonts w:ascii="Times New Roman" w:eastAsiaTheme="minorEastAsia" w:hAnsi="Times New Roman" w:cs="Times New Roman"/>
-          <w:sz w:val="24"/>
-          <w:szCs w:val="24"/>
-        </w:rPr>
-        <w:t>ke</w:t>
-      </w:r>
-      <w:proofErr w:type="spellEnd"/>
-      <w:r>
-        <w:rPr>
-          <w:rFonts w:ascii="Times New Roman" w:eastAsiaTheme="minorEastAsia" w:hAnsi="Times New Roman" w:cs="Times New Roman"/>
-          <w:sz w:val="24"/>
-          <w:szCs w:val="24"/>
-        </w:rPr>
-        <w:t>-</w:t>
-      </w:r>
-      <w:proofErr w:type="spellStart"/>
-      <w:r>
-        <w:rPr>
-          <w:rFonts w:ascii="Times New Roman" w:eastAsiaTheme="minorEastAsia" w:hAnsi="Times New Roman" w:cs="Times New Roman"/>
-          <w:sz w:val="24"/>
-          <w:szCs w:val="24"/>
-        </w:rPr>
-        <w:t>Bhinekka</w:t>
-      </w:r>
-      <w:proofErr w:type="spellEnd"/>
-      <w:r>
-        <w:rPr>
-          <w:rFonts w:ascii="Times New Roman" w:eastAsiaTheme="minorEastAsia" w:hAnsi="Times New Roman" w:cs="Times New Roman"/>
-          <w:sz w:val="24"/>
-          <w:szCs w:val="24"/>
-        </w:rPr>
-        <w:t>-an</w:t>
+        <w:t xml:space="preserve"> Kalau jadi orang Buddha, jangan jadi orang China. Kalau jadi orang Hindu, jangan jadi orang India. Jadilah orang Nusantara yang Ber-ke-Bhinekka-an</w:t>
       </w:r>
       <w:r>
         <w:rPr>

</xml_diff>